<commit_message>
Modulo Fornecedores + Pesquisar
</commit_message>
<xml_diff>
--- a/GerenciamentoFunerario  CORRIGIDO.docx
+++ b/GerenciamentoFunerario  CORRIGIDO.docx
@@ -1,6 +1,6 @@
 
 <file path=word/document.xml><?xml version="1.0" encoding="utf-8"?>
-<w:document xmlns:wpc="http://schemas.microsoft.com/office/word/2010/wordprocessingCanvas" xmlns:cx="http://schemas.microsoft.com/office/drawing/2014/chartex" xmlns:mc="http://schemas.openxmlformats.org/markup-compatibility/2006" xmlns:o="urn:schemas-microsoft-com:office:office" xmlns:r="http://schemas.openxmlformats.org/officeDocument/2006/relationships" xmlns:m="http://schemas.openxmlformats.org/officeDocument/2006/math" xmlns:v="urn:schemas-microsoft-com:vml" xmlns:wp14="http://schemas.microsoft.com/office/word/2010/wordprocessingDrawing" xmlns:wp="http://schemas.openxmlformats.org/drawingml/2006/wordprocessingDrawing" xmlns:w10="urn:schemas-microsoft-com:office:word" xmlns:w="http://schemas.openxmlformats.org/wordprocessingml/2006/main" xmlns:w14="http://schemas.microsoft.com/office/word/2010/wordml" xmlns:w15="http://schemas.microsoft.com/office/word/2012/wordml" xmlns:w16se="http://schemas.microsoft.com/office/word/2015/wordml/symex" xmlns:wpg="http://schemas.microsoft.com/office/word/2010/wordprocessingGroup" xmlns:wpi="http://schemas.microsoft.com/office/word/2010/wordprocessingInk" xmlns:wne="http://schemas.microsoft.com/office/word/2006/wordml" xmlns:wps="http://schemas.microsoft.com/office/word/2010/wordprocessingShape" mc:Ignorable="w14 w15 w16se wp14">
+<w:document xmlns:ve="http://schemas.openxmlformats.org/markup-compatibility/2006" xmlns:o="urn:schemas-microsoft-com:office:office" xmlns:r="http://schemas.openxmlformats.org/officeDocument/2006/relationships" xmlns:m="http://schemas.openxmlformats.org/officeDocument/2006/math" xmlns:v="urn:schemas-microsoft-com:vml" xmlns:wp="http://schemas.openxmlformats.org/drawingml/2006/wordprocessingDrawing" xmlns:w10="urn:schemas-microsoft-com:office:word" xmlns:w="http://schemas.openxmlformats.org/wordprocessingml/2006/main" xmlns:wne="http://schemas.microsoft.com/office/word/2006/wordml">
   <w:body>
     <w:p>
       <w:pPr>
@@ -565,7 +565,16 @@
           <w:sz w:val="28"/>
           <w:szCs w:val="28"/>
         </w:rPr>
-        <w:t xml:space="preserve">Professora: Silvia </w:t>
+        <w:t xml:space="preserve">Professora: </w:t>
+      </w:r>
+      <w:proofErr w:type="gramStart"/>
+      <w:r>
+        <w:rPr>
+          <w:rFonts w:cs="Arial"/>
+          <w:sz w:val="28"/>
+          <w:szCs w:val="28"/>
+        </w:rPr>
+        <w:t xml:space="preserve">Silvia </w:t>
       </w:r>
       <w:r>
         <w:rPr>
@@ -591,7 +600,16 @@
           <w:sz w:val="28"/>
           <w:szCs w:val="28"/>
         </w:rPr>
-        <w:t>Santos.</w:t>
+        <w:t>Santos</w:t>
+      </w:r>
+      <w:proofErr w:type="gramEnd"/>
+      <w:r>
+        <w:rPr>
+          <w:rFonts w:cs="Arial"/>
+          <w:sz w:val="28"/>
+          <w:szCs w:val="28"/>
+        </w:rPr>
+        <w:t>.</w:t>
       </w:r>
     </w:p>
     <w:p>
@@ -692,7 +710,7 @@
           <w:left w:w="70" w:type="dxa"/>
           <w:right w:w="70" w:type="dxa"/>
         </w:tblCellMar>
-        <w:tblLook w:val="04A0" w:firstRow="1" w:lastRow="0" w:firstColumn="1" w:lastColumn="0" w:noHBand="0" w:noVBand="1"/>
+        <w:tblLook w:val="04A0"/>
       </w:tblPr>
       <w:tblGrid>
         <w:gridCol w:w="1660"/>
@@ -1001,7 +1019,27 @@
                 <w:sz w:val="22"/>
                 <w:lang w:eastAsia="pt-BR"/>
               </w:rPr>
-              <w:t>Desenvolvimento do Capitulo 3.</w:t>
+              <w:t xml:space="preserve">Desenvolvimento do Capitulo </w:t>
+            </w:r>
+            <w:proofErr w:type="gramStart"/>
+            <w:r>
+              <w:rPr>
+                <w:rFonts w:eastAsia="Times New Roman" w:cs="Arial"/>
+                <w:color w:val="000000"/>
+                <w:sz w:val="22"/>
+                <w:lang w:eastAsia="pt-BR"/>
+              </w:rPr>
+              <w:t>3</w:t>
+            </w:r>
+            <w:proofErr w:type="gramEnd"/>
+            <w:r>
+              <w:rPr>
+                <w:rFonts w:eastAsia="Times New Roman" w:cs="Arial"/>
+                <w:color w:val="000000"/>
+                <w:sz w:val="22"/>
+                <w:lang w:eastAsia="pt-BR"/>
+              </w:rPr>
+              <w:t>.</w:t>
             </w:r>
           </w:p>
         </w:tc>
@@ -1111,7 +1149,27 @@
                 <w:sz w:val="22"/>
                 <w:lang w:eastAsia="pt-BR"/>
               </w:rPr>
-              <w:t>Desenvolvimento do Capitulo 3.</w:t>
+              <w:t xml:space="preserve">Desenvolvimento do Capitulo </w:t>
+            </w:r>
+            <w:proofErr w:type="gramStart"/>
+            <w:r>
+              <w:rPr>
+                <w:rFonts w:eastAsia="Times New Roman" w:cs="Arial"/>
+                <w:color w:val="000000"/>
+                <w:sz w:val="22"/>
+                <w:lang w:eastAsia="pt-BR"/>
+              </w:rPr>
+              <w:t>3</w:t>
+            </w:r>
+            <w:proofErr w:type="gramEnd"/>
+            <w:r>
+              <w:rPr>
+                <w:rFonts w:eastAsia="Times New Roman" w:cs="Arial"/>
+                <w:color w:val="000000"/>
+                <w:sz w:val="22"/>
+                <w:lang w:eastAsia="pt-BR"/>
+              </w:rPr>
+              <w:t>.</w:t>
             </w:r>
           </w:p>
         </w:tc>
@@ -1689,6 +1747,7 @@
                 <w:lang w:eastAsia="pt-BR"/>
               </w:rPr>
             </w:pPr>
+            <w:proofErr w:type="spellStart"/>
             <w:r>
               <w:rPr>
                 <w:rFonts w:eastAsia="Times New Roman" w:cs="Arial"/>
@@ -1698,6 +1757,7 @@
               </w:rPr>
               <w:t>Denilson</w:t>
             </w:r>
+            <w:proofErr w:type="spellEnd"/>
           </w:p>
         </w:tc>
       </w:tr>
@@ -2101,7 +2161,27 @@
                 <w:sz w:val="22"/>
                 <w:lang w:eastAsia="pt-BR"/>
               </w:rPr>
-              <w:t>Criação do Capitulo  4</w:t>
+              <w:t>Criação do Capitulo</w:t>
+            </w:r>
+            <w:proofErr w:type="gramStart"/>
+            <w:r>
+              <w:rPr>
+                <w:rFonts w:eastAsia="Times New Roman" w:cs="Arial"/>
+                <w:color w:val="000000"/>
+                <w:sz w:val="22"/>
+                <w:lang w:eastAsia="pt-BR"/>
+              </w:rPr>
+              <w:t xml:space="preserve">  </w:t>
+            </w:r>
+            <w:proofErr w:type="gramEnd"/>
+            <w:r>
+              <w:rPr>
+                <w:rFonts w:eastAsia="Times New Roman" w:cs="Arial"/>
+                <w:color w:val="000000"/>
+                <w:sz w:val="22"/>
+                <w:lang w:eastAsia="pt-BR"/>
+              </w:rPr>
+              <w:t>4</w:t>
             </w:r>
           </w:p>
         </w:tc>
@@ -2211,8 +2291,19 @@
                 <w:sz w:val="22"/>
                 <w:lang w:eastAsia="pt-BR"/>
               </w:rPr>
-              <w:t>Desenvolvimento do Capitulo 4</w:t>
-            </w:r>
+              <w:t xml:space="preserve">Desenvolvimento do Capitulo </w:t>
+            </w:r>
+            <w:proofErr w:type="gramStart"/>
+            <w:r>
+              <w:rPr>
+                <w:rFonts w:eastAsia="Times New Roman" w:cs="Arial"/>
+                <w:color w:val="000000"/>
+                <w:sz w:val="22"/>
+                <w:lang w:eastAsia="pt-BR"/>
+              </w:rPr>
+              <w:t>4</w:t>
+            </w:r>
+            <w:proofErr w:type="gramEnd"/>
           </w:p>
         </w:tc>
         <w:tc>
@@ -2321,8 +2412,19 @@
                 <w:sz w:val="22"/>
                 <w:lang w:eastAsia="pt-BR"/>
               </w:rPr>
-              <w:t>Criação do Capitulo 5</w:t>
-            </w:r>
+              <w:t xml:space="preserve">Criação do Capitulo </w:t>
+            </w:r>
+            <w:proofErr w:type="gramStart"/>
+            <w:r>
+              <w:rPr>
+                <w:rFonts w:eastAsia="Times New Roman" w:cs="Arial"/>
+                <w:color w:val="000000"/>
+                <w:sz w:val="22"/>
+                <w:lang w:eastAsia="pt-BR"/>
+              </w:rPr>
+              <w:t>5</w:t>
+            </w:r>
+            <w:proofErr w:type="gramEnd"/>
           </w:p>
         </w:tc>
         <w:tc>
@@ -2431,8 +2533,19 @@
                 <w:sz w:val="22"/>
                 <w:lang w:eastAsia="pt-BR"/>
               </w:rPr>
-              <w:t>Desenvolvimento do Capitulo 5</w:t>
-            </w:r>
+              <w:t xml:space="preserve">Desenvolvimento do Capitulo </w:t>
+            </w:r>
+            <w:proofErr w:type="gramStart"/>
+            <w:r>
+              <w:rPr>
+                <w:rFonts w:eastAsia="Times New Roman" w:cs="Arial"/>
+                <w:color w:val="000000"/>
+                <w:sz w:val="22"/>
+                <w:lang w:eastAsia="pt-BR"/>
+              </w:rPr>
+              <w:t>5</w:t>
+            </w:r>
+            <w:proofErr w:type="gramEnd"/>
           </w:p>
         </w:tc>
         <w:tc>
@@ -2569,6 +2682,7 @@
                 <w:lang w:eastAsia="pt-BR"/>
               </w:rPr>
             </w:pPr>
+            <w:proofErr w:type="spellStart"/>
             <w:r>
               <w:rPr>
                 <w:rFonts w:eastAsia="Times New Roman" w:cs="Arial"/>
@@ -2578,6 +2692,7 @@
               </w:rPr>
               <w:t>Denilson</w:t>
             </w:r>
+            <w:proofErr w:type="spellEnd"/>
           </w:p>
         </w:tc>
       </w:tr>
@@ -2679,6 +2794,7 @@
                 <w:lang w:eastAsia="pt-BR"/>
               </w:rPr>
             </w:pPr>
+            <w:proofErr w:type="spellStart"/>
             <w:r>
               <w:rPr>
                 <w:rFonts w:eastAsia="Times New Roman" w:cs="Arial"/>
@@ -2686,7 +2802,17 @@
                 <w:sz w:val="22"/>
                 <w:lang w:eastAsia="pt-BR"/>
               </w:rPr>
-              <w:t>Prof Silvia</w:t>
+              <w:t>Prof</w:t>
+            </w:r>
+            <w:proofErr w:type="spellEnd"/>
+            <w:r>
+              <w:rPr>
+                <w:rFonts w:eastAsia="Times New Roman" w:cs="Arial"/>
+                <w:color w:val="000000"/>
+                <w:sz w:val="22"/>
+                <w:lang w:eastAsia="pt-BR"/>
+              </w:rPr>
+              <w:t xml:space="preserve"> Silvia</w:t>
             </w:r>
           </w:p>
         </w:tc>
@@ -5831,7 +5957,15 @@
         <w:ind w:firstLine="709"/>
       </w:pPr>
       <w:r>
-        <w:t>O tema do projeto é desenvolvimento de um software de gestão funerária, disponibilizando ferramentas básicas para controladoria e gerenciamento de atividades corriqueiras, da Funerária Bom Jesus.</w:t>
+        <w:t xml:space="preserve">O tema do projeto é desenvolvimento de um software de gestão funerária, disponibilizando ferramentas básicas para controladoria e gerenciamento de atividades corriqueiras, da </w:t>
+      </w:r>
+      <w:proofErr w:type="gramStart"/>
+      <w:r>
+        <w:t>Funerária Bom</w:t>
+      </w:r>
+      <w:proofErr w:type="gramEnd"/>
+      <w:r>
+        <w:t xml:space="preserve"> Jesus.</w:t>
       </w:r>
     </w:p>
     <w:p>
@@ -5951,7 +6085,15 @@
         <w:ind w:firstLine="709"/>
       </w:pPr>
       <w:r>
-        <w:t>A solução para gestão funerária foi pensada para facilitar o atendimento através de dados e regras previamente estabelecidas, que permitem ao atendente prezar pelo bem-estar do cliente, resultando em um processo mais eficiente e informações consolidadas para controladoria e gerenciamento dos processos de trabalho de uma agência funerária, permitindo análises gerenciais e tomada de decisão com maior a segurança.</w:t>
+        <w:t xml:space="preserve">A solução para gestão funerária foi pensada para facilitar o atendimento através de dados e regras previamente estabelecidas, que permitem ao atendente prezar pelo bem-estar do cliente, resultando em um processo mais eficiente e informações consolidadas para controladoria e gerenciamento dos processos de trabalho de uma agência funerária, permitindo análises </w:t>
+      </w:r>
+      <w:proofErr w:type="gramStart"/>
+      <w:r>
+        <w:t>gerenciais e tomada de decisão</w:t>
+      </w:r>
+      <w:proofErr w:type="gramEnd"/>
+      <w:r>
+        <w:t xml:space="preserve"> com maior a segurança.</w:t>
       </w:r>
     </w:p>
     <w:p>
@@ -5990,6 +6132,8 @@
         <w:t xml:space="preserve">Além disso, segundo pesquisa e artigo disponibilizado pelo </w:t>
       </w:r>
       <w:hyperlink r:id="rId12" w:history="1">
+        <w:proofErr w:type="spellStart"/>
+        <w:proofErr w:type="gramStart"/>
         <w:r>
           <w:rPr>
             <w:rStyle w:val="Hyperlink"/>
@@ -5999,6 +6143,8 @@
           </w:rPr>
           <w:t>Sebrae</w:t>
         </w:r>
+        <w:proofErr w:type="spellEnd"/>
+        <w:proofErr w:type="gramEnd"/>
         <w:r>
           <w:rPr>
             <w:rStyle w:val="Refdenotaderodap"/>
@@ -6086,7 +6232,21 @@
         <w:rPr>
           <w:rFonts w:eastAsia="Arial" w:cs="Arial"/>
         </w:rPr>
-        <w:t>O método que será utilizado é o modelo conhecido como cascata, que consiste em um modelo de desenvolvimento de software sequencial no qual o desenvolvimento é visto como um fluir constante para frente (como uma cascata) através das fases de análise de requisitos, projeto, implementação, testes (validação), integração, e manutenção de software.</w:t>
+        <w:t xml:space="preserve">O método que será utilizado é o modelo conhecido como cascata, que consiste em um modelo de desenvolvimento de software sequencial no qual o desenvolvimento é visto como um fluir constante para frente (como uma cascata) através das fases de análise de requisitos, projeto, </w:t>
+      </w:r>
+      <w:proofErr w:type="gramStart"/>
+      <w:r>
+        <w:rPr>
+          <w:rFonts w:eastAsia="Arial" w:cs="Arial"/>
+        </w:rPr>
+        <w:t>implementação</w:t>
+      </w:r>
+      <w:proofErr w:type="gramEnd"/>
+      <w:r>
+        <w:rPr>
+          <w:rFonts w:eastAsia="Arial" w:cs="Arial"/>
+        </w:rPr>
+        <w:t>, testes (validação), integração, e manutenção de software.</w:t>
       </w:r>
     </w:p>
     <w:p>
@@ -6097,7 +6257,23 @@
       </w:pPr>
       <w:r>
         <w:lastRenderedPageBreak/>
-        <w:t>No modelo em cascata original de Royce, as seguintes fases são seguidas em perfeita ordem: Requerimento, Projeto, Construção (implementação ou codificação), Integração, Teste e depuração, Instalação, Manutenção de software.</w:t>
+        <w:t xml:space="preserve">No modelo em cascata original de </w:t>
+      </w:r>
+      <w:proofErr w:type="spellStart"/>
+      <w:r>
+        <w:t>Royce</w:t>
+      </w:r>
+      <w:proofErr w:type="spellEnd"/>
+      <w:r>
+        <w:t>, as seguintes fases são seguidas em perfeita ordem: Requerimento, Projeto, Construção (</w:t>
+      </w:r>
+      <w:proofErr w:type="gramStart"/>
+      <w:r>
+        <w:t>implementação</w:t>
+      </w:r>
+      <w:proofErr w:type="gramEnd"/>
+      <w:r>
+        <w:t xml:space="preserve"> ou codificação), Integração, Teste e depuração, Instalação, Manutenção de software.</w:t>
       </w:r>
     </w:p>
     <w:p>
@@ -6107,7 +6283,51 @@
         <w:ind w:firstLine="709"/>
       </w:pPr>
       <w:r>
-        <w:t>O sistema deverá ser desenvolvido na linguagem de programação Java, com a utilização da ferramenta NetBeans. A modelagem utilizada será a orientada a objetos, com base na UML (Unified Modeling Language), e o banco de dados será feito com auxílio do SGBD (Sistema Gerenciador de Banco de Dados) MySQL.</w:t>
+        <w:t xml:space="preserve">O sistema deverá ser desenvolvido na linguagem de programação Java, com a utilização da ferramenta </w:t>
+      </w:r>
+      <w:proofErr w:type="spellStart"/>
+      <w:proofErr w:type="gramStart"/>
+      <w:r>
+        <w:t>NetBeans</w:t>
+      </w:r>
+      <w:proofErr w:type="spellEnd"/>
+      <w:proofErr w:type="gramEnd"/>
+      <w:r>
+        <w:t>. A modelagem utilizada será a orientada a objetos, com base na UML (</w:t>
+      </w:r>
+      <w:proofErr w:type="spellStart"/>
+      <w:r>
+        <w:t>Unified</w:t>
+      </w:r>
+      <w:proofErr w:type="spellEnd"/>
+      <w:r>
+        <w:t xml:space="preserve"> </w:t>
+      </w:r>
+      <w:proofErr w:type="spellStart"/>
+      <w:r>
+        <w:t>Modeling</w:t>
+      </w:r>
+      <w:proofErr w:type="spellEnd"/>
+      <w:r>
+        <w:t xml:space="preserve"> </w:t>
+      </w:r>
+      <w:proofErr w:type="spellStart"/>
+      <w:r>
+        <w:t>Language</w:t>
+      </w:r>
+      <w:proofErr w:type="spellEnd"/>
+      <w:r>
+        <w:t xml:space="preserve">), e o banco de dados será feito com auxílio do SGBD (Sistema Gerenciador de Banco de Dados) </w:t>
+      </w:r>
+      <w:proofErr w:type="spellStart"/>
+      <w:proofErr w:type="gramStart"/>
+      <w:r>
+        <w:t>MySQL</w:t>
+      </w:r>
+      <w:proofErr w:type="spellEnd"/>
+      <w:proofErr w:type="gramEnd"/>
+      <w:r>
+        <w:t>.</w:t>
       </w:r>
     </w:p>
     <w:p>
@@ -6265,7 +6485,23 @@
           <w:rFonts w:cs="Arial"/>
           <w:szCs w:val="28"/>
         </w:rPr>
-        <w:t>Urna funerária: Caixa ou recipiente resistente e impermeável, provido em seu interior de material absorvente, usada para acondicionamento e transporte de restos mortais humanos.</w:t>
+        <w:t xml:space="preserve">Urna funerária: Caixa ou </w:t>
+      </w:r>
+      <w:proofErr w:type="gramStart"/>
+      <w:r>
+        <w:rPr>
+          <w:rFonts w:cs="Arial"/>
+          <w:szCs w:val="28"/>
+        </w:rPr>
+        <w:t>recipiente resistente e impermeável, provido</w:t>
+      </w:r>
+      <w:proofErr w:type="gramEnd"/>
+      <w:r>
+        <w:rPr>
+          <w:rFonts w:cs="Arial"/>
+          <w:szCs w:val="28"/>
+        </w:rPr>
+        <w:t xml:space="preserve"> em seu interior de material absorvente, usada para acondicionamento e transporte de restos mortais humanos.</w:t>
       </w:r>
     </w:p>
     <w:p>
@@ -6445,7 +6681,15 @@
         <w:ind w:firstLine="709"/>
       </w:pPr>
       <w:r>
-        <w:t>Os principais envolvidos são: Administrador, Funcionários e o Software. Suas respectivas características são: o usuário escolhe uma função apresentada pelo sistema (cadastrar, consultar, alterar,excluir, etc.) e faz a operação desejada de seu trabalho no sistema.</w:t>
+        <w:t xml:space="preserve">Os principais envolvidos são: Administrador, Funcionários e o Software. Suas respectivas características são: o usuário escolhe uma função apresentada pelo sistema (cadastrar, consultar, </w:t>
+      </w:r>
+      <w:proofErr w:type="gramStart"/>
+      <w:r>
+        <w:t>alterar,</w:t>
+      </w:r>
+      <w:proofErr w:type="gramEnd"/>
+      <w:r>
+        <w:t>excluir, etc.) e faz a operação desejada de seu trabalho no sistema.</w:t>
       </w:r>
     </w:p>
     <w:p>
@@ -6478,7 +6722,6 @@
         <w:rPr>
           <w:rFonts w:cs="Arial"/>
         </w:rPr>
-        <w:lastRenderedPageBreak/>
         <w:t>USUÁRIOS DO SISTEMA</w:t>
       </w:r>
       <w:bookmarkEnd w:id="16"/>
@@ -6497,7 +6740,15 @@
         <w:ind w:firstLine="709"/>
       </w:pPr>
       <w:r>
-        <w:t>Os usuários desse sistema são proprietário e funcionários da agência funerária Bom Jesus, que terão acesso para controle e gestão do ambiente profissional.</w:t>
+        <w:t xml:space="preserve">Os usuários desse sistema são proprietário e funcionários da agência </w:t>
+      </w:r>
+      <w:proofErr w:type="gramStart"/>
+      <w:r>
+        <w:t>funerária Bom</w:t>
+      </w:r>
+      <w:proofErr w:type="gramEnd"/>
+      <w:r>
+        <w:t xml:space="preserve"> Jesus, que terão acesso para controle e gestão do ambiente profissional.</w:t>
       </w:r>
     </w:p>
     <w:p>
@@ -6543,12 +6794,21 @@
       <w:r>
         <w:t xml:space="preserve">Alunos da Fatec Ourinhos do curso de Análise e Desenvolvimento de Sistemas, período noturno: </w:t>
       </w:r>
+      <w:proofErr w:type="spellStart"/>
       <w:r>
         <w:rPr>
           <w:rFonts w:cs="Arial"/>
           <w:shd w:val="clear" w:color="auto" w:fill="FFFFFF"/>
         </w:rPr>
-        <w:t xml:space="preserve">Denilson Perez Junior (0210481623013), </w:t>
+        <w:t>Denilson</w:t>
+      </w:r>
+      <w:proofErr w:type="spellEnd"/>
+      <w:r>
+        <w:rPr>
+          <w:rFonts w:cs="Arial"/>
+          <w:shd w:val="clear" w:color="auto" w:fill="FFFFFF"/>
+        </w:rPr>
+        <w:t xml:space="preserve"> Perez Junior (0210481623013), </w:t>
       </w:r>
       <w:r>
         <w:t>Gabriel da Silva Pereira (0210481623032); Lucas Duarte de Aquino (</w:t>
@@ -6901,7 +7161,23 @@
           <w:b w:val="0"/>
           <w:caps w:val="0"/>
         </w:rPr>
-        <w:t>O sistema deverá exigir o login de acesso para o usuário entrar no sistema.</w:t>
+        <w:t xml:space="preserve">O sistema deverá exigir o </w:t>
+      </w:r>
+      <w:proofErr w:type="spellStart"/>
+      <w:r>
+        <w:rPr>
+          <w:b w:val="0"/>
+          <w:caps w:val="0"/>
+        </w:rPr>
+        <w:t>login</w:t>
+      </w:r>
+      <w:proofErr w:type="spellEnd"/>
+      <w:r>
+        <w:rPr>
+          <w:b w:val="0"/>
+          <w:caps w:val="0"/>
+        </w:rPr>
+        <w:t xml:space="preserve"> de acesso para o usuário entrar no sistema.</w:t>
       </w:r>
     </w:p>
     <w:p>
@@ -6924,7 +7200,39 @@
           <w:b w:val="0"/>
           <w:caps w:val="0"/>
         </w:rPr>
-        <w:t>O sistema deverá receber os seguintes dados para logar no sistema: login* (pré-cadastrado) e senha* (pré-cadastrado).</w:t>
+        <w:t xml:space="preserve">O sistema deverá receber os seguintes dados para </w:t>
+      </w:r>
+      <w:proofErr w:type="spellStart"/>
+      <w:r>
+        <w:rPr>
+          <w:b w:val="0"/>
+          <w:caps w:val="0"/>
+        </w:rPr>
+        <w:t>logar</w:t>
+      </w:r>
+      <w:proofErr w:type="spellEnd"/>
+      <w:r>
+        <w:rPr>
+          <w:b w:val="0"/>
+          <w:caps w:val="0"/>
+        </w:rPr>
+        <w:t xml:space="preserve"> no sistema: </w:t>
+      </w:r>
+      <w:proofErr w:type="spellStart"/>
+      <w:r>
+        <w:rPr>
+          <w:b w:val="0"/>
+          <w:caps w:val="0"/>
+        </w:rPr>
+        <w:t>login</w:t>
+      </w:r>
+      <w:proofErr w:type="spellEnd"/>
+      <w:r>
+        <w:rPr>
+          <w:b w:val="0"/>
+          <w:caps w:val="0"/>
+        </w:rPr>
+        <w:t>* (pré-cadastrado) e senha* (pré-cadastrado).</w:t>
       </w:r>
     </w:p>
     <w:p>
@@ -6947,7 +7255,23 @@
           <w:b w:val="0"/>
           <w:caps w:val="0"/>
         </w:rPr>
-        <w:t>O sistema não permitirá o acesso caso o login e/ou senha estejam incorretos, o sistema deverá exibir uma mensagem alertando o usuário.</w:t>
+        <w:t xml:space="preserve">O sistema não permitirá o acesso caso o </w:t>
+      </w:r>
+      <w:proofErr w:type="spellStart"/>
+      <w:r>
+        <w:rPr>
+          <w:b w:val="0"/>
+          <w:caps w:val="0"/>
+        </w:rPr>
+        <w:t>login</w:t>
+      </w:r>
+      <w:proofErr w:type="spellEnd"/>
+      <w:r>
+        <w:rPr>
+          <w:b w:val="0"/>
+          <w:caps w:val="0"/>
+        </w:rPr>
+        <w:t xml:space="preserve"> e/ou senha estejam incorretos, o sistema deverá exibir uma mensagem alertando o usuário.</w:t>
       </w:r>
     </w:p>
     <w:p>
@@ -6993,7 +7317,23 @@
           <w:b w:val="0"/>
           <w:caps w:val="0"/>
         </w:rPr>
-        <w:t>O sistema permitirá apenas as funções disponíveis para o tipo de usuário logado.</w:t>
+        <w:t xml:space="preserve">O sistema permitirá apenas as funções disponíveis para o tipo de usuário </w:t>
+      </w:r>
+      <w:proofErr w:type="spellStart"/>
+      <w:r>
+        <w:rPr>
+          <w:b w:val="0"/>
+          <w:caps w:val="0"/>
+        </w:rPr>
+        <w:t>logado</w:t>
+      </w:r>
+      <w:proofErr w:type="spellEnd"/>
+      <w:r>
+        <w:rPr>
+          <w:b w:val="0"/>
+          <w:caps w:val="0"/>
+        </w:rPr>
+        <w:t>.</w:t>
       </w:r>
     </w:p>
     <w:p>
@@ -7016,7 +7356,23 @@
           <w:b w:val="0"/>
           <w:caps w:val="0"/>
         </w:rPr>
-        <w:t xml:space="preserve">O sistema deverá registrar em log a data e hora de entrada do usuário no sistema. </w:t>
+        <w:t xml:space="preserve">O sistema deverá registrar em </w:t>
+      </w:r>
+      <w:proofErr w:type="spellStart"/>
+      <w:r>
+        <w:rPr>
+          <w:b w:val="0"/>
+          <w:caps w:val="0"/>
+        </w:rPr>
+        <w:t>log</w:t>
+      </w:r>
+      <w:proofErr w:type="spellEnd"/>
+      <w:r>
+        <w:rPr>
+          <w:b w:val="0"/>
+          <w:caps w:val="0"/>
+        </w:rPr>
+        <w:t xml:space="preserve"> a data e hora de entrada do usuário no sistema. </w:t>
       </w:r>
     </w:p>
     <w:p>
@@ -7114,7 +7470,13 @@
       </w:pPr>
       <w:r>
         <w:lastRenderedPageBreak/>
-        <w:t xml:space="preserve">O sistema deverá receber os seguintes dados para efetuar a inclusão da funerária: CNPJ*, funerária*, razão social*, endereço, bairro, cidade, estado, CEP, e-mail, telefone, FAX, inscrição estadual* e raio de atuação (km). </w:t>
+        <w:t>O sistema deverá receber os seguintes dados para efetuar a inclusão da funerária: CNPJ*, funerária*, razão social*, endereço, bairro, cidade, estado, CEP, e-mail</w:t>
+      </w:r>
+      <w:r>
+        <w:t>, telefone</w:t>
+      </w:r>
+      <w:r>
+        <w:t xml:space="preserve">, inscrição estadual* e raio de atuação (km). </w:t>
       </w:r>
     </w:p>
     <w:p>
@@ -7328,7 +7690,23 @@
           <w:b w:val="0"/>
           <w:caps w:val="0"/>
         </w:rPr>
-        <w:t>O sistema deverá receber algum dos seguintes dados para efetuar a alteração: CPF ou nome do funcionário.</w:t>
+        <w:t xml:space="preserve">O sistema deverá receber algum dos seguintes dados para efetuar a </w:t>
+      </w:r>
+      <w:proofErr w:type="gramStart"/>
+      <w:r>
+        <w:rPr>
+          <w:b w:val="0"/>
+          <w:caps w:val="0"/>
+        </w:rPr>
+        <w:t>alteração</w:t>
+      </w:r>
+      <w:proofErr w:type="gramEnd"/>
+      <w:r>
+        <w:rPr>
+          <w:b w:val="0"/>
+          <w:caps w:val="0"/>
+        </w:rPr>
+        <w:t>: CPF ou nome do funcionário.</w:t>
       </w:r>
     </w:p>
     <w:p>
@@ -7420,7 +7798,23 @@
           <w:b w:val="0"/>
           <w:caps w:val="0"/>
         </w:rPr>
-        <w:t>Caso o funcionário a ser excluído possua um usuário de login, o sistema deverá excluí-lo também.</w:t>
+        <w:t xml:space="preserve">Caso o funcionário a ser excluído possua um usuário de </w:t>
+      </w:r>
+      <w:proofErr w:type="spellStart"/>
+      <w:r>
+        <w:rPr>
+          <w:b w:val="0"/>
+          <w:caps w:val="0"/>
+        </w:rPr>
+        <w:t>login</w:t>
+      </w:r>
+      <w:proofErr w:type="spellEnd"/>
+      <w:r>
+        <w:rPr>
+          <w:b w:val="0"/>
+          <w:caps w:val="0"/>
+        </w:rPr>
+        <w:t>, o sistema deverá excluí-lo também.</w:t>
       </w:r>
     </w:p>
     <w:p>
@@ -7567,7 +7961,23 @@
           <w:b w:val="0"/>
           <w:caps w:val="0"/>
         </w:rPr>
-        <w:t>4.1. O sistema deve permitir incluir, consultar, alterar e excluir logins de acessos.</w:t>
+        <w:t xml:space="preserve">4.1. O sistema deve permitir incluir, consultar, alterar e excluir </w:t>
+      </w:r>
+      <w:proofErr w:type="spellStart"/>
+      <w:r>
+        <w:rPr>
+          <w:b w:val="0"/>
+          <w:caps w:val="0"/>
+        </w:rPr>
+        <w:t>logins</w:t>
+      </w:r>
+      <w:proofErr w:type="spellEnd"/>
+      <w:r>
+        <w:rPr>
+          <w:b w:val="0"/>
+          <w:caps w:val="0"/>
+        </w:rPr>
+        <w:t xml:space="preserve"> de acessos.</w:t>
       </w:r>
     </w:p>
     <w:p>
@@ -7590,7 +8000,23 @@
           <w:b w:val="0"/>
           <w:caps w:val="0"/>
         </w:rPr>
-        <w:t>O sistema permitirá apenas que o administrador do sistema efetue as operações de inclusão, alteração, consulta e exclusão de login.</w:t>
+        <w:t xml:space="preserve">O sistema permitirá apenas que o administrador do sistema efetue as operações de inclusão, alteração, consulta e exclusão de </w:t>
+      </w:r>
+      <w:proofErr w:type="spellStart"/>
+      <w:r>
+        <w:rPr>
+          <w:b w:val="0"/>
+          <w:caps w:val="0"/>
+        </w:rPr>
+        <w:t>login</w:t>
+      </w:r>
+      <w:proofErr w:type="spellEnd"/>
+      <w:r>
+        <w:rPr>
+          <w:b w:val="0"/>
+          <w:caps w:val="0"/>
+        </w:rPr>
+        <w:t>.</w:t>
       </w:r>
     </w:p>
     <w:p>
@@ -7613,7 +8039,39 @@
           <w:b w:val="0"/>
           <w:caps w:val="0"/>
         </w:rPr>
-        <w:t>O sistema deverá receber os seguintes dados para efetuar a inclusão do login: funcionário* (pré-cadastrado), login*, senha*, confirmação de senha*, tipo de usuário (administrador, funcionário).</w:t>
+        <w:t xml:space="preserve">O sistema deverá receber os seguintes dados para efetuar a inclusão do </w:t>
+      </w:r>
+      <w:proofErr w:type="spellStart"/>
+      <w:r>
+        <w:rPr>
+          <w:b w:val="0"/>
+          <w:caps w:val="0"/>
+        </w:rPr>
+        <w:t>login</w:t>
+      </w:r>
+      <w:proofErr w:type="spellEnd"/>
+      <w:r>
+        <w:rPr>
+          <w:b w:val="0"/>
+          <w:caps w:val="0"/>
+        </w:rPr>
+        <w:t xml:space="preserve">: funcionário* (pré-cadastrado), </w:t>
+      </w:r>
+      <w:proofErr w:type="spellStart"/>
+      <w:r>
+        <w:rPr>
+          <w:b w:val="0"/>
+          <w:caps w:val="0"/>
+        </w:rPr>
+        <w:t>login</w:t>
+      </w:r>
+      <w:proofErr w:type="spellEnd"/>
+      <w:r>
+        <w:rPr>
+          <w:b w:val="0"/>
+          <w:caps w:val="0"/>
+        </w:rPr>
+        <w:t>*, senha*, confirmação de senha*, tipo de usuário (administrador, funcionário).</w:t>
       </w:r>
     </w:p>
     <w:p>
@@ -7636,7 +8094,39 @@
           <w:b w:val="0"/>
           <w:caps w:val="0"/>
         </w:rPr>
-        <w:t>O sistema não permitirá a inclusão de mais de um login por funcionário, caso já tenha um login vinculado, o sistema deverá exibir uma mensagem alertando o usuário.</w:t>
+        <w:t xml:space="preserve">O sistema não permitirá a inclusão de mais de um </w:t>
+      </w:r>
+      <w:proofErr w:type="spellStart"/>
+      <w:r>
+        <w:rPr>
+          <w:b w:val="0"/>
+          <w:caps w:val="0"/>
+        </w:rPr>
+        <w:t>login</w:t>
+      </w:r>
+      <w:proofErr w:type="spellEnd"/>
+      <w:r>
+        <w:rPr>
+          <w:b w:val="0"/>
+          <w:caps w:val="0"/>
+        </w:rPr>
+        <w:t xml:space="preserve"> por funcionário, caso já tenha um </w:t>
+      </w:r>
+      <w:proofErr w:type="spellStart"/>
+      <w:r>
+        <w:rPr>
+          <w:b w:val="0"/>
+          <w:caps w:val="0"/>
+        </w:rPr>
+        <w:t>login</w:t>
+      </w:r>
+      <w:proofErr w:type="spellEnd"/>
+      <w:r>
+        <w:rPr>
+          <w:b w:val="0"/>
+          <w:caps w:val="0"/>
+        </w:rPr>
+        <w:t xml:space="preserve"> vinculado, o sistema deverá exibir uma mensagem alertando o usuário.</w:t>
       </w:r>
     </w:p>
     <w:p>
@@ -7705,7 +8195,23 @@
           <w:b w:val="0"/>
           <w:caps w:val="0"/>
         </w:rPr>
-        <w:t>O sistema deverá receber algum dos seguintes dados para efetuar a consulta: login ou nome do funcionário.</w:t>
+        <w:t xml:space="preserve">O sistema deverá receber algum dos seguintes dados para efetuar a consulta: </w:t>
+      </w:r>
+      <w:proofErr w:type="spellStart"/>
+      <w:r>
+        <w:rPr>
+          <w:b w:val="0"/>
+          <w:caps w:val="0"/>
+        </w:rPr>
+        <w:t>login</w:t>
+      </w:r>
+      <w:proofErr w:type="spellEnd"/>
+      <w:r>
+        <w:rPr>
+          <w:b w:val="0"/>
+          <w:caps w:val="0"/>
+        </w:rPr>
+        <w:t xml:space="preserve"> ou nome do funcionário.</w:t>
       </w:r>
     </w:p>
     <w:p>
@@ -7728,7 +8234,23 @@
           <w:b w:val="0"/>
           <w:caps w:val="0"/>
         </w:rPr>
-        <w:t>O sistema deverá exibir todos os dados do login pesquisado com exceção da senha.</w:t>
+        <w:t xml:space="preserve">O sistema deverá exibir todos os dados do </w:t>
+      </w:r>
+      <w:proofErr w:type="spellStart"/>
+      <w:r>
+        <w:rPr>
+          <w:b w:val="0"/>
+          <w:caps w:val="0"/>
+        </w:rPr>
+        <w:t>login</w:t>
+      </w:r>
+      <w:proofErr w:type="spellEnd"/>
+      <w:r>
+        <w:rPr>
+          <w:b w:val="0"/>
+          <w:caps w:val="0"/>
+        </w:rPr>
+        <w:t xml:space="preserve"> pesquisado com exceção da senha.</w:t>
       </w:r>
     </w:p>
     <w:p>
@@ -7751,7 +8273,23 @@
           <w:b w:val="0"/>
           <w:caps w:val="0"/>
         </w:rPr>
-        <w:t>O sistema deverá receber algum dos seguintes dados para efetuar a alteração: login ou nome do funcionário.</w:t>
+        <w:t xml:space="preserve">O sistema deverá receber algum dos seguintes dados para efetuar a alteração: </w:t>
+      </w:r>
+      <w:proofErr w:type="spellStart"/>
+      <w:r>
+        <w:rPr>
+          <w:b w:val="0"/>
+          <w:caps w:val="0"/>
+        </w:rPr>
+        <w:t>login</w:t>
+      </w:r>
+      <w:proofErr w:type="spellEnd"/>
+      <w:r>
+        <w:rPr>
+          <w:b w:val="0"/>
+          <w:caps w:val="0"/>
+        </w:rPr>
+        <w:t xml:space="preserve"> ou nome do funcionário.</w:t>
       </w:r>
     </w:p>
     <w:p>
@@ -7774,7 +8312,23 @@
           <w:b w:val="0"/>
           <w:caps w:val="0"/>
         </w:rPr>
-        <w:t>O sistema deverá permitir apenas a alteração dos campos login e senha.</w:t>
+        <w:t xml:space="preserve">O sistema deverá permitir apenas a alteração dos campos </w:t>
+      </w:r>
+      <w:proofErr w:type="spellStart"/>
+      <w:r>
+        <w:rPr>
+          <w:b w:val="0"/>
+          <w:caps w:val="0"/>
+        </w:rPr>
+        <w:t>login</w:t>
+      </w:r>
+      <w:proofErr w:type="spellEnd"/>
+      <w:r>
+        <w:rPr>
+          <w:b w:val="0"/>
+          <w:caps w:val="0"/>
+        </w:rPr>
+        <w:t xml:space="preserve"> e senha.</w:t>
       </w:r>
     </w:p>
     <w:p>
@@ -7843,7 +8397,23 @@
           <w:b w:val="0"/>
           <w:caps w:val="0"/>
         </w:rPr>
-        <w:t>O sistema deverá receber algum dos seguintes dados para efetuar a exclusão: login ou nome do funcionário.</w:t>
+        <w:t xml:space="preserve">O sistema deverá receber algum dos seguintes dados para efetuar a exclusão: </w:t>
+      </w:r>
+      <w:proofErr w:type="spellStart"/>
+      <w:r>
+        <w:rPr>
+          <w:b w:val="0"/>
+          <w:caps w:val="0"/>
+        </w:rPr>
+        <w:t>login</w:t>
+      </w:r>
+      <w:proofErr w:type="spellEnd"/>
+      <w:r>
+        <w:rPr>
+          <w:b w:val="0"/>
+          <w:caps w:val="0"/>
+        </w:rPr>
+        <w:t xml:space="preserve"> ou nome do funcionário.</w:t>
       </w:r>
     </w:p>
     <w:p>
@@ -7866,7 +8436,23 @@
           <w:b w:val="0"/>
           <w:caps w:val="0"/>
         </w:rPr>
-        <w:t>Todos os dados do login selecionado deverão ser excluídos.</w:t>
+        <w:t xml:space="preserve">Todos os dados do </w:t>
+      </w:r>
+      <w:proofErr w:type="spellStart"/>
+      <w:r>
+        <w:rPr>
+          <w:b w:val="0"/>
+          <w:caps w:val="0"/>
+        </w:rPr>
+        <w:t>login</w:t>
+      </w:r>
+      <w:proofErr w:type="spellEnd"/>
+      <w:r>
+        <w:rPr>
+          <w:b w:val="0"/>
+          <w:caps w:val="0"/>
+        </w:rPr>
+        <w:t xml:space="preserve"> selecionado deverão ser excluídos.</w:t>
       </w:r>
     </w:p>
     <w:p>
@@ -8721,6 +9307,7 @@
           <w:b w:val="0"/>
           <w:caps w:val="0"/>
         </w:rPr>
+        <w:lastRenderedPageBreak/>
         <w:t>O número da conta deverá ser gerado sequencialmente.</w:t>
       </w:r>
     </w:p>
@@ -8787,15 +9374,7 @@
           <w:b w:val="0"/>
           <w:caps w:val="0"/>
         </w:rPr>
-        <w:t xml:space="preserve">O campo de “situação da conta” será padronizado para ser iniciado </w:t>
-      </w:r>
-      <w:r>
-        <w:rPr>
-          <w:b w:val="0"/>
-          <w:caps w:val="0"/>
-        </w:rPr>
-        <w:lastRenderedPageBreak/>
-        <w:t>como “ativa”.</w:t>
+        <w:t>O campo de “situação da conta” será padronizado para ser iniciado como “ativa”.</w:t>
       </w:r>
     </w:p>
     <w:p>
@@ -8993,7 +9572,7 @@
         </w:rPr>
         <w:lastRenderedPageBreak/>
         <w:drawing>
-          <wp:inline distT="0" distB="0" distL="0" distR="0" wp14:anchorId="5B619444" wp14:editId="4981DD01">
+          <wp:inline distT="0" distB="0" distL="0" distR="0">
             <wp:extent cx="5630545" cy="8891905"/>
             <wp:effectExtent l="19050" t="0" r="8255" b="0"/>
             <wp:docPr id="54" name="Imagem 53" descr="Plano Familiar Bom Jesus - Contrato-1.jpg"/>
@@ -9052,7 +9631,7 @@
         </w:rPr>
         <w:lastRenderedPageBreak/>
         <w:drawing>
-          <wp:inline distT="0" distB="0" distL="0" distR="0" wp14:anchorId="16084336" wp14:editId="56072BE8">
+          <wp:inline distT="0" distB="0" distL="0" distR="0">
             <wp:extent cx="5760085" cy="8710930"/>
             <wp:effectExtent l="19050" t="0" r="0" b="0"/>
             <wp:docPr id="55" name="Imagem 54" descr="Plano Familiar Bom Jesus - Contrato-2.jpg"/>
@@ -9111,7 +9690,7 @@
         </w:rPr>
         <w:lastRenderedPageBreak/>
         <w:drawing>
-          <wp:inline distT="0" distB="0" distL="0" distR="0" wp14:anchorId="6C2C5372" wp14:editId="7B8A3964">
+          <wp:inline distT="0" distB="0" distL="0" distR="0">
             <wp:extent cx="5760085" cy="7007860"/>
             <wp:effectExtent l="19050" t="0" r="0" b="0"/>
             <wp:docPr id="56" name="Imagem 55" descr="Plano Familiar Bom Jesus - Contrato-3.jpg"/>
@@ -9169,8 +9748,17 @@
           <w:b w:val="0"/>
           <w:caps w:val="0"/>
         </w:rPr>
-        <w:t>A data de emissão deverá ser preenchida automaticamente com a data atual do S.O.</w:t>
-      </w:r>
+        <w:t xml:space="preserve">A data de emissão deverá ser preenchida automaticamente com a data atual do </w:t>
+      </w:r>
+      <w:proofErr w:type="spellStart"/>
+      <w:r>
+        <w:rPr>
+          <w:b w:val="0"/>
+          <w:caps w:val="0"/>
+        </w:rPr>
+        <w:t>S.O.</w:t>
+      </w:r>
+      <w:proofErr w:type="spellEnd"/>
     </w:p>
     <w:p>
       <w:pPr>
@@ -9614,7 +10202,23 @@
           <w:b w:val="0"/>
           <w:caps w:val="0"/>
         </w:rPr>
-        <w:t>O sistema deverá receber os seguintes dados controlar o estoque de materiais: material (pré-cadastrado)*, quantidade*, tipo de operação* (entrada ou saída)</w:t>
+        <w:t>O sistema deverá receber os seguintes dados controlar o estoque de materiais: material (pré-cadastrado</w:t>
+      </w:r>
+      <w:proofErr w:type="gramStart"/>
+      <w:r>
+        <w:rPr>
+          <w:b w:val="0"/>
+          <w:caps w:val="0"/>
+        </w:rPr>
+        <w:t>)</w:t>
+      </w:r>
+      <w:proofErr w:type="gramEnd"/>
+      <w:r>
+        <w:rPr>
+          <w:b w:val="0"/>
+          <w:caps w:val="0"/>
+        </w:rPr>
+        <w:t>*, quantidade*, tipo de operação* (entrada ou saída)</w:t>
       </w:r>
       <w:r>
         <w:rPr>
@@ -9690,6 +10294,7 @@
           <w:b w:val="0"/>
           <w:caps w:val="0"/>
         </w:rPr>
+        <w:lastRenderedPageBreak/>
         <w:t xml:space="preserve">O sistema deverá ser capaz de adicionar ao estoque de materiais caso o tipo da operação seja “entrada”. </w:t>
       </w:r>
     </w:p>
@@ -9713,7 +10318,6 @@
           <w:b w:val="0"/>
           <w:caps w:val="0"/>
         </w:rPr>
-        <w:lastRenderedPageBreak/>
         <w:t>No caso da entrada de materiais, o sistema deverá receber mais os seguintes dados: fornecedor*, valor* e data de pagamento.</w:t>
       </w:r>
     </w:p>
@@ -9885,7 +10489,23 @@
           <w:b w:val="0"/>
           <w:caps w:val="0"/>
         </w:rPr>
-        <w:t>O sistema deverá receber os seguintes dados para a inclusão de empréstimos: código do empréstimo*, material* (pré-cadastrado), número da conta* (pré-cadastrado) ou titular*(pré-cadastrado), quantidade*,  data de entrada* e data de devolução.</w:t>
+        <w:t>O sistema deverá receber os seguintes dados para a inclusão de empréstimos: código do empréstimo*, material* (pré-cadastrado), número da conta* (pré-cadastrado) ou titular*</w:t>
+      </w:r>
+      <w:proofErr w:type="gramStart"/>
+      <w:r>
+        <w:rPr>
+          <w:b w:val="0"/>
+          <w:caps w:val="0"/>
+        </w:rPr>
+        <w:t>(</w:t>
+      </w:r>
+      <w:proofErr w:type="gramEnd"/>
+      <w:r>
+        <w:rPr>
+          <w:b w:val="0"/>
+          <w:caps w:val="0"/>
+        </w:rPr>
+        <w:t>pré-cadastrado), quantidade*,  data de entrada* e data de devolução.</w:t>
       </w:r>
     </w:p>
     <w:p>
@@ -10100,15 +10720,8 @@
           <w:b w:val="0"/>
           <w:caps w:val="0"/>
         </w:rPr>
-        <w:t xml:space="preserve">Para efetuar o pagamento, o sistema deverá receber os dados do titular e mensalidade selecionada pelo usuário junto dos seguintes dados: número de </w:t>
-      </w:r>
-      <w:r>
-        <w:rPr>
-          <w:b w:val="0"/>
-          <w:caps w:val="0"/>
-        </w:rPr>
         <w:lastRenderedPageBreak/>
-        <w:t>pagamento*, plano* (pré-cadastrado), valor* (pré-cadastrado), tipo de pagamento</w:t>
+        <w:t>Para efetuar o pagamento, o sistema deverá receber os dados do titular e mensalidade selecionada pelo usuário junto dos seguintes dados: número de pagamento*, plano* (pré-cadastrado), valor* (pré-cadastrado), tipo de pagamento</w:t>
       </w:r>
       <w:r>
         <w:rPr>
@@ -10138,6 +10751,7 @@
         </w:rPr>
         <w:t>ão de crédito</w:t>
       </w:r>
+      <w:proofErr w:type="gramStart"/>
       <w:r>
         <w:rPr>
           <w:b w:val="0"/>
@@ -10145,6 +10759,7 @@
         </w:rPr>
         <w:t>)</w:t>
       </w:r>
+      <w:proofErr w:type="gramEnd"/>
       <w:r>
         <w:rPr>
           <w:b w:val="0"/>
@@ -10560,7 +11175,15 @@
           <w:b w:val="0"/>
           <w:caps w:val="0"/>
         </w:rPr>
-        <w:t>O sistema deverá exibir todos os óbitos no período selecionado com os seguintes dados: nome do falecido, nome do titular, nome, local do óbito, data do óbito, horário do óbito, local do velório, data do velório, horário do velório, local do enterro, data do enterro e horário do enterro.</w:t>
+        <w:t xml:space="preserve">O sistema deverá exibir todos os óbitos no período selecionado com os seguintes dados: nome do falecido, nome do titular, nome, local do óbito, data do óbito, horário do óbito, local do velório, data do velório, horário </w:t>
+      </w:r>
+      <w:r>
+        <w:rPr>
+          <w:b w:val="0"/>
+          <w:caps w:val="0"/>
+        </w:rPr>
+        <w:lastRenderedPageBreak/>
+        <w:t>do velório, local do enterro, data do enterro e horário do enterro.</w:t>
       </w:r>
     </w:p>
     <w:p>
@@ -10590,7 +11213,6 @@
         <w:rPr>
           <w:b w:val="0"/>
         </w:rPr>
-        <w:lastRenderedPageBreak/>
         <w:t>rf1</w:t>
       </w:r>
       <w:r>
@@ -10977,12 +11599,9 @@
         <w:ind w:firstLine="709"/>
       </w:pPr>
       <w:r>
+        <w:lastRenderedPageBreak/>
         <w:tab/>
-        <w:t xml:space="preserve">Os requisitos não funcionais são aqueles que não dizem respeito </w:t>
-      </w:r>
-      <w:r>
-        <w:lastRenderedPageBreak/>
-        <w:t>diretamente às funcionalidades fornecidas pelo sistema. Podem estar relacionados a propriedades de sistemas emergentes, como confiabilidade, tempo de resposta, espaço em disco, desempenho e outros atributos de qualidade do produto (PAULA FILHO, 2000).</w:t>
+        <w:t>Os requisitos não funcionais são aqueles que não dizem respeito diretamente às funcionalidades fornecidas pelo sistema. Podem estar relacionados a propriedades de sistemas emergentes, como confiabilidade, tempo de resposta, espaço em disco, desempenho e outros atributos de qualidade do produto (PAULA FILHO, 2000).</w:t>
       </w:r>
     </w:p>
     <w:p>
@@ -11028,7 +11647,15 @@
         <w:contextualSpacing w:val="0"/>
       </w:pPr>
       <w:r>
-        <w:t>O sistema deverá registrar em log o usuário e data da ultima alteração de todos os requisitos com essa funcionalidade.</w:t>
+        <w:t xml:space="preserve">O sistema deverá registrar em </w:t>
+      </w:r>
+      <w:proofErr w:type="spellStart"/>
+      <w:r>
+        <w:t>log</w:t>
+      </w:r>
+      <w:proofErr w:type="spellEnd"/>
+      <w:r>
+        <w:t xml:space="preserve"> o usuário e data da ultima alteração de todos os requisitos com essa funcionalidade.</w:t>
       </w:r>
     </w:p>
     <w:p>
@@ -11171,8 +11798,15 @@
         <w:contextualSpacing w:val="0"/>
       </w:pPr>
       <w:r>
-        <w:lastRenderedPageBreak/>
-        <w:t>Este documento apresenta as especificações dos requisitos do sistema da Funerária Bom Jesus. A atividade de análise de requisitos foi conduzida aplicando-se técnicas de modelagem de casos de uso. O modelo apresentado foi elaborado usando a UML e a ferramenta Astah.</w:t>
+        <w:t xml:space="preserve">Este documento apresenta as especificações dos requisitos do sistema da Funerária Bom Jesus. A atividade de análise de requisitos foi conduzida aplicando-se técnicas de modelagem de casos de uso. O modelo apresentado foi elaborado usando a UML e a ferramenta </w:t>
+      </w:r>
+      <w:proofErr w:type="spellStart"/>
+      <w:r>
+        <w:t>Astah</w:t>
+      </w:r>
+      <w:proofErr w:type="spellEnd"/>
+      <w:r>
+        <w:t>.</w:t>
       </w:r>
     </w:p>
     <w:p>
@@ -11242,7 +11876,7 @@
           <w:lang w:eastAsia="pt-BR"/>
         </w:rPr>
         <w:drawing>
-          <wp:anchor distT="0" distB="0" distL="114300" distR="114300" simplePos="0" relativeHeight="251658240" behindDoc="0" locked="0" layoutInCell="1" allowOverlap="1" wp14:anchorId="00C8B0A3" wp14:editId="2E2D01B5">
+          <wp:anchor distT="0" distB="0" distL="114300" distR="114300" simplePos="0" relativeHeight="251658240" behindDoc="0" locked="0" layoutInCell="1" allowOverlap="1">
             <wp:simplePos x="0" y="0"/>
             <wp:positionH relativeFrom="column">
               <wp:posOffset>-401955</wp:posOffset>
@@ -11322,7 +11956,7 @@
         </w:rPr>
         <w:lastRenderedPageBreak/>
         <w:drawing>
-          <wp:anchor distT="0" distB="0" distL="114300" distR="114300" simplePos="0" relativeHeight="251659264" behindDoc="0" locked="0" layoutInCell="1" allowOverlap="1" wp14:anchorId="0FA741D8" wp14:editId="1E95A638">
+          <wp:anchor distT="0" distB="0" distL="114300" distR="114300" simplePos="0" relativeHeight="251659264" behindDoc="0" locked="0" layoutInCell="1" allowOverlap="1">
             <wp:simplePos x="0" y="0"/>
             <wp:positionH relativeFrom="column">
               <wp:posOffset>-423545</wp:posOffset>
@@ -11476,7 +12110,7 @@
           <w:lang w:eastAsia="pt-BR"/>
         </w:rPr>
         <w:drawing>
-          <wp:inline distT="0" distB="0" distL="0" distR="0" wp14:anchorId="6E166AA6" wp14:editId="6D06629E">
+          <wp:inline distT="0" distB="0" distL="0" distR="0">
             <wp:extent cx="5288945" cy="4313207"/>
             <wp:effectExtent l="19050" t="0" r="6955" b="0"/>
             <wp:docPr id="4" name="Imagem 3" descr="MANTERFUNERARIA.png"/>
@@ -11545,7 +12179,7 @@
         </w:rPr>
         <w:lastRenderedPageBreak/>
         <w:drawing>
-          <wp:anchor distT="0" distB="0" distL="114300" distR="114300" simplePos="0" relativeHeight="251661312" behindDoc="0" locked="0" layoutInCell="1" allowOverlap="1" wp14:anchorId="290236D2" wp14:editId="54FDCDA9">
+          <wp:anchor distT="0" distB="0" distL="114300" distR="114300" simplePos="0" relativeHeight="251661312" behindDoc="0" locked="0" layoutInCell="1" allowOverlap="1">
             <wp:simplePos x="0" y="0"/>
             <wp:positionH relativeFrom="column">
               <wp:posOffset>-242570</wp:posOffset>
@@ -11683,7 +12317,7 @@
           <w:lang w:eastAsia="pt-BR"/>
         </w:rPr>
         <w:drawing>
-          <wp:inline distT="0" distB="0" distL="0" distR="0" wp14:anchorId="27C7AF27" wp14:editId="32972E15">
+          <wp:inline distT="0" distB="0" distL="0" distR="0">
             <wp:extent cx="5760648" cy="3571336"/>
             <wp:effectExtent l="19050" t="0" r="0" b="0"/>
             <wp:docPr id="7" name="Imagem 6" descr="MANTERFUNCIONARIOS.png"/>
@@ -11805,7 +12439,7 @@
         </w:rPr>
         <w:lastRenderedPageBreak/>
         <w:drawing>
-          <wp:anchor distT="0" distB="0" distL="114300" distR="114300" simplePos="0" relativeHeight="251663360" behindDoc="0" locked="0" layoutInCell="1" allowOverlap="1" wp14:anchorId="6CCF96F8" wp14:editId="72DFA2E6">
+          <wp:anchor distT="0" distB="0" distL="114300" distR="114300" simplePos="0" relativeHeight="251663360" behindDoc="0" locked="0" layoutInCell="1" allowOverlap="1">
             <wp:simplePos x="0" y="0"/>
             <wp:positionH relativeFrom="column">
               <wp:posOffset>-264160</wp:posOffset>
@@ -11918,7 +12552,7 @@
           <w:lang w:eastAsia="pt-BR"/>
         </w:rPr>
         <w:drawing>
-          <wp:inline distT="0" distB="0" distL="0" distR="0" wp14:anchorId="087946AC" wp14:editId="2F98E45D">
+          <wp:inline distT="0" distB="0" distL="0" distR="0">
             <wp:extent cx="5757800" cy="3933645"/>
             <wp:effectExtent l="19050" t="0" r="0" b="0"/>
             <wp:docPr id="8" name="Imagem 7" descr="MANTERLOGINS.png"/>
@@ -11974,7 +12608,7 @@
         </w:rPr>
         <w:lastRenderedPageBreak/>
         <w:drawing>
-          <wp:anchor distT="0" distB="0" distL="114300" distR="114300" simplePos="0" relativeHeight="251665408" behindDoc="0" locked="0" layoutInCell="1" allowOverlap="1" wp14:anchorId="177DA040" wp14:editId="49797045">
+          <wp:anchor distT="0" distB="0" distL="114300" distR="114300" simplePos="0" relativeHeight="251665408" behindDoc="0" locked="0" layoutInCell="1" allowOverlap="1">
             <wp:simplePos x="0" y="0"/>
             <wp:positionH relativeFrom="column">
               <wp:posOffset>-306705</wp:posOffset>
@@ -12076,7 +12710,7 @@
           <w:lang w:eastAsia="pt-BR"/>
         </w:rPr>
         <w:drawing>
-          <wp:inline distT="0" distB="0" distL="0" distR="0" wp14:anchorId="52D4E9AC" wp14:editId="4D1546D2">
+          <wp:inline distT="0" distB="0" distL="0" distR="0">
             <wp:extent cx="4811742" cy="4429351"/>
             <wp:effectExtent l="19050" t="0" r="7908" b="0"/>
             <wp:docPr id="11" name="Imagem 10" descr="MANTERFORNECEDORES.png"/>
@@ -12263,7 +12897,7 @@
         </w:rPr>
         <w:lastRenderedPageBreak/>
         <w:drawing>
-          <wp:anchor distT="0" distB="0" distL="114300" distR="114300" simplePos="0" relativeHeight="251667456" behindDoc="0" locked="0" layoutInCell="1" allowOverlap="1" wp14:anchorId="444AD03D" wp14:editId="052387DC">
+          <wp:anchor distT="0" distB="0" distL="114300" distR="114300" simplePos="0" relativeHeight="251667456" behindDoc="0" locked="0" layoutInCell="1" allowOverlap="1">
             <wp:simplePos x="0" y="0"/>
             <wp:positionH relativeFrom="column">
               <wp:posOffset>-349250</wp:posOffset>
@@ -12392,7 +13026,7 @@
           <w:lang w:eastAsia="pt-BR"/>
         </w:rPr>
         <w:drawing>
-          <wp:inline distT="0" distB="0" distL="0" distR="0" wp14:anchorId="3F1FB247" wp14:editId="3E071FD7">
+          <wp:inline distT="0" distB="0" distL="0" distR="0">
             <wp:extent cx="5755297" cy="3985404"/>
             <wp:effectExtent l="19050" t="0" r="0" b="0"/>
             <wp:docPr id="13" name="Imagem 12" descr="MANTERMATERIAIS.png"/>
@@ -12501,7 +13135,7 @@
         </w:rPr>
         <w:lastRenderedPageBreak/>
         <w:drawing>
-          <wp:anchor distT="0" distB="0" distL="114300" distR="114300" simplePos="0" relativeHeight="251669504" behindDoc="0" locked="0" layoutInCell="1" allowOverlap="1" wp14:anchorId="325D50F9" wp14:editId="40F84071">
+          <wp:anchor distT="0" distB="0" distL="114300" distR="114300" simplePos="0" relativeHeight="251669504" behindDoc="0" locked="0" layoutInCell="1" allowOverlap="1">
             <wp:simplePos x="0" y="0"/>
             <wp:positionH relativeFrom="column">
               <wp:posOffset>-316865</wp:posOffset>
@@ -12619,7 +13253,7 @@
           <w:lang w:eastAsia="pt-BR"/>
         </w:rPr>
         <w:drawing>
-          <wp:inline distT="0" distB="0" distL="0" distR="0" wp14:anchorId="0ECCFCAE" wp14:editId="69065994">
+          <wp:inline distT="0" distB="0" distL="0" distR="0">
             <wp:extent cx="5752255" cy="3933645"/>
             <wp:effectExtent l="19050" t="0" r="845" b="0"/>
             <wp:docPr id="15" name="Imagem 14" descr="MANTERPLANOS.png"/>
@@ -12775,7 +13409,7 @@
         </w:rPr>
         <w:lastRenderedPageBreak/>
         <w:drawing>
-          <wp:anchor distT="0" distB="0" distL="114300" distR="114300" simplePos="0" relativeHeight="251671552" behindDoc="0" locked="0" layoutInCell="1" allowOverlap="1" wp14:anchorId="33A76FB6" wp14:editId="39757701">
+          <wp:anchor distT="0" distB="0" distL="114300" distR="114300" simplePos="0" relativeHeight="251671552" behindDoc="0" locked="0" layoutInCell="1" allowOverlap="1">
             <wp:simplePos x="0" y="0"/>
             <wp:positionH relativeFrom="column">
               <wp:posOffset>-327660</wp:posOffset>
@@ -12892,7 +13526,7 @@
           <w:lang w:eastAsia="pt-BR"/>
         </w:rPr>
         <w:drawing>
-          <wp:inline distT="0" distB="0" distL="0" distR="0" wp14:anchorId="6A632BB1" wp14:editId="79900654">
+          <wp:inline distT="0" distB="0" distL="0" distR="0">
             <wp:extent cx="5760649" cy="5063706"/>
             <wp:effectExtent l="19050" t="0" r="0" b="0"/>
             <wp:docPr id="16" name="Imagem 15" descr="MANTERCONTAS.png"/>
@@ -13131,7 +13765,7 @@
           <w:lang w:eastAsia="pt-BR"/>
         </w:rPr>
         <w:drawing>
-          <wp:inline distT="0" distB="0" distL="0" distR="0" wp14:anchorId="254FCD56" wp14:editId="018529CC">
+          <wp:inline distT="0" distB="0" distL="0" distR="0">
             <wp:extent cx="5713730" cy="8295005"/>
             <wp:effectExtent l="19050" t="0" r="714" b="0"/>
             <wp:docPr id="51" name="Imagem 50" descr="08 MANTER CONTAS 2.png"/>
@@ -13237,7 +13871,7 @@
           <w:lang w:eastAsia="pt-BR"/>
         </w:rPr>
         <w:drawing>
-          <wp:inline distT="0" distB="0" distL="0" distR="0" wp14:anchorId="6CA12A82" wp14:editId="7DE8AE4B">
+          <wp:inline distT="0" distB="0" distL="0" distR="0">
             <wp:extent cx="5757809" cy="4313208"/>
             <wp:effectExtent l="19050" t="0" r="0" b="0"/>
             <wp:docPr id="17" name="Imagem 16" descr="MANTEROBITOS.png"/>
@@ -13501,7 +14135,7 @@
         </w:rPr>
         <w:lastRenderedPageBreak/>
         <w:drawing>
-          <wp:anchor distT="0" distB="0" distL="114300" distR="114300" simplePos="0" relativeHeight="251674624" behindDoc="0" locked="0" layoutInCell="1" allowOverlap="1" wp14:anchorId="62735C5E" wp14:editId="7EAB7C5A">
+          <wp:anchor distT="0" distB="0" distL="114300" distR="114300" simplePos="0" relativeHeight="251674624" behindDoc="0" locked="0" layoutInCell="1" allowOverlap="1">
             <wp:simplePos x="0" y="0"/>
             <wp:positionH relativeFrom="column">
               <wp:posOffset>-327660</wp:posOffset>
@@ -13614,7 +14248,7 @@
           <w:lang w:eastAsia="pt-BR"/>
         </w:rPr>
         <w:drawing>
-          <wp:inline distT="0" distB="0" distL="0" distR="0" wp14:anchorId="13CE92B7" wp14:editId="76DF406F">
+          <wp:inline distT="0" distB="0" distL="0" distR="0">
             <wp:extent cx="5756219" cy="3278038"/>
             <wp:effectExtent l="19050" t="0" r="0" b="0"/>
             <wp:docPr id="18" name="Imagem 17" descr="MANTERESTOQUE.png"/>
@@ -13877,7 +14511,7 @@
         </w:rPr>
         <w:lastRenderedPageBreak/>
         <w:drawing>
-          <wp:anchor distT="0" distB="0" distL="114300" distR="114300" simplePos="0" relativeHeight="251676672" behindDoc="0" locked="0" layoutInCell="1" allowOverlap="1" wp14:anchorId="6DB7C6E0" wp14:editId="3E557696">
+          <wp:anchor distT="0" distB="0" distL="114300" distR="114300" simplePos="0" relativeHeight="251676672" behindDoc="0" locked="0" layoutInCell="1" allowOverlap="1">
             <wp:simplePos x="0" y="0"/>
             <wp:positionH relativeFrom="column">
               <wp:posOffset>-401955</wp:posOffset>
@@ -14009,6 +14643,7 @@
           <w:b w:val="0"/>
           <w:caps w:val="0"/>
         </w:rPr>
+        <w:lastRenderedPageBreak/>
         <w:t>CONTROLE DE EMPRESTIMO DE MATERIAIS</w:t>
       </w:r>
       <w:commentRangeEnd w:id="23"/>
@@ -14070,7 +14705,7 @@
           <w:lang w:eastAsia="pt-BR"/>
         </w:rPr>
         <w:drawing>
-          <wp:inline distT="0" distB="0" distL="0" distR="0" wp14:anchorId="6FB33207" wp14:editId="48933911">
+          <wp:inline distT="0" distB="0" distL="0" distR="0">
             <wp:extent cx="5757401" cy="4123426"/>
             <wp:effectExtent l="19050" t="0" r="0" b="0"/>
             <wp:docPr id="19" name="Imagem 18" descr="MANTEREMPRESTIMO.png"/>
@@ -14085,7 +14720,7 @@
                     <pic:cNvPicPr/>
                   </pic:nvPicPr>
                   <pic:blipFill>
-                    <a:blip r:embed="rId38" cstate="print"/>
+                    <a:blip r:embed="rId37" cstate="print"/>
                     <a:stretch>
                       <a:fillRect/>
                     </a:stretch>
@@ -14283,7 +14918,7 @@
         </w:rPr>
         <w:lastRenderedPageBreak/>
         <w:drawing>
-          <wp:anchor distT="0" distB="0" distL="114300" distR="114300" simplePos="0" relativeHeight="251678720" behindDoc="0" locked="0" layoutInCell="1" allowOverlap="1" wp14:anchorId="53012B33" wp14:editId="6EE31E30">
+          <wp:anchor distT="0" distB="0" distL="114300" distR="114300" simplePos="0" relativeHeight="251678720" behindDoc="0" locked="0" layoutInCell="1" allowOverlap="1">
             <wp:simplePos x="0" y="0"/>
             <wp:positionH relativeFrom="column">
               <wp:posOffset>-444500</wp:posOffset>
@@ -14308,7 +14943,7 @@
                     </pic:cNvPicPr>
                   </pic:nvPicPr>
                   <pic:blipFill>
-                    <a:blip r:embed="rId39" cstate="print"/>
+                    <a:blip r:embed="rId38" cstate="print"/>
                     <a:stretch>
                       <a:fillRect/>
                     </a:stretch>
@@ -14475,7 +15110,7 @@
           <w:lang w:eastAsia="pt-BR"/>
         </w:rPr>
         <w:drawing>
-          <wp:inline distT="0" distB="0" distL="0" distR="0" wp14:anchorId="19BDFC60" wp14:editId="1FB0BDB0">
+          <wp:inline distT="0" distB="0" distL="0" distR="0">
             <wp:extent cx="6124575" cy="4572000"/>
             <wp:effectExtent l="0" t="0" r="9525" b="0"/>
             <wp:docPr id="3" name="Imagem 3"/>
@@ -14490,10 +15125,10 @@
                     <pic:cNvPicPr/>
                   </pic:nvPicPr>
                   <pic:blipFill>
-                    <a:blip r:embed="rId40">
+                    <a:blip r:embed="rId39" cstate="print">
                       <a:extLst>
                         <a:ext uri="{28A0092B-C50C-407E-A947-70E740481C1C}">
-                          <a14:useLocalDpi xmlns:a14="http://schemas.microsoft.com/office/drawing/2010/main" val="0"/>
+                          <a14:useLocalDpi xmlns:a14="http://schemas.microsoft.com/office/drawing/2010/main" xmlns:wps="http://schemas.microsoft.com/office/word/2010/wordprocessingShape" xmlns:wpi="http://schemas.microsoft.com/office/word/2010/wordprocessingInk" xmlns:wpg="http://schemas.microsoft.com/office/word/2010/wordprocessingGroup" xmlns:w16se="http://schemas.microsoft.com/office/word/2015/wordml/symex" xmlns:w15="http://schemas.microsoft.com/office/word/2012/wordml" xmlns:w14="http://schemas.microsoft.com/office/word/2010/wordml" xmlns:w="http://schemas.openxmlformats.org/wordprocessingml/2006/main" xmlns:w10="urn:schemas-microsoft-com:office:word" xmlns:wp14="http://schemas.microsoft.com/office/word/2010/wordprocessingDrawing" xmlns:v="urn:schemas-microsoft-com:vml" xmlns:o="urn:schemas-microsoft-com:office:office" xmlns:mc="http://schemas.openxmlformats.org/markup-compatibility/2006" xmlns:cx="http://schemas.microsoft.com/office/drawing/2014/chartex" xmlns:wpc="http://schemas.microsoft.com/office/word/2010/wordprocessingCanvas" xmlns="" val="0"/>
                         </a:ext>
                       </a:extLst>
                     </a:blip>
@@ -14669,7 +15304,7 @@
         </w:rPr>
         <w:lastRenderedPageBreak/>
         <w:drawing>
-          <wp:anchor distT="0" distB="0" distL="114300" distR="114300" simplePos="0" relativeHeight="251682816" behindDoc="0" locked="0" layoutInCell="1" allowOverlap="1" wp14:anchorId="3052908A" wp14:editId="6A7FC563">
+          <wp:anchor distT="0" distB="0" distL="114300" distR="114300" simplePos="0" relativeHeight="251682816" behindDoc="0" locked="0" layoutInCell="1" allowOverlap="1">
             <wp:simplePos x="0" y="0"/>
             <wp:positionH relativeFrom="column">
               <wp:posOffset>-327660</wp:posOffset>
@@ -14694,7 +15329,7 @@
                     </pic:cNvPicPr>
                   </pic:nvPicPr>
                   <pic:blipFill>
-                    <a:blip r:embed="rId41" cstate="print"/>
+                    <a:blip r:embed="rId40" cstate="print"/>
                     <a:stretch>
                       <a:fillRect/>
                     </a:stretch>
@@ -14807,7 +15442,7 @@
           <w:lang w:eastAsia="pt-BR"/>
         </w:rPr>
         <w:drawing>
-          <wp:inline distT="0" distB="0" distL="0" distR="0" wp14:anchorId="42C45D34" wp14:editId="02385F7F">
+          <wp:inline distT="0" distB="0" distL="0" distR="0">
             <wp:extent cx="5756991" cy="3976778"/>
             <wp:effectExtent l="19050" t="0" r="0" b="0"/>
             <wp:docPr id="21" name="Imagem 20" descr="RELATORIODEBITO.png"/>
@@ -14822,7 +15457,7 @@
                     <pic:cNvPicPr/>
                   </pic:nvPicPr>
                   <pic:blipFill>
-                    <a:blip r:embed="rId42" cstate="print"/>
+                    <a:blip r:embed="rId41" cstate="print"/>
                     <a:stretch>
                       <a:fillRect/>
                     </a:stretch>
@@ -14876,7 +15511,7 @@
         </w:rPr>
         <w:lastRenderedPageBreak/>
         <w:drawing>
-          <wp:inline distT="0" distB="0" distL="0" distR="0" wp14:anchorId="47B4492D" wp14:editId="6A682C79">
+          <wp:inline distT="0" distB="0" distL="0" distR="0">
             <wp:extent cx="6083935" cy="6687820"/>
             <wp:effectExtent l="19050" t="0" r="0" b="0"/>
             <wp:docPr id="42" name="Imagem 41" descr="RF14 DESC.png"/>
@@ -14893,7 +15528,7 @@
                     </pic:cNvPicPr>
                   </pic:nvPicPr>
                   <pic:blipFill>
-                    <a:blip r:embed="rId43" cstate="print"/>
+                    <a:blip r:embed="rId42" cstate="print"/>
                     <a:stretch>
                       <a:fillRect/>
                     </a:stretch>
@@ -15037,7 +15672,7 @@
           <w:lang w:eastAsia="pt-BR"/>
         </w:rPr>
         <w:drawing>
-          <wp:inline distT="0" distB="0" distL="0" distR="0" wp14:anchorId="397F08BB" wp14:editId="6289280F">
+          <wp:inline distT="0" distB="0" distL="0" distR="0">
             <wp:extent cx="6210300" cy="4352286"/>
             <wp:effectExtent l="0" t="0" r="0" b="0"/>
             <wp:docPr id="22" name="Imagem 21" descr="RELATORIOOBITOS.png"/>
@@ -15052,7 +15687,7 @@
                     <pic:cNvPicPr/>
                   </pic:nvPicPr>
                   <pic:blipFill>
-                    <a:blip r:embed="rId44" cstate="print"/>
+                    <a:blip r:embed="rId43" cstate="print"/>
                     <a:stretch>
                       <a:fillRect/>
                     </a:stretch>
@@ -15092,7 +15727,7 @@
         </w:rPr>
         <w:lastRenderedPageBreak/>
         <w:drawing>
-          <wp:inline distT="0" distB="0" distL="0" distR="0" wp14:anchorId="6ED43355" wp14:editId="5DC24069">
+          <wp:inline distT="0" distB="0" distL="0" distR="0">
             <wp:extent cx="6169025" cy="5922010"/>
             <wp:effectExtent l="19050" t="0" r="3101" b="0"/>
             <wp:docPr id="44" name="Imagem 43" descr="RF15 DESC.png"/>
@@ -15109,7 +15744,7 @@
                     </pic:cNvPicPr>
                   </pic:nvPicPr>
                   <pic:blipFill>
-                    <a:blip r:embed="rId45" cstate="print"/>
+                    <a:blip r:embed="rId44" cstate="print"/>
                     <a:stretch>
                       <a:fillRect/>
                     </a:stretch>
@@ -15299,7 +15934,7 @@
           <w:lang w:eastAsia="pt-BR"/>
         </w:rPr>
         <w:drawing>
-          <wp:inline distT="0" distB="0" distL="0" distR="0" wp14:anchorId="002DD1CB" wp14:editId="0B4A265A">
+          <wp:inline distT="0" distB="0" distL="0" distR="0">
             <wp:extent cx="6486525" cy="4095924"/>
             <wp:effectExtent l="0" t="0" r="0" b="0"/>
             <wp:docPr id="23" name="Imagem 22" descr="RELATORIOESTOQUE.png"/>
@@ -15314,7 +15949,7 @@
                     <pic:cNvPicPr/>
                   </pic:nvPicPr>
                   <pic:blipFill>
-                    <a:blip r:embed="rId46" cstate="print"/>
+                    <a:blip r:embed="rId45" cstate="print"/>
                     <a:stretch>
                       <a:fillRect/>
                     </a:stretch>
@@ -15353,7 +15988,7 @@
         </w:rPr>
         <w:lastRenderedPageBreak/>
         <w:drawing>
-          <wp:inline distT="0" distB="0" distL="0" distR="0" wp14:anchorId="446971DC" wp14:editId="1C41CCA1">
+          <wp:inline distT="0" distB="0" distL="0" distR="0">
             <wp:extent cx="5760085" cy="6252210"/>
             <wp:effectExtent l="19050" t="0" r="0" b="0"/>
             <wp:docPr id="71" name="Imagem 45" descr="RF16 DESC.png"/>
@@ -15370,7 +16005,7 @@
                     </pic:cNvPicPr>
                   </pic:nvPicPr>
                   <pic:blipFill>
-                    <a:blip r:embed="rId47" cstate="print"/>
+                    <a:blip r:embed="rId46" cstate="print"/>
                     <a:stretch>
                       <a:fillRect/>
                     </a:stretch>
@@ -15455,7 +16090,15 @@
         <w:contextualSpacing w:val="0"/>
       </w:pPr>
       <w:r>
-        <w:t>A seguir serão apresentados protótipos das telas que serão usadas no sistema, as mesmas poderão sofrer alterações futuramente.</w:t>
+        <w:t xml:space="preserve">A seguir serão apresentados protótipos das telas que serão usadas no sistema, </w:t>
+      </w:r>
+      <w:proofErr w:type="gramStart"/>
+      <w:r>
+        <w:t>as</w:t>
+      </w:r>
+      <w:proofErr w:type="gramEnd"/>
+      <w:r>
+        <w:t xml:space="preserve"> mesmas poderão sofrer alterações futuramente.</w:t>
       </w:r>
     </w:p>
     <w:p>
@@ -15499,7 +16142,7 @@
           <w:lang w:eastAsia="pt-BR"/>
         </w:rPr>
         <w:drawing>
-          <wp:inline distT="0" distB="0" distL="0" distR="0" wp14:anchorId="23540FD0" wp14:editId="6AEF5170">
+          <wp:inline distT="0" distB="0" distL="0" distR="0">
             <wp:extent cx="7153910" cy="5328920"/>
             <wp:effectExtent l="0" t="0" r="8262" b="0"/>
             <wp:docPr id="2" name="Imagem 1" descr="MANTER CONTAS.png"/>
@@ -15516,7 +16159,7 @@
                     </pic:cNvPicPr>
                   </pic:nvPicPr>
                   <pic:blipFill>
-                    <a:blip r:embed="rId48" cstate="print"/>
+                    <a:blip r:embed="rId47" cstate="print"/>
                     <a:stretch>
                       <a:fillRect/>
                     </a:stretch>
@@ -15579,7 +16222,7 @@
         </w:rPr>
         <w:lastRenderedPageBreak/>
         <w:drawing>
-          <wp:anchor distT="0" distB="0" distL="114300" distR="114300" simplePos="0" relativeHeight="251693056" behindDoc="0" locked="0" layoutInCell="1" allowOverlap="1" wp14:anchorId="7A141C56" wp14:editId="709009BF">
+          <wp:anchor distT="0" distB="0" distL="114300" distR="114300" simplePos="0" relativeHeight="251693056" behindDoc="0" locked="0" layoutInCell="1" allowOverlap="1">
             <wp:simplePos x="0" y="0"/>
             <wp:positionH relativeFrom="column">
               <wp:posOffset>-335915</wp:posOffset>
@@ -15602,7 +16245,7 @@
                     <pic:cNvPicPr/>
                   </pic:nvPicPr>
                   <pic:blipFill>
-                    <a:blip r:embed="rId49" cstate="print"/>
+                    <a:blip r:embed="rId48" cstate="print"/>
                     <a:stretch>
                       <a:fillRect/>
                     </a:stretch>
@@ -15645,7 +16288,7 @@
           <w:lang w:eastAsia="pt-BR"/>
         </w:rPr>
         <w:drawing>
-          <wp:anchor distT="0" distB="0" distL="114300" distR="114300" simplePos="0" relativeHeight="251694080" behindDoc="0" locked="0" layoutInCell="1" allowOverlap="1" wp14:anchorId="60D2E3FD" wp14:editId="158147A4">
+          <wp:anchor distT="0" distB="0" distL="114300" distR="114300" simplePos="0" relativeHeight="251694080" behindDoc="0" locked="0" layoutInCell="1" allowOverlap="1">
             <wp:simplePos x="0" y="0"/>
             <wp:positionH relativeFrom="column">
               <wp:posOffset>-335915</wp:posOffset>
@@ -15668,7 +16311,7 @@
                     <pic:cNvPicPr/>
                   </pic:nvPicPr>
                   <pic:blipFill>
-                    <a:blip r:embed="rId50" cstate="print"/>
+                    <a:blip r:embed="rId49" cstate="print"/>
                     <a:stretch>
                       <a:fillRect/>
                     </a:stretch>
@@ -15717,7 +16360,6 @@
         <w:jc w:val="both"/>
       </w:pPr>
       <w:r>
-        <w:lastRenderedPageBreak/>
         <w:t>DIAGRAMAS</w:t>
       </w:r>
       <w:bookmarkEnd w:id="30"/>
@@ -15738,7 +16380,7 @@
           <w:lang w:eastAsia="pt-BR"/>
         </w:rPr>
         <w:drawing>
-          <wp:anchor distT="0" distB="0" distL="114300" distR="114300" simplePos="0" relativeHeight="251695104" behindDoc="0" locked="0" layoutInCell="1" allowOverlap="1" wp14:anchorId="1BA6132E" wp14:editId="4D3A92D1">
+          <wp:anchor distT="0" distB="0" distL="114300" distR="114300" simplePos="0" relativeHeight="251695104" behindDoc="0" locked="0" layoutInCell="1" allowOverlap="1">
             <wp:simplePos x="0" y="0"/>
             <wp:positionH relativeFrom="column">
               <wp:posOffset>-162560</wp:posOffset>
@@ -15761,7 +16403,7 @@
                     <pic:cNvPicPr/>
                   </pic:nvPicPr>
                   <pic:blipFill>
-                    <a:blip r:embed="rId51" cstate="print"/>
+                    <a:blip r:embed="rId50" cstate="print"/>
                     <a:stretch>
                       <a:fillRect/>
                     </a:stretch>
@@ -15845,7 +16487,7 @@
           <w:lang w:eastAsia="pt-BR"/>
         </w:rPr>
         <w:drawing>
-          <wp:inline distT="0" distB="0" distL="0" distR="0" wp14:anchorId="5B1F443A" wp14:editId="598938EA">
+          <wp:inline distT="0" distB="0" distL="0" distR="0">
             <wp:extent cx="5760085" cy="3253105"/>
             <wp:effectExtent l="19050" t="0" r="0" b="0"/>
             <wp:docPr id="24" name="Imagem 23" descr="ManterContaSEQUENCIA.png"/>
@@ -15860,7 +16502,7 @@
                     <pic:cNvPicPr/>
                   </pic:nvPicPr>
                   <pic:blipFill>
-                    <a:blip r:embed="rId52" cstate="print"/>
+                    <a:blip r:embed="rId51" cstate="print"/>
                     <a:stretch>
                       <a:fillRect/>
                     </a:stretch>
@@ -15919,7 +16561,7 @@
           <w:lang w:eastAsia="pt-BR"/>
         </w:rPr>
         <w:drawing>
-          <wp:inline distT="0" distB="0" distL="0" distR="0" wp14:anchorId="00594CAB" wp14:editId="7CDEDF8F">
+          <wp:inline distT="0" distB="0" distL="0" distR="0">
             <wp:extent cx="6166090" cy="3326738"/>
             <wp:effectExtent l="19050" t="0" r="6110" b="0"/>
             <wp:docPr id="27" name="Imagem 26" descr="PagamentoSEQUENCIA.png"/>
@@ -15934,7 +16576,7 @@
                     <pic:cNvPicPr/>
                   </pic:nvPicPr>
                   <pic:blipFill>
-                    <a:blip r:embed="rId53" cstate="print"/>
+                    <a:blip r:embed="rId52" cstate="print"/>
                     <a:stretch>
                       <a:fillRect/>
                     </a:stretch>
@@ -16037,7 +16679,7 @@
           <w:lang w:eastAsia="pt-BR"/>
         </w:rPr>
         <w:drawing>
-          <wp:anchor distT="0" distB="0" distL="114300" distR="114300" simplePos="0" relativeHeight="251697152" behindDoc="0" locked="0" layoutInCell="1" allowOverlap="1" wp14:anchorId="0D336DEF" wp14:editId="090D2ACA">
+          <wp:anchor distT="0" distB="0" distL="114300" distR="114300" simplePos="0" relativeHeight="251697152" behindDoc="0" locked="0" layoutInCell="1" allowOverlap="1">
             <wp:simplePos x="0" y="0"/>
             <wp:positionH relativeFrom="column">
               <wp:posOffset>-346710</wp:posOffset>
@@ -16060,7 +16702,7 @@
                     <pic:cNvPicPr/>
                   </pic:nvPicPr>
                   <pic:blipFill>
-                    <a:blip r:embed="rId54" cstate="print"/>
+                    <a:blip r:embed="rId53" cstate="print"/>
                     <a:stretch>
                       <a:fillRect/>
                     </a:stretch>
@@ -16123,9 +16765,8 @@
           <w:noProof/>
           <w:lang w:eastAsia="pt-BR"/>
         </w:rPr>
-        <w:lastRenderedPageBreak/>
         <w:drawing>
-          <wp:anchor distT="0" distB="0" distL="114300" distR="114300" simplePos="0" relativeHeight="251696128" behindDoc="0" locked="0" layoutInCell="1" allowOverlap="1" wp14:anchorId="592F4D5D" wp14:editId="06B7DBA7">
+          <wp:anchor distT="0" distB="0" distL="114300" distR="114300" simplePos="0" relativeHeight="251696128" behindDoc="0" locked="0" layoutInCell="1" allowOverlap="1">
             <wp:simplePos x="0" y="0"/>
             <wp:positionH relativeFrom="column">
               <wp:posOffset>-546735</wp:posOffset>
@@ -16148,7 +16789,7 @@
                     <pic:cNvPicPr/>
                   </pic:nvPicPr>
                   <pic:blipFill>
-                    <a:blip r:embed="rId55" cstate="print"/>
+                    <a:blip r:embed="rId54" cstate="print"/>
                     <a:stretch>
                       <a:fillRect/>
                     </a:stretch>
@@ -16228,7 +16869,6 @@
         <w:rPr>
           <w:lang w:eastAsia="pt-BR"/>
         </w:rPr>
-        <w:lastRenderedPageBreak/>
         <w:t>MODELAGEM DO BANCO DE DADOS</w:t>
       </w:r>
     </w:p>
@@ -16248,8 +16888,9 @@
           <w:noProof/>
           <w:lang w:eastAsia="pt-BR"/>
         </w:rPr>
+        <w:lastRenderedPageBreak/>
         <w:drawing>
-          <wp:anchor distT="0" distB="0" distL="114300" distR="114300" simplePos="0" relativeHeight="251698176" behindDoc="0" locked="0" layoutInCell="1" allowOverlap="1" wp14:anchorId="34D13340" wp14:editId="3DCFDEF0">
+          <wp:anchor distT="0" distB="0" distL="114300" distR="114300" simplePos="0" relativeHeight="251698176" behindDoc="0" locked="0" layoutInCell="1" allowOverlap="1">
             <wp:simplePos x="0" y="0"/>
             <wp:positionH relativeFrom="margin">
               <wp:align>right</wp:align>
@@ -16272,10 +16913,10 @@
                     <pic:cNvPicPr/>
                   </pic:nvPicPr>
                   <pic:blipFill>
-                    <a:blip r:embed="rId56">
+                    <a:blip r:embed="rId55" cstate="print">
                       <a:extLst>
                         <a:ext uri="{28A0092B-C50C-407E-A947-70E740481C1C}">
-                          <a14:useLocalDpi xmlns:a14="http://schemas.microsoft.com/office/drawing/2010/main" val="0"/>
+                          <a14:useLocalDpi xmlns:a14="http://schemas.microsoft.com/office/drawing/2010/main" xmlns:wps="http://schemas.microsoft.com/office/word/2010/wordprocessingShape" xmlns:wpi="http://schemas.microsoft.com/office/word/2010/wordprocessingInk" xmlns:wpg="http://schemas.microsoft.com/office/word/2010/wordprocessingGroup" xmlns:w16se="http://schemas.microsoft.com/office/word/2015/wordml/symex" xmlns:w15="http://schemas.microsoft.com/office/word/2012/wordml" xmlns:w14="http://schemas.microsoft.com/office/word/2010/wordml" xmlns:w="http://schemas.openxmlformats.org/wordprocessingml/2006/main" xmlns:w10="urn:schemas-microsoft-com:office:word" xmlns:wp14="http://schemas.microsoft.com/office/word/2010/wordprocessingDrawing" xmlns:v="urn:schemas-microsoft-com:vml" xmlns:o="urn:schemas-microsoft-com:office:office" xmlns:mc="http://schemas.openxmlformats.org/markup-compatibility/2006" xmlns:cx="http://schemas.microsoft.com/office/drawing/2014/chartex" xmlns:wpc="http://schemas.microsoft.com/office/word/2010/wordprocessingCanvas" xmlns="" val="0"/>
                         </a:ext>
                       </a:extLst>
                     </a:blip>
@@ -16295,19 +16936,13 @@
                 </pic:pic>
               </a:graphicData>
             </a:graphic>
-            <wp14:sizeRelH relativeFrom="page">
-              <wp14:pctWidth>0</wp14:pctWidth>
-            </wp14:sizeRelH>
-            <wp14:sizeRelV relativeFrom="page">
-              <wp14:pctHeight>0</wp14:pctHeight>
-            </wp14:sizeRelV>
           </wp:anchor>
         </w:drawing>
       </w:r>
       <w:bookmarkEnd w:id="38"/>
     </w:p>
     <w:sectPr>
-      <w:headerReference w:type="default" r:id="rId57"/>
+      <w:headerReference w:type="default" r:id="rId56"/>
       <w:pgSz w:w="11906" w:h="16838"/>
       <w:pgMar w:top="1701" w:right="1134" w:bottom="1134" w:left="1701" w:header="1134" w:footer="567" w:gutter="0"/>
       <w:cols w:space="708"/>
@@ -16318,7 +16953,7 @@
 </file>
 
 <file path=word/comments.xml><?xml version="1.0" encoding="utf-8"?>
-<w:comments xmlns:wpc="http://schemas.microsoft.com/office/word/2010/wordprocessingCanvas" xmlns:cx="http://schemas.microsoft.com/office/drawing/2014/chartex" xmlns:mc="http://schemas.openxmlformats.org/markup-compatibility/2006" xmlns:o="urn:schemas-microsoft-com:office:office" xmlns:r="http://schemas.openxmlformats.org/officeDocument/2006/relationships" xmlns:m="http://schemas.openxmlformats.org/officeDocument/2006/math" xmlns:v="urn:schemas-microsoft-com:vml" xmlns:wp14="http://schemas.microsoft.com/office/word/2010/wordprocessingDrawing" xmlns:wp="http://schemas.openxmlformats.org/drawingml/2006/wordprocessingDrawing" xmlns:w10="urn:schemas-microsoft-com:office:word" xmlns:w="http://schemas.openxmlformats.org/wordprocessingml/2006/main" xmlns:w14="http://schemas.microsoft.com/office/word/2010/wordml" xmlns:w15="http://schemas.microsoft.com/office/word/2012/wordml" xmlns:w16se="http://schemas.microsoft.com/office/word/2015/wordml/symex" xmlns:wpg="http://schemas.microsoft.com/office/word/2010/wordprocessingGroup" xmlns:wpi="http://schemas.microsoft.com/office/word/2010/wordprocessingInk" xmlns:wne="http://schemas.microsoft.com/office/word/2006/wordml" xmlns:wps="http://schemas.microsoft.com/office/word/2010/wordprocessingShape" mc:Ignorable="w14 w15 w16se wp14">
+<w:comments xmlns:ve="http://schemas.openxmlformats.org/markup-compatibility/2006" xmlns:o="urn:schemas-microsoft-com:office:office" xmlns:r="http://schemas.openxmlformats.org/officeDocument/2006/relationships" xmlns:m="http://schemas.openxmlformats.org/officeDocument/2006/math" xmlns:v="urn:schemas-microsoft-com:vml" xmlns:wp="http://schemas.openxmlformats.org/drawingml/2006/wordprocessingDrawing" xmlns:w10="urn:schemas-microsoft-com:office:word" xmlns:w="http://schemas.openxmlformats.org/wordprocessingml/2006/main" xmlns:wne="http://schemas.microsoft.com/office/word/2006/wordml">
   <w:comment w:id="23" w:author="Silvia Helena" w:date="2018-06-27T13:04:00Z" w:initials="SH">
     <w:p>
       <w:pPr>
@@ -16353,7 +16988,23 @@
           <w:b/>
           <w:caps/>
         </w:rPr>
-        <w:t>por que esse requisito novamente??? É OUTRO RAPAI</w:t>
+        <w:t>por que esse requisito novamente</w:t>
+      </w:r>
+      <w:proofErr w:type="gramStart"/>
+      <w:r>
+        <w:rPr>
+          <w:b/>
+          <w:caps/>
+        </w:rPr>
+        <w:t>???</w:t>
+      </w:r>
+      <w:proofErr w:type="gramEnd"/>
+      <w:r>
+        <w:rPr>
+          <w:b/>
+          <w:caps/>
+        </w:rPr>
+        <w:t xml:space="preserve"> É OUTRO RAPAI</w:t>
       </w:r>
     </w:p>
   </w:comment>
@@ -16367,7 +17018,7 @@
 </file>
 
 <file path=word/endnotes.xml><?xml version="1.0" encoding="utf-8"?>
-<w:endnotes xmlns:wpc="http://schemas.microsoft.com/office/word/2010/wordprocessingCanvas" xmlns:cx="http://schemas.microsoft.com/office/drawing/2014/chartex" xmlns:mc="http://schemas.openxmlformats.org/markup-compatibility/2006" xmlns:o="urn:schemas-microsoft-com:office:office" xmlns:r="http://schemas.openxmlformats.org/officeDocument/2006/relationships" xmlns:m="http://schemas.openxmlformats.org/officeDocument/2006/math" xmlns:v="urn:schemas-microsoft-com:vml" xmlns:wp14="http://schemas.microsoft.com/office/word/2010/wordprocessingDrawing" xmlns:wp="http://schemas.openxmlformats.org/drawingml/2006/wordprocessingDrawing" xmlns:w10="urn:schemas-microsoft-com:office:word" xmlns:w="http://schemas.openxmlformats.org/wordprocessingml/2006/main" xmlns:w14="http://schemas.microsoft.com/office/word/2010/wordml" xmlns:w15="http://schemas.microsoft.com/office/word/2012/wordml" xmlns:w16se="http://schemas.microsoft.com/office/word/2015/wordml/symex" xmlns:wpg="http://schemas.microsoft.com/office/word/2010/wordprocessingGroup" xmlns:wpi="http://schemas.microsoft.com/office/word/2010/wordprocessingInk" xmlns:wne="http://schemas.microsoft.com/office/word/2006/wordml" xmlns:wps="http://schemas.microsoft.com/office/word/2010/wordprocessingShape" mc:Ignorable="w14 w15 w16se wp14">
+<w:endnotes xmlns:ve="http://schemas.openxmlformats.org/markup-compatibility/2006" xmlns:o="urn:schemas-microsoft-com:office:office" xmlns:r="http://schemas.openxmlformats.org/officeDocument/2006/relationships" xmlns:m="http://schemas.openxmlformats.org/officeDocument/2006/math" xmlns:v="urn:schemas-microsoft-com:vml" xmlns:wp="http://schemas.openxmlformats.org/drawingml/2006/wordprocessingDrawing" xmlns:w10="urn:schemas-microsoft-com:office:word" xmlns:w="http://schemas.openxmlformats.org/wordprocessingml/2006/main" xmlns:wne="http://schemas.microsoft.com/office/word/2006/wordml">
   <w:endnote w:type="separator" w:id="-1">
     <w:p>
       <w:pPr>
@@ -16392,7 +17043,7 @@
 </file>
 
 <file path=word/footer1.xml><?xml version="1.0" encoding="utf-8"?>
-<w:ftr xmlns:wpc="http://schemas.microsoft.com/office/word/2010/wordprocessingCanvas" xmlns:cx="http://schemas.microsoft.com/office/drawing/2014/chartex" xmlns:mc="http://schemas.openxmlformats.org/markup-compatibility/2006" xmlns:o="urn:schemas-microsoft-com:office:office" xmlns:r="http://schemas.openxmlformats.org/officeDocument/2006/relationships" xmlns:m="http://schemas.openxmlformats.org/officeDocument/2006/math" xmlns:v="urn:schemas-microsoft-com:vml" xmlns:wp14="http://schemas.microsoft.com/office/word/2010/wordprocessingDrawing" xmlns:wp="http://schemas.openxmlformats.org/drawingml/2006/wordprocessingDrawing" xmlns:w10="urn:schemas-microsoft-com:office:word" xmlns:w="http://schemas.openxmlformats.org/wordprocessingml/2006/main" xmlns:w14="http://schemas.microsoft.com/office/word/2010/wordml" xmlns:w15="http://schemas.microsoft.com/office/word/2012/wordml" xmlns:w16se="http://schemas.microsoft.com/office/word/2015/wordml/symex" xmlns:wpg="http://schemas.microsoft.com/office/word/2010/wordprocessingGroup" xmlns:wpi="http://schemas.microsoft.com/office/word/2010/wordprocessingInk" xmlns:wne="http://schemas.microsoft.com/office/word/2006/wordml" xmlns:wps="http://schemas.microsoft.com/office/word/2010/wordprocessingShape" mc:Ignorable="w14 w15 w16se wp14">
+<w:ftr xmlns:ve="http://schemas.openxmlformats.org/markup-compatibility/2006" xmlns:o="urn:schemas-microsoft-com:office:office" xmlns:r="http://schemas.openxmlformats.org/officeDocument/2006/relationships" xmlns:m="http://schemas.openxmlformats.org/officeDocument/2006/math" xmlns:v="urn:schemas-microsoft-com:vml" xmlns:wp="http://schemas.openxmlformats.org/drawingml/2006/wordprocessingDrawing" xmlns:w10="urn:schemas-microsoft-com:office:word" xmlns:w="http://schemas.openxmlformats.org/wordprocessingml/2006/main" xmlns:wne="http://schemas.microsoft.com/office/word/2006/wordml">
   <w:p>
     <w:pPr>
       <w:pStyle w:val="Rodap"/>
@@ -16402,7 +17053,7 @@
 </file>
 
 <file path=word/footnotes.xml><?xml version="1.0" encoding="utf-8"?>
-<w:footnotes xmlns:wpc="http://schemas.microsoft.com/office/word/2010/wordprocessingCanvas" xmlns:cx="http://schemas.microsoft.com/office/drawing/2014/chartex" xmlns:mc="http://schemas.openxmlformats.org/markup-compatibility/2006" xmlns:o="urn:schemas-microsoft-com:office:office" xmlns:r="http://schemas.openxmlformats.org/officeDocument/2006/relationships" xmlns:m="http://schemas.openxmlformats.org/officeDocument/2006/math" xmlns:v="urn:schemas-microsoft-com:vml" xmlns:wp14="http://schemas.microsoft.com/office/word/2010/wordprocessingDrawing" xmlns:wp="http://schemas.openxmlformats.org/drawingml/2006/wordprocessingDrawing" xmlns:w10="urn:schemas-microsoft-com:office:word" xmlns:w="http://schemas.openxmlformats.org/wordprocessingml/2006/main" xmlns:w14="http://schemas.microsoft.com/office/word/2010/wordml" xmlns:w15="http://schemas.microsoft.com/office/word/2012/wordml" xmlns:w16se="http://schemas.microsoft.com/office/word/2015/wordml/symex" xmlns:wpg="http://schemas.microsoft.com/office/word/2010/wordprocessingGroup" xmlns:wpi="http://schemas.microsoft.com/office/word/2010/wordprocessingInk" xmlns:wne="http://schemas.microsoft.com/office/word/2006/wordml" xmlns:wps="http://schemas.microsoft.com/office/word/2010/wordprocessingShape" mc:Ignorable="w14 w15 w16se wp14">
+<w:footnotes xmlns:ve="http://schemas.openxmlformats.org/markup-compatibility/2006" xmlns:o="urn:schemas-microsoft-com:office:office" xmlns:r="http://schemas.openxmlformats.org/officeDocument/2006/relationships" xmlns:m="http://schemas.openxmlformats.org/officeDocument/2006/math" xmlns:v="urn:schemas-microsoft-com:vml" xmlns:wp="http://schemas.openxmlformats.org/drawingml/2006/wordprocessingDrawing" xmlns:w10="urn:schemas-microsoft-com:office:word" xmlns:w="http://schemas.openxmlformats.org/wordprocessingml/2006/main" xmlns:wne="http://schemas.microsoft.com/office/word/2006/wordml">
   <w:footnote w:type="separator" w:id="-1">
     <w:p>
       <w:pPr>
@@ -16435,7 +17086,17 @@
         <w:footnoteRef/>
       </w:r>
       <w:r>
-        <w:t xml:space="preserve"> O Serviço Brasileiro de Apoio às Micro e Pequenas Empresas (Sebrae) é uma entidade privada que promove a competitividade e o desenvolvimento sustentável dos empreendimentos de micro e pequeno porte.</w:t>
+        <w:t xml:space="preserve"> O Serviço Brasileiro de Apoio às Micro e Pequenas Empresas (</w:t>
+      </w:r>
+      <w:proofErr w:type="spellStart"/>
+      <w:proofErr w:type="gramStart"/>
+      <w:r>
+        <w:t>Sebrae</w:t>
+      </w:r>
+      <w:proofErr w:type="spellEnd"/>
+      <w:proofErr w:type="gramEnd"/>
+      <w:r>
+        <w:t>) é uma entidade privada que promove a competitividade e o desenvolvimento sustentável dos empreendimentos de micro e pequeno porte.</w:t>
       </w:r>
     </w:p>
   </w:footnote>
@@ -16443,7 +17104,7 @@
 </file>
 
 <file path=word/header1.xml><?xml version="1.0" encoding="utf-8"?>
-<w:hdr xmlns:wpc="http://schemas.microsoft.com/office/word/2010/wordprocessingCanvas" xmlns:cx="http://schemas.microsoft.com/office/drawing/2014/chartex" xmlns:mc="http://schemas.openxmlformats.org/markup-compatibility/2006" xmlns:o="urn:schemas-microsoft-com:office:office" xmlns:r="http://schemas.openxmlformats.org/officeDocument/2006/relationships" xmlns:m="http://schemas.openxmlformats.org/officeDocument/2006/math" xmlns:v="urn:schemas-microsoft-com:vml" xmlns:wp14="http://schemas.microsoft.com/office/word/2010/wordprocessingDrawing" xmlns:wp="http://schemas.openxmlformats.org/drawingml/2006/wordprocessingDrawing" xmlns:w10="urn:schemas-microsoft-com:office:word" xmlns:w="http://schemas.openxmlformats.org/wordprocessingml/2006/main" xmlns:w14="http://schemas.microsoft.com/office/word/2010/wordml" xmlns:w15="http://schemas.microsoft.com/office/word/2012/wordml" xmlns:w16se="http://schemas.microsoft.com/office/word/2015/wordml/symex" xmlns:wpg="http://schemas.microsoft.com/office/word/2010/wordprocessingGroup" xmlns:wpi="http://schemas.microsoft.com/office/word/2010/wordprocessingInk" xmlns:wne="http://schemas.microsoft.com/office/word/2006/wordml" xmlns:wps="http://schemas.microsoft.com/office/word/2010/wordprocessingShape" mc:Ignorable="w14 w15 w16se wp14">
+<w:hdr xmlns:ve="http://schemas.openxmlformats.org/markup-compatibility/2006" xmlns:o="urn:schemas-microsoft-com:office:office" xmlns:r="http://schemas.openxmlformats.org/officeDocument/2006/relationships" xmlns:m="http://schemas.openxmlformats.org/officeDocument/2006/math" xmlns:v="urn:schemas-microsoft-com:vml" xmlns:wp="http://schemas.openxmlformats.org/drawingml/2006/wordprocessingDrawing" xmlns:w10="urn:schemas-microsoft-com:office:word" xmlns:w="http://schemas.openxmlformats.org/wordprocessingml/2006/main" xmlns:wne="http://schemas.microsoft.com/office/word/2006/wordml">
   <w:p>
     <w:pPr>
       <w:pStyle w:val="Cabealho"/>
@@ -16459,7 +17120,7 @@
 </file>
 
 <file path=word/header2.xml><?xml version="1.0" encoding="utf-8"?>
-<w:hdr xmlns:wpc="http://schemas.microsoft.com/office/word/2010/wordprocessingCanvas" xmlns:cx="http://schemas.microsoft.com/office/drawing/2014/chartex" xmlns:mc="http://schemas.openxmlformats.org/markup-compatibility/2006" xmlns:o="urn:schemas-microsoft-com:office:office" xmlns:r="http://schemas.openxmlformats.org/officeDocument/2006/relationships" xmlns:m="http://schemas.openxmlformats.org/officeDocument/2006/math" xmlns:v="urn:schemas-microsoft-com:vml" xmlns:wp14="http://schemas.microsoft.com/office/word/2010/wordprocessingDrawing" xmlns:wp="http://schemas.openxmlformats.org/drawingml/2006/wordprocessingDrawing" xmlns:w10="urn:schemas-microsoft-com:office:word" xmlns:w="http://schemas.openxmlformats.org/wordprocessingml/2006/main" xmlns:w14="http://schemas.microsoft.com/office/word/2010/wordml" xmlns:w15="http://schemas.microsoft.com/office/word/2012/wordml" xmlns:w16se="http://schemas.microsoft.com/office/word/2015/wordml/symex" xmlns:wpg="http://schemas.microsoft.com/office/word/2010/wordprocessingGroup" xmlns:wpi="http://schemas.microsoft.com/office/word/2010/wordprocessingInk" xmlns:wne="http://schemas.microsoft.com/office/word/2006/wordml" xmlns:wps="http://schemas.microsoft.com/office/word/2010/wordprocessingShape" mc:Ignorable="w14 w15 w16se wp14">
+<w:hdr xmlns:ve="http://schemas.openxmlformats.org/markup-compatibility/2006" xmlns:o="urn:schemas-microsoft-com:office:office" xmlns:r="http://schemas.openxmlformats.org/officeDocument/2006/relationships" xmlns:m="http://schemas.openxmlformats.org/officeDocument/2006/math" xmlns:v="urn:schemas-microsoft-com:vml" xmlns:wp="http://schemas.openxmlformats.org/drawingml/2006/wordprocessingDrawing" xmlns:w10="urn:schemas-microsoft-com:office:word" xmlns:w="http://schemas.openxmlformats.org/wordprocessingml/2006/main" xmlns:wne="http://schemas.microsoft.com/office/word/2006/wordml">
   <w:p>
     <w:pPr>
       <w:pStyle w:val="Cabealho"/>
@@ -16469,7 +17130,7 @@
 </file>
 
 <file path=word/header3.xml><?xml version="1.0" encoding="utf-8"?>
-<w:hdr xmlns:wpc="http://schemas.microsoft.com/office/word/2010/wordprocessingCanvas" xmlns:cx="http://schemas.microsoft.com/office/drawing/2014/chartex" xmlns:mc="http://schemas.openxmlformats.org/markup-compatibility/2006" xmlns:o="urn:schemas-microsoft-com:office:office" xmlns:r="http://schemas.openxmlformats.org/officeDocument/2006/relationships" xmlns:m="http://schemas.openxmlformats.org/officeDocument/2006/math" xmlns:v="urn:schemas-microsoft-com:vml" xmlns:wp14="http://schemas.microsoft.com/office/word/2010/wordprocessingDrawing" xmlns:wp="http://schemas.openxmlformats.org/drawingml/2006/wordprocessingDrawing" xmlns:w10="urn:schemas-microsoft-com:office:word" xmlns:w="http://schemas.openxmlformats.org/wordprocessingml/2006/main" xmlns:w14="http://schemas.microsoft.com/office/word/2010/wordml" xmlns:w15="http://schemas.microsoft.com/office/word/2012/wordml" xmlns:w16se="http://schemas.microsoft.com/office/word/2015/wordml/symex" xmlns:wpg="http://schemas.microsoft.com/office/word/2010/wordprocessingGroup" xmlns:wpi="http://schemas.microsoft.com/office/word/2010/wordprocessingInk" xmlns:wne="http://schemas.microsoft.com/office/word/2006/wordml" xmlns:wps="http://schemas.microsoft.com/office/word/2010/wordprocessingShape" mc:Ignorable="w14 w15 w16se wp14">
+<w:hdr xmlns:ve="http://schemas.openxmlformats.org/markup-compatibility/2006" xmlns:o="urn:schemas-microsoft-com:office:office" xmlns:r="http://schemas.openxmlformats.org/officeDocument/2006/relationships" xmlns:m="http://schemas.openxmlformats.org/officeDocument/2006/math" xmlns:v="urn:schemas-microsoft-com:vml" xmlns:wp="http://schemas.openxmlformats.org/drawingml/2006/wordprocessingDrawing" xmlns:w10="urn:schemas-microsoft-com:office:word" xmlns:w="http://schemas.openxmlformats.org/wordprocessingml/2006/main" xmlns:wne="http://schemas.microsoft.com/office/word/2006/wordml">
   <w:sdt>
     <w:sdtPr>
       <w:id w:val="-159083044"/>
@@ -16493,7 +17154,7 @@
           <w:rPr>
             <w:noProof/>
           </w:rPr>
-          <w:t>45</w:t>
+          <w:t>13</w:t>
         </w:r>
         <w:r>
           <w:rPr>
@@ -16513,8 +17174,8 @@
 </file>
 
 <file path=word/numbering.xml><?xml version="1.0" encoding="utf-8"?>
-<w:numbering xmlns:wpc="http://schemas.microsoft.com/office/word/2010/wordprocessingCanvas" xmlns:cx="http://schemas.microsoft.com/office/drawing/2014/chartex" xmlns:mc="http://schemas.openxmlformats.org/markup-compatibility/2006" xmlns:o="urn:schemas-microsoft-com:office:office" xmlns:r="http://schemas.openxmlformats.org/officeDocument/2006/relationships" xmlns:m="http://schemas.openxmlformats.org/officeDocument/2006/math" xmlns:v="urn:schemas-microsoft-com:vml" xmlns:wp14="http://schemas.microsoft.com/office/word/2010/wordprocessingDrawing" xmlns:wp="http://schemas.openxmlformats.org/drawingml/2006/wordprocessingDrawing" xmlns:w10="urn:schemas-microsoft-com:office:word" xmlns:w="http://schemas.openxmlformats.org/wordprocessingml/2006/main" xmlns:w14="http://schemas.microsoft.com/office/word/2010/wordml" xmlns:w15="http://schemas.microsoft.com/office/word/2012/wordml" xmlns:w16se="http://schemas.microsoft.com/office/word/2015/wordml/symex" xmlns:wpg="http://schemas.microsoft.com/office/word/2010/wordprocessingGroup" xmlns:wpi="http://schemas.microsoft.com/office/word/2010/wordprocessingInk" xmlns:wne="http://schemas.microsoft.com/office/word/2006/wordml" xmlns:wps="http://schemas.microsoft.com/office/word/2010/wordprocessingShape" mc:Ignorable="w14 w15 w16se wp14">
-  <w:abstractNum w:abstractNumId="0" w15:restartNumberingAfterBreak="0">
+<w:numbering xmlns:ve="http://schemas.openxmlformats.org/markup-compatibility/2006" xmlns:o="urn:schemas-microsoft-com:office:office" xmlns:r="http://schemas.openxmlformats.org/officeDocument/2006/relationships" xmlns:m="http://schemas.openxmlformats.org/officeDocument/2006/math" xmlns:v="urn:schemas-microsoft-com:vml" xmlns:wp="http://schemas.openxmlformats.org/drawingml/2006/wordprocessingDrawing" xmlns:w10="urn:schemas-microsoft-com:office:word" xmlns:w="http://schemas.openxmlformats.org/wordprocessingml/2006/main" xmlns:wne="http://schemas.microsoft.com/office/word/2006/wordml">
+  <w:abstractNum w:abstractNumId="0">
     <w:nsid w:val="02442610"/>
     <w:multiLevelType w:val="multilevel"/>
     <w:tmpl w:val="02442610"/>
@@ -16627,7 +17288,7 @@
       </w:rPr>
     </w:lvl>
   </w:abstractNum>
-  <w:abstractNum w:abstractNumId="1" w15:restartNumberingAfterBreak="0">
+  <w:abstractNum w:abstractNumId="1">
     <w:nsid w:val="02772E6A"/>
     <w:multiLevelType w:val="multilevel"/>
     <w:tmpl w:val="48A63FD9"/>
@@ -16740,7 +17401,7 @@
       </w:rPr>
     </w:lvl>
   </w:abstractNum>
-  <w:abstractNum w:abstractNumId="2" w15:restartNumberingAfterBreak="0">
+  <w:abstractNum w:abstractNumId="2">
     <w:nsid w:val="03421DBC"/>
     <w:multiLevelType w:val="multilevel"/>
     <w:tmpl w:val="03421DBC"/>
@@ -16853,7 +17514,7 @@
       </w:rPr>
     </w:lvl>
   </w:abstractNum>
-  <w:abstractNum w:abstractNumId="3" w15:restartNumberingAfterBreak="0">
+  <w:abstractNum w:abstractNumId="3">
     <w:nsid w:val="04096E73"/>
     <w:multiLevelType w:val="multilevel"/>
     <w:tmpl w:val="04096E73"/>
@@ -16966,7 +17627,7 @@
       </w:rPr>
     </w:lvl>
   </w:abstractNum>
-  <w:abstractNum w:abstractNumId="4" w15:restartNumberingAfterBreak="0">
+  <w:abstractNum w:abstractNumId="4">
     <w:nsid w:val="044D243A"/>
     <w:multiLevelType w:val="multilevel"/>
     <w:tmpl w:val="044D243A"/>
@@ -17087,7 +17748,7 @@
       </w:rPr>
     </w:lvl>
   </w:abstractNum>
-  <w:abstractNum w:abstractNumId="5" w15:restartNumberingAfterBreak="0">
+  <w:abstractNum w:abstractNumId="5">
     <w:nsid w:val="04D34D08"/>
     <w:multiLevelType w:val="multilevel"/>
     <w:tmpl w:val="D5FCE198"/>
@@ -17200,7 +17861,7 @@
       </w:rPr>
     </w:lvl>
   </w:abstractNum>
-  <w:abstractNum w:abstractNumId="6" w15:restartNumberingAfterBreak="0">
+  <w:abstractNum w:abstractNumId="6">
     <w:nsid w:val="085F4696"/>
     <w:multiLevelType w:val="multilevel"/>
     <w:tmpl w:val="085F4696"/>
@@ -17313,7 +17974,7 @@
       </w:rPr>
     </w:lvl>
   </w:abstractNum>
-  <w:abstractNum w:abstractNumId="7" w15:restartNumberingAfterBreak="0">
+  <w:abstractNum w:abstractNumId="7">
     <w:nsid w:val="0A341BD6"/>
     <w:multiLevelType w:val="multilevel"/>
     <w:tmpl w:val="0A341BD6"/>
@@ -17426,7 +18087,7 @@
       </w:rPr>
     </w:lvl>
   </w:abstractNum>
-  <w:abstractNum w:abstractNumId="8" w15:restartNumberingAfterBreak="0">
+  <w:abstractNum w:abstractNumId="8">
     <w:nsid w:val="0AFE510B"/>
     <w:multiLevelType w:val="multilevel"/>
     <w:tmpl w:val="0AFE510B"/>
@@ -17539,7 +18200,7 @@
       </w:rPr>
     </w:lvl>
   </w:abstractNum>
-  <w:abstractNum w:abstractNumId="9" w15:restartNumberingAfterBreak="0">
+  <w:abstractNum w:abstractNumId="9">
     <w:nsid w:val="0CA72190"/>
     <w:multiLevelType w:val="multilevel"/>
     <w:tmpl w:val="48A63FD9"/>
@@ -17652,7 +18313,7 @@
       </w:rPr>
     </w:lvl>
   </w:abstractNum>
-  <w:abstractNum w:abstractNumId="10" w15:restartNumberingAfterBreak="0">
+  <w:abstractNum w:abstractNumId="10">
     <w:nsid w:val="0D3A2CD6"/>
     <w:multiLevelType w:val="multilevel"/>
     <w:tmpl w:val="0D3A2CD6"/>
@@ -17765,7 +18426,7 @@
       </w:rPr>
     </w:lvl>
   </w:abstractNum>
-  <w:abstractNum w:abstractNumId="11" w15:restartNumberingAfterBreak="0">
+  <w:abstractNum w:abstractNumId="11">
     <w:nsid w:val="0F544C74"/>
     <w:multiLevelType w:val="multilevel"/>
     <w:tmpl w:val="0F544C74"/>
@@ -17878,7 +18539,7 @@
       </w:rPr>
     </w:lvl>
   </w:abstractNum>
-  <w:abstractNum w:abstractNumId="12" w15:restartNumberingAfterBreak="0">
+  <w:abstractNum w:abstractNumId="12">
     <w:nsid w:val="19B2005C"/>
     <w:multiLevelType w:val="multilevel"/>
     <w:tmpl w:val="19B2005C"/>
@@ -17991,7 +18652,7 @@
       </w:rPr>
     </w:lvl>
   </w:abstractNum>
-  <w:abstractNum w:abstractNumId="13" w15:restartNumberingAfterBreak="0">
+  <w:abstractNum w:abstractNumId="13">
     <w:nsid w:val="1AD229B2"/>
     <w:multiLevelType w:val="multilevel"/>
     <w:tmpl w:val="7FBE3108"/>
@@ -18104,7 +18765,7 @@
       </w:rPr>
     </w:lvl>
   </w:abstractNum>
-  <w:abstractNum w:abstractNumId="14" w15:restartNumberingAfterBreak="0">
+  <w:abstractNum w:abstractNumId="14">
     <w:nsid w:val="21B2541E"/>
     <w:multiLevelType w:val="multilevel"/>
     <w:tmpl w:val="7FBE3108"/>
@@ -18217,7 +18878,7 @@
       </w:rPr>
     </w:lvl>
   </w:abstractNum>
-  <w:abstractNum w:abstractNumId="15" w15:restartNumberingAfterBreak="0">
+  <w:abstractNum w:abstractNumId="15">
     <w:nsid w:val="22315D10"/>
     <w:multiLevelType w:val="multilevel"/>
     <w:tmpl w:val="48A63FD9"/>
@@ -18330,7 +18991,7 @@
       </w:rPr>
     </w:lvl>
   </w:abstractNum>
-  <w:abstractNum w:abstractNumId="16" w15:restartNumberingAfterBreak="0">
+  <w:abstractNum w:abstractNumId="16">
     <w:nsid w:val="25D772E4"/>
     <w:multiLevelType w:val="multilevel"/>
     <w:tmpl w:val="25D772E4"/>
@@ -18443,7 +19104,7 @@
       </w:rPr>
     </w:lvl>
   </w:abstractNum>
-  <w:abstractNum w:abstractNumId="17" w15:restartNumberingAfterBreak="0">
+  <w:abstractNum w:abstractNumId="17">
     <w:nsid w:val="273258A5"/>
     <w:multiLevelType w:val="multilevel"/>
     <w:tmpl w:val="273258A5"/>
@@ -18556,7 +19217,7 @@
       </w:rPr>
     </w:lvl>
   </w:abstractNum>
-  <w:abstractNum w:abstractNumId="18" w15:restartNumberingAfterBreak="0">
+  <w:abstractNum w:abstractNumId="18">
     <w:nsid w:val="28592160"/>
     <w:multiLevelType w:val="multilevel"/>
     <w:tmpl w:val="28592160"/>
@@ -18669,7 +19330,7 @@
       </w:rPr>
     </w:lvl>
   </w:abstractNum>
-  <w:abstractNum w:abstractNumId="19" w15:restartNumberingAfterBreak="0">
+  <w:abstractNum w:abstractNumId="19">
     <w:nsid w:val="2AA24D59"/>
     <w:multiLevelType w:val="multilevel"/>
     <w:tmpl w:val="2AA24D59"/>
@@ -18782,7 +19443,7 @@
       </w:rPr>
     </w:lvl>
   </w:abstractNum>
-  <w:abstractNum w:abstractNumId="20" w15:restartNumberingAfterBreak="0">
+  <w:abstractNum w:abstractNumId="20">
     <w:nsid w:val="2F982571"/>
     <w:multiLevelType w:val="multilevel"/>
     <w:tmpl w:val="48A63FD9"/>
@@ -18895,7 +19556,7 @@
       </w:rPr>
     </w:lvl>
   </w:abstractNum>
-  <w:abstractNum w:abstractNumId="21" w15:restartNumberingAfterBreak="0">
+  <w:abstractNum w:abstractNumId="21">
     <w:nsid w:val="33952B53"/>
     <w:multiLevelType w:val="multilevel"/>
     <w:tmpl w:val="33952B53"/>
@@ -19008,7 +19669,7 @@
       </w:rPr>
     </w:lvl>
   </w:abstractNum>
-  <w:abstractNum w:abstractNumId="22" w15:restartNumberingAfterBreak="0">
+  <w:abstractNum w:abstractNumId="22">
     <w:nsid w:val="372E2442"/>
     <w:multiLevelType w:val="multilevel"/>
     <w:tmpl w:val="372E2442"/>
@@ -19129,7 +19790,7 @@
       </w:rPr>
     </w:lvl>
   </w:abstractNum>
-  <w:abstractNum w:abstractNumId="23" w15:restartNumberingAfterBreak="0">
+  <w:abstractNum w:abstractNumId="23">
     <w:nsid w:val="439317EF"/>
     <w:multiLevelType w:val="multilevel"/>
     <w:tmpl w:val="9D2C368A"/>
@@ -19242,7 +19903,7 @@
       </w:rPr>
     </w:lvl>
   </w:abstractNum>
-  <w:abstractNum w:abstractNumId="24" w15:restartNumberingAfterBreak="0">
+  <w:abstractNum w:abstractNumId="24">
     <w:nsid w:val="449B2416"/>
     <w:multiLevelType w:val="multilevel"/>
     <w:tmpl w:val="449B2416"/>
@@ -19355,7 +20016,7 @@
       </w:rPr>
     </w:lvl>
   </w:abstractNum>
-  <w:abstractNum w:abstractNumId="25" w15:restartNumberingAfterBreak="0">
+  <w:abstractNum w:abstractNumId="25">
     <w:nsid w:val="48A63FD9"/>
     <w:multiLevelType w:val="multilevel"/>
     <w:tmpl w:val="48A63FD9"/>
@@ -19468,7 +20129,7 @@
       </w:rPr>
     </w:lvl>
   </w:abstractNum>
-  <w:abstractNum w:abstractNumId="26" w15:restartNumberingAfterBreak="0">
+  <w:abstractNum w:abstractNumId="26">
     <w:nsid w:val="49C7192D"/>
     <w:multiLevelType w:val="multilevel"/>
     <w:tmpl w:val="26609418"/>
@@ -19581,7 +20242,7 @@
       </w:rPr>
     </w:lvl>
   </w:abstractNum>
-  <w:abstractNum w:abstractNumId="27" w15:restartNumberingAfterBreak="0">
+  <w:abstractNum w:abstractNumId="27">
     <w:nsid w:val="4C6B72BA"/>
     <w:multiLevelType w:val="multilevel"/>
     <w:tmpl w:val="48A63FD9"/>
@@ -19694,7 +20355,7 @@
       </w:rPr>
     </w:lvl>
   </w:abstractNum>
-  <w:abstractNum w:abstractNumId="28" w15:restartNumberingAfterBreak="0">
+  <w:abstractNum w:abstractNumId="28">
     <w:nsid w:val="51416095"/>
     <w:multiLevelType w:val="multilevel"/>
     <w:tmpl w:val="51416095"/>
@@ -19807,7 +20468,7 @@
       </w:rPr>
     </w:lvl>
   </w:abstractNum>
-  <w:abstractNum w:abstractNumId="29" w15:restartNumberingAfterBreak="0">
+  <w:abstractNum w:abstractNumId="29">
     <w:nsid w:val="6624365C"/>
     <w:multiLevelType w:val="multilevel"/>
     <w:tmpl w:val="6624365C"/>
@@ -19920,7 +20581,7 @@
       </w:rPr>
     </w:lvl>
   </w:abstractNum>
-  <w:abstractNum w:abstractNumId="30" w15:restartNumberingAfterBreak="0">
+  <w:abstractNum w:abstractNumId="30">
     <w:nsid w:val="6D302870"/>
     <w:multiLevelType w:val="multilevel"/>
     <w:tmpl w:val="6D302870"/>
@@ -20041,7 +20702,7 @@
       </w:rPr>
     </w:lvl>
   </w:abstractNum>
-  <w:abstractNum w:abstractNumId="31" w15:restartNumberingAfterBreak="0">
+  <w:abstractNum w:abstractNumId="31">
     <w:nsid w:val="771F2810"/>
     <w:multiLevelType w:val="multilevel"/>
     <w:tmpl w:val="771F2810"/>
@@ -20154,7 +20815,7 @@
       </w:rPr>
     </w:lvl>
   </w:abstractNum>
-  <w:abstractNum w:abstractNumId="32" w15:restartNumberingAfterBreak="0">
+  <w:abstractNum w:abstractNumId="32">
     <w:nsid w:val="7ADA474D"/>
     <w:multiLevelType w:val="multilevel"/>
     <w:tmpl w:val="7ADA474D"/>
@@ -20378,7 +21039,7 @@
 </file>
 
 <file path=word/styles.xml><?xml version="1.0" encoding="utf-8"?>
-<w:styles xmlns:mc="http://schemas.openxmlformats.org/markup-compatibility/2006" xmlns:r="http://schemas.openxmlformats.org/officeDocument/2006/relationships" xmlns:w="http://schemas.openxmlformats.org/wordprocessingml/2006/main" xmlns:w14="http://schemas.microsoft.com/office/word/2010/wordml" xmlns:w15="http://schemas.microsoft.com/office/word/2012/wordml" xmlns:w16se="http://schemas.microsoft.com/office/word/2015/wordml/symex" mc:Ignorable="w14 w15 w16se">
+<w:styles xmlns:r="http://schemas.openxmlformats.org/officeDocument/2006/relationships" xmlns:w="http://schemas.openxmlformats.org/wordprocessingml/2006/main">
   <w:docDefaults>
     <w:rPrDefault>
       <w:rPr>
@@ -20392,376 +21053,152 @@
       </w:pPr>
     </w:pPrDefault>
   </w:docDefaults>
-  <w:latentStyles w:defLockedState="0" w:defUIPriority="99" w:defSemiHidden="0" w:defUnhideWhenUsed="0" w:defQFormat="0" w:count="371">
-    <w:lsdException w:name="Normal" w:uiPriority="0" w:qFormat="1"/>
-    <w:lsdException w:name="heading 1" w:uiPriority="9" w:qFormat="1"/>
-    <w:lsdException w:name="heading 2" w:uiPriority="9" w:unhideWhenUsed="1" w:qFormat="1"/>
-    <w:lsdException w:name="heading 3" w:uiPriority="9" w:unhideWhenUsed="1" w:qFormat="1"/>
-    <w:lsdException w:name="heading 4" w:semiHidden="1" w:uiPriority="9" w:unhideWhenUsed="1" w:qFormat="1"/>
-    <w:lsdException w:name="heading 5" w:semiHidden="1" w:uiPriority="9" w:unhideWhenUsed="1" w:qFormat="1"/>
-    <w:lsdException w:name="heading 6" w:semiHidden="1" w:uiPriority="9" w:unhideWhenUsed="1" w:qFormat="1"/>
-    <w:lsdException w:name="heading 7" w:semiHidden="1" w:uiPriority="9" w:unhideWhenUsed="1" w:qFormat="1"/>
-    <w:lsdException w:name="heading 8" w:semiHidden="1" w:uiPriority="9" w:unhideWhenUsed="1" w:qFormat="1"/>
-    <w:lsdException w:name="heading 9" w:semiHidden="1" w:uiPriority="9" w:unhideWhenUsed="1" w:qFormat="1"/>
-    <w:lsdException w:name="index 1" w:semiHidden="1" w:unhideWhenUsed="1"/>
-    <w:lsdException w:name="index 2" w:semiHidden="1" w:unhideWhenUsed="1"/>
-    <w:lsdException w:name="index 3" w:semiHidden="1" w:unhideWhenUsed="1"/>
-    <w:lsdException w:name="index 4" w:semiHidden="1" w:unhideWhenUsed="1"/>
-    <w:lsdException w:name="index 5" w:semiHidden="1" w:unhideWhenUsed="1"/>
-    <w:lsdException w:name="index 6" w:semiHidden="1" w:unhideWhenUsed="1"/>
-    <w:lsdException w:name="index 7" w:semiHidden="1" w:unhideWhenUsed="1"/>
-    <w:lsdException w:name="index 8" w:semiHidden="1" w:unhideWhenUsed="1"/>
-    <w:lsdException w:name="index 9" w:semiHidden="1" w:unhideWhenUsed="1"/>
-    <w:lsdException w:name="toc 1" w:uiPriority="39" w:unhideWhenUsed="1"/>
-    <w:lsdException w:name="toc 2" w:uiPriority="39" w:unhideWhenUsed="1"/>
-    <w:lsdException w:name="toc 3" w:uiPriority="39" w:unhideWhenUsed="1"/>
-    <w:lsdException w:name="toc 4" w:semiHidden="1" w:uiPriority="39" w:unhideWhenUsed="1"/>
-    <w:lsdException w:name="toc 5" w:semiHidden="1" w:uiPriority="39" w:unhideWhenUsed="1"/>
-    <w:lsdException w:name="toc 6" w:semiHidden="1" w:uiPriority="39" w:unhideWhenUsed="1"/>
-    <w:lsdException w:name="toc 7" w:semiHidden="1" w:uiPriority="39" w:unhideWhenUsed="1"/>
-    <w:lsdException w:name="toc 8" w:semiHidden="1" w:uiPriority="39" w:unhideWhenUsed="1"/>
-    <w:lsdException w:name="toc 9" w:semiHidden="1" w:uiPriority="39" w:unhideWhenUsed="1"/>
-    <w:lsdException w:name="Normal Indent" w:semiHidden="1" w:unhideWhenUsed="1"/>
-    <w:lsdException w:name="footnote text" w:semiHidden="1" w:unhideWhenUsed="1" w:qFormat="1"/>
-    <w:lsdException w:name="annotation text" w:semiHidden="1" w:unhideWhenUsed="1" w:qFormat="1"/>
-    <w:lsdException w:name="header" w:unhideWhenUsed="1" w:qFormat="1"/>
-    <w:lsdException w:name="footer" w:unhideWhenUsed="1"/>
-    <w:lsdException w:name="index heading" w:semiHidden="1" w:unhideWhenUsed="1"/>
-    <w:lsdException w:name="caption" w:semiHidden="1" w:uiPriority="35" w:unhideWhenUsed="1" w:qFormat="1"/>
-    <w:lsdException w:name="table of figures" w:semiHidden="1" w:unhideWhenUsed="1"/>
-    <w:lsdException w:name="envelope address" w:semiHidden="1" w:unhideWhenUsed="1"/>
-    <w:lsdException w:name="envelope return" w:semiHidden="1" w:unhideWhenUsed="1"/>
-    <w:lsdException w:name="footnote reference" w:semiHidden="1" w:unhideWhenUsed="1"/>
-    <w:lsdException w:name="annotation reference" w:semiHidden="1" w:unhideWhenUsed="1" w:qFormat="1"/>
-    <w:lsdException w:name="line number" w:semiHidden="1" w:unhideWhenUsed="1"/>
-    <w:lsdException w:name="page number" w:semiHidden="1" w:unhideWhenUsed="1"/>
-    <w:lsdException w:name="endnote reference" w:semiHidden="1" w:unhideWhenUsed="1"/>
-    <w:lsdException w:name="endnote text" w:semiHidden="1" w:unhideWhenUsed="1"/>
-    <w:lsdException w:name="table of authorities" w:semiHidden="1" w:unhideWhenUsed="1"/>
-    <w:lsdException w:name="macro" w:semiHidden="1" w:unhideWhenUsed="1"/>
-    <w:lsdException w:name="toa heading" w:semiHidden="1" w:unhideWhenUsed="1"/>
-    <w:lsdException w:name="List" w:semiHidden="1" w:unhideWhenUsed="1"/>
-    <w:lsdException w:name="List Bullet" w:semiHidden="1" w:unhideWhenUsed="1"/>
-    <w:lsdException w:name="List Number" w:semiHidden="1" w:unhideWhenUsed="1"/>
-    <w:lsdException w:name="List 2" w:semiHidden="1" w:unhideWhenUsed="1"/>
-    <w:lsdException w:name="List 3" w:semiHidden="1" w:unhideWhenUsed="1"/>
-    <w:lsdException w:name="List 4" w:semiHidden="1" w:unhideWhenUsed="1"/>
-    <w:lsdException w:name="List 5" w:semiHidden="1" w:unhideWhenUsed="1"/>
-    <w:lsdException w:name="List Bullet 2" w:semiHidden="1" w:unhideWhenUsed="1"/>
-    <w:lsdException w:name="List Bullet 3" w:semiHidden="1" w:unhideWhenUsed="1"/>
-    <w:lsdException w:name="List Bullet 4" w:semiHidden="1" w:unhideWhenUsed="1"/>
-    <w:lsdException w:name="List Bullet 5" w:semiHidden="1" w:unhideWhenUsed="1"/>
-    <w:lsdException w:name="List Number 2" w:semiHidden="1" w:unhideWhenUsed="1"/>
-    <w:lsdException w:name="List Number 3" w:semiHidden="1" w:unhideWhenUsed="1"/>
-    <w:lsdException w:name="List Number 4" w:semiHidden="1" w:unhideWhenUsed="1"/>
-    <w:lsdException w:name="List Number 5" w:semiHidden="1" w:unhideWhenUsed="1"/>
-    <w:lsdException w:name="Title" w:uiPriority="10" w:qFormat="1"/>
-    <w:lsdException w:name="Closing" w:semiHidden="1" w:unhideWhenUsed="1"/>
-    <w:lsdException w:name="Signature" w:semiHidden="1" w:unhideWhenUsed="1"/>
-    <w:lsdException w:name="Default Paragraph Font" w:semiHidden="1" w:uiPriority="1" w:unhideWhenUsed="1" w:qFormat="1"/>
-    <w:lsdException w:name="Body Text" w:semiHidden="1" w:unhideWhenUsed="1"/>
-    <w:lsdException w:name="Body Text Indent" w:semiHidden="1" w:unhideWhenUsed="1"/>
-    <w:lsdException w:name="List Continue" w:semiHidden="1" w:unhideWhenUsed="1"/>
-    <w:lsdException w:name="List Continue 2" w:semiHidden="1" w:unhideWhenUsed="1"/>
-    <w:lsdException w:name="List Continue 3" w:semiHidden="1" w:unhideWhenUsed="1"/>
-    <w:lsdException w:name="List Continue 4" w:semiHidden="1" w:unhideWhenUsed="1"/>
-    <w:lsdException w:name="List Continue 5" w:semiHidden="1" w:unhideWhenUsed="1"/>
-    <w:lsdException w:name="Message Header" w:semiHidden="1" w:unhideWhenUsed="1"/>
-    <w:lsdException w:name="Subtitle" w:uiPriority="11" w:qFormat="1"/>
-    <w:lsdException w:name="Salutation" w:semiHidden="1" w:unhideWhenUsed="1"/>
-    <w:lsdException w:name="Date" w:semiHidden="1" w:unhideWhenUsed="1"/>
-    <w:lsdException w:name="Body Text First Indent" w:semiHidden="1" w:unhideWhenUsed="1"/>
-    <w:lsdException w:name="Body Text First Indent 2" w:semiHidden="1" w:unhideWhenUsed="1"/>
-    <w:lsdException w:name="Note Heading" w:semiHidden="1" w:unhideWhenUsed="1"/>
-    <w:lsdException w:name="Body Text 2" w:semiHidden="1" w:unhideWhenUsed="1"/>
-    <w:lsdException w:name="Body Text 3" w:semiHidden="1" w:unhideWhenUsed="1"/>
-    <w:lsdException w:name="Body Text Indent 2" w:semiHidden="1" w:unhideWhenUsed="1"/>
-    <w:lsdException w:name="Body Text Indent 3" w:semiHidden="1" w:unhideWhenUsed="1"/>
-    <w:lsdException w:name="Block Text" w:semiHidden="1" w:unhideWhenUsed="1"/>
-    <w:lsdException w:name="Hyperlink" w:unhideWhenUsed="1" w:qFormat="1"/>
-    <w:lsdException w:name="FollowedHyperlink" w:semiHidden="1" w:unhideWhenUsed="1"/>
-    <w:lsdException w:name="Strong" w:uiPriority="22" w:qFormat="1"/>
-    <w:lsdException w:name="Emphasis" w:uiPriority="20" w:qFormat="1"/>
-    <w:lsdException w:name="Document Map" w:semiHidden="1" w:unhideWhenUsed="1"/>
-    <w:lsdException w:name="Plain Text" w:semiHidden="1" w:unhideWhenUsed="1"/>
-    <w:lsdException w:name="E-mail Signature" w:semiHidden="1" w:unhideWhenUsed="1"/>
-    <w:lsdException w:name="HTML Top of Form" w:semiHidden="1" w:unhideWhenUsed="1"/>
-    <w:lsdException w:name="HTML Bottom of Form" w:semiHidden="1" w:unhideWhenUsed="1"/>
-    <w:lsdException w:name="Normal (Web)" w:semiHidden="1" w:unhideWhenUsed="1"/>
-    <w:lsdException w:name="HTML Acronym" w:semiHidden="1" w:unhideWhenUsed="1"/>
-    <w:lsdException w:name="HTML Address" w:semiHidden="1" w:unhideWhenUsed="1"/>
-    <w:lsdException w:name="HTML Cite" w:semiHidden="1" w:unhideWhenUsed="1"/>
-    <w:lsdException w:name="HTML Code" w:semiHidden="1" w:unhideWhenUsed="1"/>
-    <w:lsdException w:name="HTML Definition" w:semiHidden="1" w:unhideWhenUsed="1"/>
-    <w:lsdException w:name="HTML Keyboard" w:semiHidden="1" w:unhideWhenUsed="1"/>
-    <w:lsdException w:name="HTML Preformatted" w:semiHidden="1" w:unhideWhenUsed="1"/>
-    <w:lsdException w:name="HTML Sample" w:semiHidden="1" w:unhideWhenUsed="1"/>
-    <w:lsdException w:name="HTML Typewriter" w:semiHidden="1" w:unhideWhenUsed="1"/>
-    <w:lsdException w:name="HTML Variable" w:semiHidden="1" w:unhideWhenUsed="1"/>
-    <w:lsdException w:name="Normal Table" w:semiHidden="1" w:unhideWhenUsed="1" w:qFormat="1"/>
-    <w:lsdException w:name="annotation subject" w:semiHidden="1" w:unhideWhenUsed="1" w:qFormat="1"/>
-    <w:lsdException w:name="No List" w:semiHidden="1" w:unhideWhenUsed="1"/>
-    <w:lsdException w:name="Outline List 1" w:semiHidden="1" w:unhideWhenUsed="1"/>
-    <w:lsdException w:name="Outline List 2" w:semiHidden="1" w:unhideWhenUsed="1"/>
-    <w:lsdException w:name="Outline List 3" w:semiHidden="1" w:unhideWhenUsed="1"/>
-    <w:lsdException w:name="Table Simple 1" w:semiHidden="1" w:unhideWhenUsed="1"/>
-    <w:lsdException w:name="Table Simple 2" w:semiHidden="1" w:unhideWhenUsed="1"/>
-    <w:lsdException w:name="Table Simple 3" w:semiHidden="1" w:unhideWhenUsed="1"/>
-    <w:lsdException w:name="Table Classic 1" w:semiHidden="1" w:unhideWhenUsed="1"/>
-    <w:lsdException w:name="Table Classic 2" w:semiHidden="1" w:unhideWhenUsed="1"/>
-    <w:lsdException w:name="Table Classic 3" w:semiHidden="1" w:unhideWhenUsed="1"/>
-    <w:lsdException w:name="Table Classic 4" w:semiHidden="1" w:unhideWhenUsed="1"/>
-    <w:lsdException w:name="Table Colorful 1" w:semiHidden="1" w:unhideWhenUsed="1"/>
-    <w:lsdException w:name="Table Colorful 2" w:semiHidden="1" w:unhideWhenUsed="1"/>
-    <w:lsdException w:name="Table Colorful 3" w:semiHidden="1" w:unhideWhenUsed="1"/>
-    <w:lsdException w:name="Table Columns 1" w:semiHidden="1" w:unhideWhenUsed="1"/>
-    <w:lsdException w:name="Table Columns 2" w:semiHidden="1" w:unhideWhenUsed="1"/>
-    <w:lsdException w:name="Table Columns 3" w:semiHidden="1" w:unhideWhenUsed="1"/>
-    <w:lsdException w:name="Table Columns 4" w:semiHidden="1" w:unhideWhenUsed="1"/>
-    <w:lsdException w:name="Table Columns 5" w:semiHidden="1" w:unhideWhenUsed="1"/>
-    <w:lsdException w:name="Table Grid 1" w:semiHidden="1" w:unhideWhenUsed="1"/>
-    <w:lsdException w:name="Table Grid 2" w:semiHidden="1" w:unhideWhenUsed="1"/>
-    <w:lsdException w:name="Table Grid 3" w:semiHidden="1" w:unhideWhenUsed="1"/>
-    <w:lsdException w:name="Table Grid 4" w:semiHidden="1" w:unhideWhenUsed="1"/>
-    <w:lsdException w:name="Table Grid 5" w:semiHidden="1" w:unhideWhenUsed="1"/>
-    <w:lsdException w:name="Table Grid 6" w:semiHidden="1" w:unhideWhenUsed="1"/>
-    <w:lsdException w:name="Table Grid 7" w:semiHidden="1" w:unhideWhenUsed="1"/>
-    <w:lsdException w:name="Table Grid 8" w:semiHidden="1" w:unhideWhenUsed="1"/>
-    <w:lsdException w:name="Table List 1" w:semiHidden="1" w:unhideWhenUsed="1"/>
-    <w:lsdException w:name="Table List 2" w:semiHidden="1" w:unhideWhenUsed="1"/>
-    <w:lsdException w:name="Table List 3" w:semiHidden="1" w:unhideWhenUsed="1"/>
-    <w:lsdException w:name="Table List 4" w:semiHidden="1" w:unhideWhenUsed="1"/>
-    <w:lsdException w:name="Table List 5" w:semiHidden="1" w:unhideWhenUsed="1"/>
-    <w:lsdException w:name="Table List 6" w:semiHidden="1" w:unhideWhenUsed="1"/>
-    <w:lsdException w:name="Table List 7" w:semiHidden="1" w:unhideWhenUsed="1"/>
-    <w:lsdException w:name="Table List 8" w:semiHidden="1" w:unhideWhenUsed="1"/>
-    <w:lsdException w:name="Table 3D effects 1" w:semiHidden="1" w:unhideWhenUsed="1"/>
-    <w:lsdException w:name="Table 3D effects 2" w:semiHidden="1" w:unhideWhenUsed="1"/>
-    <w:lsdException w:name="Table 3D effects 3" w:semiHidden="1" w:unhideWhenUsed="1"/>
-    <w:lsdException w:name="Table Contemporary" w:semiHidden="1" w:unhideWhenUsed="1"/>
-    <w:lsdException w:name="Table Elegant" w:semiHidden="1" w:unhideWhenUsed="1"/>
-    <w:lsdException w:name="Table Professional" w:semiHidden="1" w:unhideWhenUsed="1"/>
-    <w:lsdException w:name="Table Subtle 1" w:semiHidden="1" w:unhideWhenUsed="1"/>
-    <w:lsdException w:name="Table Subtle 2" w:semiHidden="1" w:unhideWhenUsed="1"/>
-    <w:lsdException w:name="Table Web 1" w:semiHidden="1" w:unhideWhenUsed="1"/>
-    <w:lsdException w:name="Table Web 2" w:semiHidden="1" w:unhideWhenUsed="1"/>
-    <w:lsdException w:name="Table Web 3" w:semiHidden="1" w:unhideWhenUsed="1"/>
-    <w:lsdException w:name="Balloon Text" w:semiHidden="1" w:unhideWhenUsed="1" w:qFormat="1"/>
-    <w:lsdException w:name="Table Grid" w:uiPriority="39" w:qFormat="1"/>
-    <w:lsdException w:name="Table Theme" w:semiHidden="1" w:unhideWhenUsed="1"/>
-    <w:lsdException w:name="Placeholder Text" w:semiHidden="1" w:unhideWhenUsed="1"/>
-    <w:lsdException w:name="No Spacing" w:uiPriority="1" w:qFormat="1"/>
-    <w:lsdException w:name="Light Shading" w:uiPriority="60"/>
-    <w:lsdException w:name="Light List" w:uiPriority="61"/>
-    <w:lsdException w:name="Light Grid" w:uiPriority="62"/>
-    <w:lsdException w:name="Medium Shading 1" w:uiPriority="63"/>
-    <w:lsdException w:name="Medium Shading 2" w:uiPriority="64"/>
-    <w:lsdException w:name="Medium List 1" w:uiPriority="65"/>
-    <w:lsdException w:name="Medium List 2" w:uiPriority="66"/>
-    <w:lsdException w:name="Medium Grid 1" w:uiPriority="67"/>
-    <w:lsdException w:name="Medium Grid 2" w:uiPriority="68"/>
-    <w:lsdException w:name="Medium Grid 3" w:uiPriority="69"/>
-    <w:lsdException w:name="Dark List" w:uiPriority="70"/>
-    <w:lsdException w:name="Colorful Shading" w:uiPriority="71"/>
-    <w:lsdException w:name="Colorful List" w:uiPriority="72"/>
-    <w:lsdException w:name="Colorful Grid" w:uiPriority="73"/>
-    <w:lsdException w:name="Light Shading Accent 1" w:uiPriority="60"/>
-    <w:lsdException w:name="Light List Accent 1" w:uiPriority="61"/>
-    <w:lsdException w:name="Light Grid Accent 1" w:uiPriority="62"/>
-    <w:lsdException w:name="Medium Shading 1 Accent 1" w:uiPriority="63"/>
-    <w:lsdException w:name="Medium Shading 2 Accent 1" w:uiPriority="64"/>
-    <w:lsdException w:name="Medium List 1 Accent 1" w:uiPriority="65"/>
-    <w:lsdException w:name="Revision" w:semiHidden="1"/>
-    <w:lsdException w:name="List Paragraph" w:uiPriority="34" w:qFormat="1"/>
-    <w:lsdException w:name="Medium List 2 Accent 1" w:uiPriority="66"/>
-    <w:lsdException w:name="Medium Grid 1 Accent 1" w:uiPriority="67"/>
-    <w:lsdException w:name="Medium Grid 2 Accent 1" w:uiPriority="68"/>
-    <w:lsdException w:name="Medium Grid 3 Accent 1" w:uiPriority="69"/>
-    <w:lsdException w:name="Dark List Accent 1" w:uiPriority="70"/>
-    <w:lsdException w:name="Colorful Shading Accent 1" w:uiPriority="71"/>
-    <w:lsdException w:name="Colorful List Accent 1" w:uiPriority="72"/>
-    <w:lsdException w:name="Colorful Grid Accent 1" w:uiPriority="73"/>
-    <w:lsdException w:name="Light Shading Accent 2" w:uiPriority="60"/>
-    <w:lsdException w:name="Light List Accent 2" w:uiPriority="61"/>
-    <w:lsdException w:name="Light Grid Accent 2" w:uiPriority="62"/>
-    <w:lsdException w:name="Medium Shading 1 Accent 2" w:uiPriority="63"/>
-    <w:lsdException w:name="Medium Shading 2 Accent 2" w:uiPriority="64"/>
-    <w:lsdException w:name="Medium List 1 Accent 2" w:uiPriority="65"/>
-    <w:lsdException w:name="Medium List 2 Accent 2" w:uiPriority="66"/>
-    <w:lsdException w:name="Medium Grid 1 Accent 2" w:uiPriority="67"/>
-    <w:lsdException w:name="Medium Grid 2 Accent 2" w:uiPriority="68"/>
-    <w:lsdException w:name="Medium Grid 3 Accent 2" w:uiPriority="69"/>
-    <w:lsdException w:name="Dark List Accent 2" w:uiPriority="70"/>
-    <w:lsdException w:name="Colorful Shading Accent 2" w:uiPriority="71"/>
-    <w:lsdException w:name="Colorful List Accent 2" w:uiPriority="72"/>
-    <w:lsdException w:name="Colorful Grid Accent 2" w:uiPriority="73"/>
-    <w:lsdException w:name="Light Shading Accent 3" w:uiPriority="60"/>
-    <w:lsdException w:name="Light List Accent 3" w:uiPriority="61"/>
-    <w:lsdException w:name="Light Grid Accent 3" w:uiPriority="62"/>
-    <w:lsdException w:name="Medium Shading 1 Accent 3" w:uiPriority="63"/>
-    <w:lsdException w:name="Medium Shading 2 Accent 3" w:uiPriority="64"/>
-    <w:lsdException w:name="Medium List 1 Accent 3" w:uiPriority="65"/>
-    <w:lsdException w:name="Medium List 2 Accent 3" w:uiPriority="66"/>
-    <w:lsdException w:name="Medium Grid 1 Accent 3" w:uiPriority="67"/>
-    <w:lsdException w:name="Medium Grid 2 Accent 3" w:uiPriority="68"/>
-    <w:lsdException w:name="Medium Grid 3 Accent 3" w:uiPriority="69"/>
-    <w:lsdException w:name="Dark List Accent 3" w:uiPriority="70"/>
-    <w:lsdException w:name="Colorful Shading Accent 3" w:uiPriority="71"/>
-    <w:lsdException w:name="Colorful List Accent 3" w:uiPriority="72"/>
-    <w:lsdException w:name="Colorful Grid Accent 3" w:uiPriority="73"/>
-    <w:lsdException w:name="Light Shading Accent 4" w:uiPriority="60"/>
-    <w:lsdException w:name="Light List Accent 4" w:uiPriority="61"/>
-    <w:lsdException w:name="Light Grid Accent 4" w:uiPriority="62"/>
-    <w:lsdException w:name="Medium Shading 1 Accent 4" w:uiPriority="63"/>
-    <w:lsdException w:name="Medium Shading 2 Accent 4" w:uiPriority="64"/>
-    <w:lsdException w:name="Medium List 1 Accent 4" w:uiPriority="65"/>
-    <w:lsdException w:name="Medium List 2 Accent 4" w:uiPriority="66"/>
-    <w:lsdException w:name="Medium Grid 1 Accent 4" w:uiPriority="67"/>
-    <w:lsdException w:name="Medium Grid 2 Accent 4" w:uiPriority="68"/>
-    <w:lsdException w:name="Medium Grid 3 Accent 4" w:uiPriority="69"/>
-    <w:lsdException w:name="Dark List Accent 4" w:uiPriority="70"/>
-    <w:lsdException w:name="Colorful Shading Accent 4" w:uiPriority="71"/>
-    <w:lsdException w:name="Colorful List Accent 4" w:uiPriority="72"/>
-    <w:lsdException w:name="Colorful Grid Accent 4" w:uiPriority="73"/>
-    <w:lsdException w:name="Light Shading Accent 5" w:uiPriority="60"/>
-    <w:lsdException w:name="Light List Accent 5" w:uiPriority="61"/>
-    <w:lsdException w:name="Light Grid Accent 5" w:uiPriority="62"/>
-    <w:lsdException w:name="Medium Shading 1 Accent 5" w:uiPriority="63"/>
-    <w:lsdException w:name="Medium Shading 2 Accent 5" w:uiPriority="64"/>
-    <w:lsdException w:name="Medium List 1 Accent 5" w:uiPriority="65"/>
-    <w:lsdException w:name="Medium List 2 Accent 5" w:uiPriority="66"/>
-    <w:lsdException w:name="Medium Grid 1 Accent 5" w:uiPriority="67"/>
-    <w:lsdException w:name="Medium Grid 2 Accent 5" w:uiPriority="68"/>
-    <w:lsdException w:name="Medium Grid 3 Accent 5" w:uiPriority="69"/>
-    <w:lsdException w:name="Dark List Accent 5" w:uiPriority="70"/>
-    <w:lsdException w:name="Colorful Shading Accent 5" w:uiPriority="71"/>
-    <w:lsdException w:name="Colorful List Accent 5" w:uiPriority="72"/>
-    <w:lsdException w:name="Colorful Grid Accent 5" w:uiPriority="73"/>
-    <w:lsdException w:name="Light Shading Accent 6" w:uiPriority="60"/>
-    <w:lsdException w:name="Light List Accent 6" w:uiPriority="61"/>
-    <w:lsdException w:name="Light Grid Accent 6" w:uiPriority="62"/>
-    <w:lsdException w:name="Medium Shading 1 Accent 6" w:uiPriority="63"/>
-    <w:lsdException w:name="Medium Shading 2 Accent 6" w:uiPriority="64"/>
-    <w:lsdException w:name="Medium List 1 Accent 6" w:uiPriority="65"/>
-    <w:lsdException w:name="Medium List 2 Accent 6" w:uiPriority="66"/>
-    <w:lsdException w:name="Medium Grid 1 Accent 6" w:uiPriority="67"/>
-    <w:lsdException w:name="Medium Grid 2 Accent 6" w:uiPriority="68"/>
-    <w:lsdException w:name="Medium Grid 3 Accent 6" w:uiPriority="69"/>
-    <w:lsdException w:name="Dark List Accent 6" w:uiPriority="70"/>
-    <w:lsdException w:name="Colorful Shading Accent 6" w:uiPriority="71"/>
-    <w:lsdException w:name="Colorful List Accent 6" w:uiPriority="72"/>
-    <w:lsdException w:name="Colorful Grid Accent 6" w:uiPriority="73"/>
-    <w:lsdException w:name="Subtle Emphasis" w:uiPriority="19" w:qFormat="1"/>
-    <w:lsdException w:name="Intense Emphasis" w:uiPriority="21" w:qFormat="1"/>
-    <w:lsdException w:name="Subtle Reference" w:uiPriority="31" w:qFormat="1"/>
-    <w:lsdException w:name="Intense Reference" w:uiPriority="32" w:qFormat="1"/>
-    <w:lsdException w:name="Book Title" w:uiPriority="33" w:qFormat="1"/>
-    <w:lsdException w:name="Bibliography" w:semiHidden="1" w:uiPriority="37" w:unhideWhenUsed="1"/>
-    <w:lsdException w:name="TOC Heading" w:semiHidden="1" w:uiPriority="39" w:unhideWhenUsed="1" w:qFormat="1"/>
-    <w:lsdException w:name="Plain Table 1" w:uiPriority="41"/>
-    <w:lsdException w:name="Plain Table 2" w:uiPriority="42"/>
-    <w:lsdException w:name="Plain Table 3" w:uiPriority="43"/>
-    <w:lsdException w:name="Plain Table 4" w:uiPriority="44"/>
-    <w:lsdException w:name="Plain Table 5" w:uiPriority="45"/>
-    <w:lsdException w:name="Grid Table Light" w:uiPriority="40"/>
-    <w:lsdException w:name="Grid Table 1 Light" w:uiPriority="46"/>
-    <w:lsdException w:name="Grid Table 2" w:uiPriority="47"/>
-    <w:lsdException w:name="Grid Table 3" w:uiPriority="48"/>
-    <w:lsdException w:name="Grid Table 4" w:uiPriority="49"/>
-    <w:lsdException w:name="Grid Table 5 Dark" w:uiPriority="50"/>
-    <w:lsdException w:name="Grid Table 6 Colorful" w:uiPriority="51"/>
-    <w:lsdException w:name="Grid Table 7 Colorful" w:uiPriority="52"/>
-    <w:lsdException w:name="Grid Table 1 Light Accent 1" w:uiPriority="46"/>
-    <w:lsdException w:name="Grid Table 2 Accent 1" w:uiPriority="47"/>
-    <w:lsdException w:name="Grid Table 3 Accent 1" w:uiPriority="48"/>
-    <w:lsdException w:name="Grid Table 4 Accent 1" w:uiPriority="49"/>
-    <w:lsdException w:name="Grid Table 5 Dark Accent 1" w:uiPriority="50"/>
-    <w:lsdException w:name="Grid Table 6 Colorful Accent 1" w:uiPriority="51"/>
-    <w:lsdException w:name="Grid Table 7 Colorful Accent 1" w:uiPriority="52"/>
-    <w:lsdException w:name="Grid Table 1 Light Accent 2" w:uiPriority="46"/>
-    <w:lsdException w:name="Grid Table 2 Accent 2" w:uiPriority="47"/>
-    <w:lsdException w:name="Grid Table 3 Accent 2" w:uiPriority="48"/>
-    <w:lsdException w:name="Grid Table 4 Accent 2" w:uiPriority="49"/>
-    <w:lsdException w:name="Grid Table 5 Dark Accent 2" w:uiPriority="50"/>
-    <w:lsdException w:name="Grid Table 6 Colorful Accent 2" w:uiPriority="51"/>
-    <w:lsdException w:name="Grid Table 7 Colorful Accent 2" w:uiPriority="52"/>
-    <w:lsdException w:name="Grid Table 1 Light Accent 3" w:uiPriority="46"/>
-    <w:lsdException w:name="Grid Table 2 Accent 3" w:uiPriority="47"/>
-    <w:lsdException w:name="Grid Table 3 Accent 3" w:uiPriority="48"/>
-    <w:lsdException w:name="Grid Table 4 Accent 3" w:uiPriority="49"/>
-    <w:lsdException w:name="Grid Table 5 Dark Accent 3" w:uiPriority="50"/>
-    <w:lsdException w:name="Grid Table 6 Colorful Accent 3" w:uiPriority="51"/>
-    <w:lsdException w:name="Grid Table 7 Colorful Accent 3" w:uiPriority="52"/>
-    <w:lsdException w:name="Grid Table 1 Light Accent 4" w:uiPriority="46"/>
-    <w:lsdException w:name="Grid Table 2 Accent 4" w:uiPriority="47"/>
-    <w:lsdException w:name="Grid Table 3 Accent 4" w:uiPriority="48"/>
-    <w:lsdException w:name="Grid Table 4 Accent 4" w:uiPriority="49"/>
-    <w:lsdException w:name="Grid Table 5 Dark Accent 4" w:uiPriority="50"/>
-    <w:lsdException w:name="Grid Table 6 Colorful Accent 4" w:uiPriority="51"/>
-    <w:lsdException w:name="Grid Table 7 Colorful Accent 4" w:uiPriority="52"/>
-    <w:lsdException w:name="Grid Table 1 Light Accent 5" w:uiPriority="46"/>
-    <w:lsdException w:name="Grid Table 2 Accent 5" w:uiPriority="47"/>
-    <w:lsdException w:name="Grid Table 3 Accent 5" w:uiPriority="48"/>
-    <w:lsdException w:name="Grid Table 4 Accent 5" w:uiPriority="49"/>
-    <w:lsdException w:name="Grid Table 5 Dark Accent 5" w:uiPriority="50"/>
-    <w:lsdException w:name="Grid Table 6 Colorful Accent 5" w:uiPriority="51"/>
-    <w:lsdException w:name="Grid Table 7 Colorful Accent 5" w:uiPriority="52"/>
-    <w:lsdException w:name="Grid Table 1 Light Accent 6" w:uiPriority="46"/>
-    <w:lsdException w:name="Grid Table 2 Accent 6" w:uiPriority="47"/>
-    <w:lsdException w:name="Grid Table 3 Accent 6" w:uiPriority="48"/>
-    <w:lsdException w:name="Grid Table 4 Accent 6" w:uiPriority="49"/>
-    <w:lsdException w:name="Grid Table 5 Dark Accent 6" w:uiPriority="50"/>
-    <w:lsdException w:name="Grid Table 6 Colorful Accent 6" w:uiPriority="51"/>
-    <w:lsdException w:name="Grid Table 7 Colorful Accent 6" w:uiPriority="52"/>
-    <w:lsdException w:name="List Table 1 Light" w:uiPriority="46"/>
-    <w:lsdException w:name="List Table 2" w:uiPriority="47"/>
-    <w:lsdException w:name="List Table 3" w:uiPriority="48"/>
-    <w:lsdException w:name="List Table 4" w:uiPriority="49"/>
-    <w:lsdException w:name="List Table 5 Dark" w:uiPriority="50"/>
-    <w:lsdException w:name="List Table 6 Colorful" w:uiPriority="51"/>
-    <w:lsdException w:name="List Table 7 Colorful" w:uiPriority="52"/>
-    <w:lsdException w:name="List Table 1 Light Accent 1" w:uiPriority="46"/>
-    <w:lsdException w:name="List Table 2 Accent 1" w:uiPriority="47"/>
-    <w:lsdException w:name="List Table 3 Accent 1" w:uiPriority="48"/>
-    <w:lsdException w:name="List Table 4 Accent 1" w:uiPriority="49"/>
-    <w:lsdException w:name="List Table 5 Dark Accent 1" w:uiPriority="50"/>
-    <w:lsdException w:name="List Table 6 Colorful Accent 1" w:uiPriority="51"/>
-    <w:lsdException w:name="List Table 7 Colorful Accent 1" w:uiPriority="52"/>
-    <w:lsdException w:name="List Table 1 Light Accent 2" w:uiPriority="46"/>
-    <w:lsdException w:name="List Table 2 Accent 2" w:uiPriority="47"/>
-    <w:lsdException w:name="List Table 3 Accent 2" w:uiPriority="48"/>
-    <w:lsdException w:name="List Table 4 Accent 2" w:uiPriority="49"/>
-    <w:lsdException w:name="List Table 5 Dark Accent 2" w:uiPriority="50"/>
-    <w:lsdException w:name="List Table 6 Colorful Accent 2" w:uiPriority="51"/>
-    <w:lsdException w:name="List Table 7 Colorful Accent 2" w:uiPriority="52"/>
-    <w:lsdException w:name="List Table 1 Light Accent 3" w:uiPriority="46"/>
-    <w:lsdException w:name="List Table 2 Accent 3" w:uiPriority="47"/>
-    <w:lsdException w:name="List Table 3 Accent 3" w:uiPriority="48"/>
-    <w:lsdException w:name="List Table 4 Accent 3" w:uiPriority="49"/>
-    <w:lsdException w:name="List Table 5 Dark Accent 3" w:uiPriority="50"/>
-    <w:lsdException w:name="List Table 6 Colorful Accent 3" w:uiPriority="51"/>
-    <w:lsdException w:name="List Table 7 Colorful Accent 3" w:uiPriority="52"/>
-    <w:lsdException w:name="List Table 1 Light Accent 4" w:uiPriority="46"/>
-    <w:lsdException w:name="List Table 2 Accent 4" w:uiPriority="47"/>
-    <w:lsdException w:name="List Table 3 Accent 4" w:uiPriority="48"/>
-    <w:lsdException w:name="List Table 4 Accent 4" w:uiPriority="49"/>
-    <w:lsdException w:name="List Table 5 Dark Accent 4" w:uiPriority="50"/>
-    <w:lsdException w:name="List Table 6 Colorful Accent 4" w:uiPriority="51"/>
-    <w:lsdException w:name="List Table 7 Colorful Accent 4" w:uiPriority="52"/>
-    <w:lsdException w:name="List Table 1 Light Accent 5" w:uiPriority="46"/>
-    <w:lsdException w:name="List Table 2 Accent 5" w:uiPriority="47"/>
-    <w:lsdException w:name="List Table 3 Accent 5" w:uiPriority="48"/>
-    <w:lsdException w:name="List Table 4 Accent 5" w:uiPriority="49"/>
-    <w:lsdException w:name="List Table 5 Dark Accent 5" w:uiPriority="50"/>
-    <w:lsdException w:name="List Table 6 Colorful Accent 5" w:uiPriority="51"/>
-    <w:lsdException w:name="List Table 7 Colorful Accent 5" w:uiPriority="52"/>
-    <w:lsdException w:name="List Table 1 Light Accent 6" w:uiPriority="46"/>
-    <w:lsdException w:name="List Table 2 Accent 6" w:uiPriority="47"/>
-    <w:lsdException w:name="List Table 3 Accent 6" w:uiPriority="48"/>
-    <w:lsdException w:name="List Table 4 Accent 6" w:uiPriority="49"/>
-    <w:lsdException w:name="List Table 5 Dark Accent 6" w:uiPriority="50"/>
-    <w:lsdException w:name="List Table 6 Colorful Accent 6" w:uiPriority="51"/>
-    <w:lsdException w:name="List Table 7 Colorful Accent 6" w:uiPriority="52"/>
+  <w:latentStyles w:defLockedState="0" w:defUIPriority="99" w:defSemiHidden="1" w:defUnhideWhenUsed="1" w:defQFormat="0" w:count="267">
+    <w:lsdException w:name="Normal" w:semiHidden="0" w:uiPriority="0" w:unhideWhenUsed="0" w:qFormat="1"/>
+    <w:lsdException w:name="heading 1" w:semiHidden="0" w:uiPriority="9" w:unhideWhenUsed="0" w:qFormat="1"/>
+    <w:lsdException w:name="heading 2" w:semiHidden="0" w:uiPriority="9" w:qFormat="1"/>
+    <w:lsdException w:name="heading 3" w:semiHidden="0" w:uiPriority="9" w:qFormat="1"/>
+    <w:lsdException w:name="heading 4" w:uiPriority="9" w:qFormat="1"/>
+    <w:lsdException w:name="heading 5" w:uiPriority="9" w:qFormat="1"/>
+    <w:lsdException w:name="heading 6" w:uiPriority="9" w:qFormat="1"/>
+    <w:lsdException w:name="heading 7" w:uiPriority="9" w:qFormat="1"/>
+    <w:lsdException w:name="heading 8" w:uiPriority="9" w:qFormat="1"/>
+    <w:lsdException w:name="heading 9" w:uiPriority="9" w:qFormat="1"/>
+    <w:lsdException w:name="toc 1" w:semiHidden="0" w:uiPriority="39"/>
+    <w:lsdException w:name="toc 2" w:semiHidden="0" w:uiPriority="39"/>
+    <w:lsdException w:name="toc 3" w:semiHidden="0" w:uiPriority="39"/>
+    <w:lsdException w:name="toc 4" w:uiPriority="39"/>
+    <w:lsdException w:name="toc 5" w:uiPriority="39"/>
+    <w:lsdException w:name="toc 6" w:uiPriority="39"/>
+    <w:lsdException w:name="toc 7" w:uiPriority="39"/>
+    <w:lsdException w:name="toc 8" w:uiPriority="39"/>
+    <w:lsdException w:name="toc 9" w:uiPriority="39"/>
+    <w:lsdException w:name="footnote text" w:qFormat="1"/>
+    <w:lsdException w:name="annotation text" w:qFormat="1"/>
+    <w:lsdException w:name="header" w:semiHidden="0" w:qFormat="1"/>
+    <w:lsdException w:name="footer" w:semiHidden="0"/>
+    <w:lsdException w:name="caption" w:uiPriority="35" w:qFormat="1"/>
+    <w:lsdException w:name="annotation reference" w:qFormat="1"/>
+    <w:lsdException w:name="Title" w:semiHidden="0" w:uiPriority="10" w:unhideWhenUsed="0" w:qFormat="1"/>
+    <w:lsdException w:name="Default Paragraph Font" w:uiPriority="1" w:qFormat="1"/>
+    <w:lsdException w:name="Subtitle" w:semiHidden="0" w:uiPriority="11" w:unhideWhenUsed="0" w:qFormat="1"/>
+    <w:lsdException w:name="Hyperlink" w:semiHidden="0" w:qFormat="1"/>
+    <w:lsdException w:name="Strong" w:semiHidden="0" w:uiPriority="22" w:unhideWhenUsed="0" w:qFormat="1"/>
+    <w:lsdException w:name="Emphasis" w:semiHidden="0" w:uiPriority="20" w:unhideWhenUsed="0" w:qFormat="1"/>
+    <w:lsdException w:name="Normal Table" w:qFormat="1"/>
+    <w:lsdException w:name="annotation subject" w:qFormat="1"/>
+    <w:lsdException w:name="Balloon Text" w:qFormat="1"/>
+    <w:lsdException w:name="Table Grid" w:semiHidden="0" w:uiPriority="39" w:unhideWhenUsed="0" w:qFormat="1"/>
+    <w:lsdException w:name="No Spacing" w:semiHidden="0" w:uiPriority="1" w:unhideWhenUsed="0" w:qFormat="1"/>
+    <w:lsdException w:name="Light Shading" w:semiHidden="0" w:uiPriority="60" w:unhideWhenUsed="0"/>
+    <w:lsdException w:name="Light List" w:semiHidden="0" w:uiPriority="61" w:unhideWhenUsed="0"/>
+    <w:lsdException w:name="Light Grid" w:semiHidden="0" w:uiPriority="62" w:unhideWhenUsed="0"/>
+    <w:lsdException w:name="Medium Shading 1" w:semiHidden="0" w:uiPriority="63" w:unhideWhenUsed="0"/>
+    <w:lsdException w:name="Medium Shading 2" w:semiHidden="0" w:uiPriority="64" w:unhideWhenUsed="0"/>
+    <w:lsdException w:name="Medium List 1" w:semiHidden="0" w:uiPriority="65" w:unhideWhenUsed="0"/>
+    <w:lsdException w:name="Medium List 2" w:semiHidden="0" w:uiPriority="66" w:unhideWhenUsed="0"/>
+    <w:lsdException w:name="Medium Grid 1" w:semiHidden="0" w:uiPriority="67" w:unhideWhenUsed="0"/>
+    <w:lsdException w:name="Medium Grid 2" w:semiHidden="0" w:uiPriority="68" w:unhideWhenUsed="0"/>
+    <w:lsdException w:name="Medium Grid 3" w:semiHidden="0" w:uiPriority="69" w:unhideWhenUsed="0"/>
+    <w:lsdException w:name="Dark List" w:semiHidden="0" w:uiPriority="70" w:unhideWhenUsed="0"/>
+    <w:lsdException w:name="Colorful Shading" w:semiHidden="0" w:uiPriority="71" w:unhideWhenUsed="0"/>
+    <w:lsdException w:name="Colorful List" w:semiHidden="0" w:uiPriority="72" w:unhideWhenUsed="0"/>
+    <w:lsdException w:name="Colorful Grid" w:semiHidden="0" w:uiPriority="73" w:unhideWhenUsed="0"/>
+    <w:lsdException w:name="Light Shading Accent 1" w:semiHidden="0" w:uiPriority="60" w:unhideWhenUsed="0"/>
+    <w:lsdException w:name="Light List Accent 1" w:semiHidden="0" w:uiPriority="61" w:unhideWhenUsed="0"/>
+    <w:lsdException w:name="Light Grid Accent 1" w:semiHidden="0" w:uiPriority="62" w:unhideWhenUsed="0"/>
+    <w:lsdException w:name="Medium Shading 1 Accent 1" w:semiHidden="0" w:uiPriority="63" w:unhideWhenUsed="0"/>
+    <w:lsdException w:name="Medium Shading 2 Accent 1" w:semiHidden="0" w:uiPriority="64" w:unhideWhenUsed="0"/>
+    <w:lsdException w:name="Medium List 1 Accent 1" w:semiHidden="0" w:uiPriority="65" w:unhideWhenUsed="0"/>
+    <w:lsdException w:name="Revision" w:unhideWhenUsed="0"/>
+    <w:lsdException w:name="List Paragraph" w:semiHidden="0" w:uiPriority="34" w:unhideWhenUsed="0" w:qFormat="1"/>
+    <w:lsdException w:name="Quote" w:semiHidden="0" w:unhideWhenUsed="0"/>
+    <w:lsdException w:name="Intense Quote" w:semiHidden="0" w:unhideWhenUsed="0"/>
+    <w:lsdException w:name="Medium List 2 Accent 1" w:semiHidden="0" w:uiPriority="66" w:unhideWhenUsed="0"/>
+    <w:lsdException w:name="Medium Grid 1 Accent 1" w:semiHidden="0" w:uiPriority="67" w:unhideWhenUsed="0"/>
+    <w:lsdException w:name="Medium Grid 2 Accent 1" w:semiHidden="0" w:uiPriority="68" w:unhideWhenUsed="0"/>
+    <w:lsdException w:name="Medium Grid 3 Accent 1" w:semiHidden="0" w:uiPriority="69" w:unhideWhenUsed="0"/>
+    <w:lsdException w:name="Dark List Accent 1" w:semiHidden="0" w:uiPriority="70" w:unhideWhenUsed="0"/>
+    <w:lsdException w:name="Colorful Shading Accent 1" w:semiHidden="0" w:uiPriority="71" w:unhideWhenUsed="0"/>
+    <w:lsdException w:name="Colorful List Accent 1" w:semiHidden="0" w:uiPriority="72" w:unhideWhenUsed="0"/>
+    <w:lsdException w:name="Colorful Grid Accent 1" w:semiHidden="0" w:uiPriority="73" w:unhideWhenUsed="0"/>
+    <w:lsdException w:name="Light Shading Accent 2" w:semiHidden="0" w:uiPriority="60" w:unhideWhenUsed="0"/>
+    <w:lsdException w:name="Light List Accent 2" w:semiHidden="0" w:uiPriority="61" w:unhideWhenUsed="0"/>
+    <w:lsdException w:name="Light Grid Accent 2" w:semiHidden="0" w:uiPriority="62" w:unhideWhenUsed="0"/>
+    <w:lsdException w:name="Medium Shading 1 Accent 2" w:semiHidden="0" w:uiPriority="63" w:unhideWhenUsed="0"/>
+    <w:lsdException w:name="Medium Shading 2 Accent 2" w:semiHidden="0" w:uiPriority="64" w:unhideWhenUsed="0"/>
+    <w:lsdException w:name="Medium List 1 Accent 2" w:semiHidden="0" w:uiPriority="65" w:unhideWhenUsed="0"/>
+    <w:lsdException w:name="Medium List 2 Accent 2" w:semiHidden="0" w:uiPriority="66" w:unhideWhenUsed="0"/>
+    <w:lsdException w:name="Medium Grid 1 Accent 2" w:semiHidden="0" w:uiPriority="67" w:unhideWhenUsed="0"/>
+    <w:lsdException w:name="Medium Grid 2 Accent 2" w:semiHidden="0" w:uiPriority="68" w:unhideWhenUsed="0"/>
+    <w:lsdException w:name="Medium Grid 3 Accent 2" w:semiHidden="0" w:uiPriority="69" w:unhideWhenUsed="0"/>
+    <w:lsdException w:name="Dark List Accent 2" w:semiHidden="0" w:uiPriority="70" w:unhideWhenUsed="0"/>
+    <w:lsdException w:name="Colorful Shading Accent 2" w:semiHidden="0" w:uiPriority="71" w:unhideWhenUsed="0"/>
+    <w:lsdException w:name="Colorful List Accent 2" w:semiHidden="0" w:uiPriority="72" w:unhideWhenUsed="0"/>
+    <w:lsdException w:name="Colorful Grid Accent 2" w:semiHidden="0" w:uiPriority="73" w:unhideWhenUsed="0"/>
+    <w:lsdException w:name="Light Shading Accent 3" w:semiHidden="0" w:uiPriority="60" w:unhideWhenUsed="0"/>
+    <w:lsdException w:name="Light List Accent 3" w:semiHidden="0" w:uiPriority="61" w:unhideWhenUsed="0"/>
+    <w:lsdException w:name="Light Grid Accent 3" w:semiHidden="0" w:uiPriority="62" w:unhideWhenUsed="0"/>
+    <w:lsdException w:name="Medium Shading 1 Accent 3" w:semiHidden="0" w:uiPriority="63" w:unhideWhenUsed="0"/>
+    <w:lsdException w:name="Medium Shading 2 Accent 3" w:semiHidden="0" w:uiPriority="64" w:unhideWhenUsed="0"/>
+    <w:lsdException w:name="Medium List 1 Accent 3" w:semiHidden="0" w:uiPriority="65" w:unhideWhenUsed="0"/>
+    <w:lsdException w:name="Medium List 2 Accent 3" w:semiHidden="0" w:uiPriority="66" w:unhideWhenUsed="0"/>
+    <w:lsdException w:name="Medium Grid 1 Accent 3" w:semiHidden="0" w:uiPriority="67" w:unhideWhenUsed="0"/>
+    <w:lsdException w:name="Medium Grid 2 Accent 3" w:semiHidden="0" w:uiPriority="68" w:unhideWhenUsed="0"/>
+    <w:lsdException w:name="Medium Grid 3 Accent 3" w:semiHidden="0" w:uiPriority="69" w:unhideWhenUsed="0"/>
+    <w:lsdException w:name="Dark List Accent 3" w:semiHidden="0" w:uiPriority="70" w:unhideWhenUsed="0"/>
+    <w:lsdException w:name="Colorful Shading Accent 3" w:semiHidden="0" w:uiPriority="71" w:unhideWhenUsed="0"/>
+    <w:lsdException w:name="Colorful List Accent 3" w:semiHidden="0" w:uiPriority="72" w:unhideWhenUsed="0"/>
+    <w:lsdException w:name="Colorful Grid Accent 3" w:semiHidden="0" w:uiPriority="73" w:unhideWhenUsed="0"/>
+    <w:lsdException w:name="Light Shading Accent 4" w:semiHidden="0" w:uiPriority="60" w:unhideWhenUsed="0"/>
+    <w:lsdException w:name="Light List Accent 4" w:semiHidden="0" w:uiPriority="61" w:unhideWhenUsed="0"/>
+    <w:lsdException w:name="Light Grid Accent 4" w:semiHidden="0" w:uiPriority="62" w:unhideWhenUsed="0"/>
+    <w:lsdException w:name="Medium Shading 1 Accent 4" w:semiHidden="0" w:uiPriority="63" w:unhideWhenUsed="0"/>
+    <w:lsdException w:name="Medium Shading 2 Accent 4" w:semiHidden="0" w:uiPriority="64" w:unhideWhenUsed="0"/>
+    <w:lsdException w:name="Medium List 1 Accent 4" w:semiHidden="0" w:uiPriority="65" w:unhideWhenUsed="0"/>
+    <w:lsdException w:name="Medium List 2 Accent 4" w:semiHidden="0" w:uiPriority="66" w:unhideWhenUsed="0"/>
+    <w:lsdException w:name="Medium Grid 1 Accent 4" w:semiHidden="0" w:uiPriority="67" w:unhideWhenUsed="0"/>
+    <w:lsdException w:name="Medium Grid 2 Accent 4" w:semiHidden="0" w:uiPriority="68" w:unhideWhenUsed="0"/>
+    <w:lsdException w:name="Medium Grid 3 Accent 4" w:semiHidden="0" w:uiPriority="69" w:unhideWhenUsed="0"/>
+    <w:lsdException w:name="Dark List Accent 4" w:semiHidden="0" w:uiPriority="70" w:unhideWhenUsed="0"/>
+    <w:lsdException w:name="Colorful Shading Accent 4" w:semiHidden="0" w:uiPriority="71" w:unhideWhenUsed="0"/>
+    <w:lsdException w:name="Colorful List Accent 4" w:semiHidden="0" w:uiPriority="72" w:unhideWhenUsed="0"/>
+    <w:lsdException w:name="Colorful Grid Accent 4" w:semiHidden="0" w:uiPriority="73" w:unhideWhenUsed="0"/>
+    <w:lsdException w:name="Light Shading Accent 5" w:semiHidden="0" w:uiPriority="60" w:unhideWhenUsed="0"/>
+    <w:lsdException w:name="Light List Accent 5" w:semiHidden="0" w:uiPriority="61" w:unhideWhenUsed="0"/>
+    <w:lsdException w:name="Light Grid Accent 5" w:semiHidden="0" w:uiPriority="62" w:unhideWhenUsed="0"/>
+    <w:lsdException w:name="Medium Shading 1 Accent 5" w:semiHidden="0" w:uiPriority="63" w:unhideWhenUsed="0"/>
+    <w:lsdException w:name="Medium Shading 2 Accent 5" w:semiHidden="0" w:uiPriority="64" w:unhideWhenUsed="0"/>
+    <w:lsdException w:name="Medium List 1 Accent 5" w:semiHidden="0" w:uiPriority="65" w:unhideWhenUsed="0"/>
+    <w:lsdException w:name="Medium List 2 Accent 5" w:semiHidden="0" w:uiPriority="66" w:unhideWhenUsed="0"/>
+    <w:lsdException w:name="Medium Grid 1 Accent 5" w:semiHidden="0" w:uiPriority="67" w:unhideWhenUsed="0"/>
+    <w:lsdException w:name="Medium Grid 2 Accent 5" w:semiHidden="0" w:uiPriority="68" w:unhideWhenUsed="0"/>
+    <w:lsdException w:name="Medium Grid 3 Accent 5" w:semiHidden="0" w:uiPriority="69" w:unhideWhenUsed="0"/>
+    <w:lsdException w:name="Dark List Accent 5" w:semiHidden="0" w:uiPriority="70" w:unhideWhenUsed="0"/>
+    <w:lsdException w:name="Colorful Shading Accent 5" w:semiHidden="0" w:uiPriority="71" w:unhideWhenUsed="0"/>
+    <w:lsdException w:name="Colorful List Accent 5" w:semiHidden="0" w:uiPriority="72" w:unhideWhenUsed="0"/>
+    <w:lsdException w:name="Colorful Grid Accent 5" w:semiHidden="0" w:uiPriority="73" w:unhideWhenUsed="0"/>
+    <w:lsdException w:name="Light Shading Accent 6" w:semiHidden="0" w:uiPriority="60" w:unhideWhenUsed="0"/>
+    <w:lsdException w:name="Light List Accent 6" w:semiHidden="0" w:uiPriority="61" w:unhideWhenUsed="0"/>
+    <w:lsdException w:name="Light Grid Accent 6" w:semiHidden="0" w:uiPriority="62" w:unhideWhenUsed="0"/>
+    <w:lsdException w:name="Medium Shading 1 Accent 6" w:semiHidden="0" w:uiPriority="63" w:unhideWhenUsed="0"/>
+    <w:lsdException w:name="Medium Shading 2 Accent 6" w:semiHidden="0" w:uiPriority="64" w:unhideWhenUsed="0"/>
+    <w:lsdException w:name="Medium List 1 Accent 6" w:semiHidden="0" w:uiPriority="65" w:unhideWhenUsed="0"/>
+    <w:lsdException w:name="Medium List 2 Accent 6" w:semiHidden="0" w:uiPriority="66" w:unhideWhenUsed="0"/>
+    <w:lsdException w:name="Medium Grid 1 Accent 6" w:semiHidden="0" w:uiPriority="67" w:unhideWhenUsed="0"/>
+    <w:lsdException w:name="Medium Grid 2 Accent 6" w:semiHidden="0" w:uiPriority="68" w:unhideWhenUsed="0"/>
+    <w:lsdException w:name="Medium Grid 3 Accent 6" w:semiHidden="0" w:uiPriority="69" w:unhideWhenUsed="0"/>
+    <w:lsdException w:name="Dark List Accent 6" w:semiHidden="0" w:uiPriority="70" w:unhideWhenUsed="0"/>
+    <w:lsdException w:name="Colorful Shading Accent 6" w:semiHidden="0" w:uiPriority="71" w:unhideWhenUsed="0"/>
+    <w:lsdException w:name="Colorful List Accent 6" w:semiHidden="0" w:uiPriority="72" w:unhideWhenUsed="0"/>
+    <w:lsdException w:name="Colorful Grid Accent 6" w:semiHidden="0" w:uiPriority="73" w:unhideWhenUsed="0"/>
+    <w:lsdException w:name="Subtle Emphasis" w:semiHidden="0" w:uiPriority="19" w:unhideWhenUsed="0" w:qFormat="1"/>
+    <w:lsdException w:name="Intense Emphasis" w:semiHidden="0" w:uiPriority="21" w:unhideWhenUsed="0" w:qFormat="1"/>
+    <w:lsdException w:name="Subtle Reference" w:semiHidden="0" w:uiPriority="31" w:unhideWhenUsed="0" w:qFormat="1"/>
+    <w:lsdException w:name="Intense Reference" w:semiHidden="0" w:uiPriority="32" w:unhideWhenUsed="0" w:qFormat="1"/>
+    <w:lsdException w:name="Book Title" w:semiHidden="0" w:uiPriority="33" w:unhideWhenUsed="0" w:qFormat="1"/>
+    <w:lsdException w:name="Bibliography" w:uiPriority="37"/>
+    <w:lsdException w:name="TOC Heading" w:uiPriority="39" w:qFormat="1"/>
   </w:latentStyles>
   <w:style w:type="paragraph" w:default="1" w:styleId="Normal">
     <w:name w:val="Normal"/>
@@ -20848,6 +21285,7 @@
     <w:uiPriority w:val="99"/>
     <w:semiHidden/>
     <w:unhideWhenUsed/>
+    <w:qFormat/>
     <w:tblPr>
       <w:tblInd w:w="0" w:type="dxa"/>
       <w:tblCellMar>
@@ -21064,6 +21502,7 @@
       <w:spacing w:after="0" w:line="240" w:lineRule="auto"/>
     </w:pPr>
     <w:tblPr>
+      <w:tblInd w:w="0" w:type="dxa"/>
       <w:tblBorders>
         <w:top w:val="single" w:sz="4" w:space="0" w:color="auto"/>
         <w:left w:val="single" w:sz="4" w:space="0" w:color="auto"/>
@@ -21072,6 +21511,12 @@
         <w:insideH w:val="single" w:sz="4" w:space="0" w:color="auto"/>
         <w:insideV w:val="single" w:sz="4" w:space="0" w:color="auto"/>
       </w:tblBorders>
+      <w:tblCellMar>
+        <w:top w:w="0" w:type="dxa"/>
+        <w:left w:w="108" w:type="dxa"/>
+        <w:bottom w:w="0" w:type="dxa"/>
+        <w:right w:w="108" w:type="dxa"/>
+      </w:tblCellMar>
     </w:tblPr>
   </w:style>
   <w:style w:type="character" w:customStyle="1" w:styleId="TtuloChar">
@@ -21590,7 +22035,7 @@
 </file>
 
 <file path=customXml/itemProps2.xml><?xml version="1.0" encoding="utf-8"?>
-<ds:datastoreItem xmlns:ds="http://schemas.openxmlformats.org/officeDocument/2006/customXml" ds:itemID="{0183864F-A755-4681-A298-19CFE08D5C0A}">
+<ds:datastoreItem xmlns:ds="http://schemas.openxmlformats.org/officeDocument/2006/customXml" ds:itemID="{490923B0-5DFD-438E-B4DF-7F7FDE623682}">
   <ds:schemaRefs>
     <ds:schemaRef ds:uri="http://schemas.openxmlformats.org/officeDocument/2006/bibliography"/>
   </ds:schemaRefs>

</xml_diff>

<commit_message>
Modulo Novo Titular + Melhorias + PROCS
</commit_message>
<xml_diff>
--- a/GerenciamentoFunerario  CORRIGIDO.docx
+++ b/GerenciamentoFunerario  CORRIGIDO.docx
@@ -634,17 +634,13 @@
     </w:p>
     <w:p>
       <w:pPr>
+        <w:jc w:val="center"/>
         <w:rPr>
           <w:del w:id="1" w:author="Silvia Helena" w:date="2018-06-11T22:24:00Z"/>
           <w:rFonts w:cs="Arial"/>
           <w:sz w:val="28"/>
           <w:szCs w:val="28"/>
         </w:rPr>
-        <w:pPrChange w:id="2" w:author="FATEC" w:date="2018-08-14T19:48:00Z">
-          <w:pPr>
-            <w:jc w:val="center"/>
-          </w:pPr>
-        </w:pPrChange>
       </w:pPr>
     </w:p>
     <w:p>
@@ -695,12 +691,12 @@
       <w:pPr>
         <w:pStyle w:val="Ttulo1"/>
       </w:pPr>
-      <w:bookmarkStart w:id="3" w:name="_Toc516172803"/>
+      <w:bookmarkStart w:id="2" w:name="_Toc516172803"/>
       <w:r>
         <w:lastRenderedPageBreak/>
         <w:t>GERENCIAMENTO DE CONFIGURAÇÃO</w:t>
       </w:r>
-      <w:bookmarkEnd w:id="3"/>
+      <w:bookmarkEnd w:id="2"/>
     </w:p>
     <w:tbl>
       <w:tblPr>
@@ -5825,12 +5821,12 @@
         </w:numPr>
         <w:jc w:val="both"/>
       </w:pPr>
-      <w:bookmarkStart w:id="4" w:name="_Toc516172804"/>
+      <w:bookmarkStart w:id="3" w:name="_Toc516172804"/>
       <w:r>
         <w:lastRenderedPageBreak/>
         <w:t>INTRODUÇÃO AO DOCUMENTO</w:t>
       </w:r>
-      <w:bookmarkEnd w:id="4"/>
+      <w:bookmarkEnd w:id="3"/>
     </w:p>
     <w:p>
       <w:pPr>
@@ -5934,11 +5930,11 @@
           <w:numId w:val="2"/>
         </w:numPr>
       </w:pPr>
-      <w:bookmarkStart w:id="5" w:name="_Toc516172805"/>
+      <w:bookmarkStart w:id="4" w:name="_Toc516172805"/>
       <w:r>
         <w:t>TEMA</w:t>
       </w:r>
-      <w:bookmarkEnd w:id="5"/>
+      <w:bookmarkEnd w:id="4"/>
       <w:r>
         <w:t xml:space="preserve"> </w:t>
       </w:r>
@@ -5983,11 +5979,11 @@
           <w:numId w:val="2"/>
         </w:numPr>
       </w:pPr>
-      <w:bookmarkStart w:id="6" w:name="_Toc516172806"/>
+      <w:bookmarkStart w:id="5" w:name="_Toc516172806"/>
       <w:r>
         <w:t>OBJETIVO DO PROJETO</w:t>
       </w:r>
-      <w:bookmarkEnd w:id="6"/>
+      <w:bookmarkEnd w:id="5"/>
     </w:p>
     <w:p>
       <w:pPr>
@@ -6021,11 +6017,11 @@
           <w:numId w:val="2"/>
         </w:numPr>
       </w:pPr>
-      <w:bookmarkStart w:id="7" w:name="_Toc516172807"/>
+      <w:bookmarkStart w:id="6" w:name="_Toc516172807"/>
       <w:r>
         <w:t>DELIMITAÇÃO DO PROBLEMA</w:t>
       </w:r>
-      <w:bookmarkEnd w:id="7"/>
+      <w:bookmarkEnd w:id="6"/>
     </w:p>
     <w:p>
       <w:pPr>
@@ -6064,12 +6060,12 @@
           <w:numId w:val="2"/>
         </w:numPr>
       </w:pPr>
-      <w:bookmarkStart w:id="8" w:name="_Toc516172808"/>
+      <w:bookmarkStart w:id="7" w:name="_Toc516172808"/>
       <w:r>
         <w:lastRenderedPageBreak/>
         <w:t>JUSTIFICATIVA DA ESCOLHA DO TEMA</w:t>
       </w:r>
-      <w:bookmarkEnd w:id="8"/>
+      <w:bookmarkEnd w:id="7"/>
     </w:p>
     <w:p>
       <w:pPr>
@@ -6206,11 +6202,11 @@
           <w:numId w:val="2"/>
         </w:numPr>
       </w:pPr>
-      <w:bookmarkStart w:id="9" w:name="_Toc516172809"/>
+      <w:bookmarkStart w:id="8" w:name="_Toc516172809"/>
       <w:r>
         <w:t>MÉTODO DO TRABALHO</w:t>
       </w:r>
-      <w:bookmarkEnd w:id="9"/>
+      <w:bookmarkEnd w:id="8"/>
     </w:p>
     <w:p>
       <w:pPr>
@@ -6345,11 +6341,11 @@
           <w:numId w:val="2"/>
         </w:numPr>
       </w:pPr>
-      <w:bookmarkStart w:id="10" w:name="_Toc516172810"/>
+      <w:bookmarkStart w:id="9" w:name="_Toc516172810"/>
       <w:r>
         <w:t>ORGANIZAÇÃO DO TRABALHO</w:t>
       </w:r>
-      <w:bookmarkEnd w:id="10"/>
+      <w:bookmarkEnd w:id="9"/>
     </w:p>
     <w:p>
       <w:pPr>
@@ -6403,11 +6399,11 @@
           <w:numId w:val="2"/>
         </w:numPr>
       </w:pPr>
-      <w:bookmarkStart w:id="11" w:name="_Toc516172811"/>
+      <w:bookmarkStart w:id="10" w:name="_Toc516172811"/>
       <w:r>
         <w:t>GLOSSÁRIO</w:t>
       </w:r>
-      <w:bookmarkEnd w:id="11"/>
+      <w:bookmarkEnd w:id="10"/>
     </w:p>
     <w:p>
       <w:pPr>
@@ -6513,12 +6509,12 @@
         </w:numPr>
         <w:jc w:val="both"/>
       </w:pPr>
-      <w:bookmarkStart w:id="12" w:name="_Toc516172812"/>
+      <w:bookmarkStart w:id="11" w:name="_Toc516172812"/>
       <w:r>
         <w:lastRenderedPageBreak/>
         <w:t>DESCRIÇÃO GERAL DO SISTEMA</w:t>
       </w:r>
-      <w:bookmarkEnd w:id="12"/>
+      <w:bookmarkEnd w:id="11"/>
     </w:p>
     <w:p>
       <w:pPr>
@@ -6569,11 +6565,11 @@
           <w:numId w:val="2"/>
         </w:numPr>
       </w:pPr>
-      <w:bookmarkStart w:id="13" w:name="_Toc516172813"/>
+      <w:bookmarkStart w:id="12" w:name="_Toc516172813"/>
       <w:r>
         <w:t>DESCRIÇÃO DO PROBLEMA</w:t>
       </w:r>
-      <w:bookmarkEnd w:id="13"/>
+      <w:bookmarkEnd w:id="12"/>
     </w:p>
     <w:p>
       <w:pPr>
@@ -6607,11 +6603,11 @@
           <w:numId w:val="2"/>
         </w:numPr>
       </w:pPr>
-      <w:bookmarkStart w:id="14" w:name="_Toc516172814"/>
+      <w:bookmarkStart w:id="13" w:name="_Toc516172814"/>
       <w:r>
         <w:t>OBJETIVO DO SISTEMA</w:t>
       </w:r>
-      <w:bookmarkEnd w:id="14"/>
+      <w:bookmarkEnd w:id="13"/>
     </w:p>
     <w:p>
       <w:pPr>
@@ -6661,11 +6657,11 @@
           <w:numId w:val="2"/>
         </w:numPr>
       </w:pPr>
-      <w:bookmarkStart w:id="15" w:name="_Toc516172815"/>
+      <w:bookmarkStart w:id="14" w:name="_Toc516172815"/>
       <w:r>
         <w:t>PRINCIPAIS ENVOLVIDOS E SUAS CARACTERÍSTICAS</w:t>
       </w:r>
-      <w:bookmarkEnd w:id="15"/>
+      <w:bookmarkEnd w:id="14"/>
     </w:p>
     <w:p>
       <w:pPr>
@@ -6717,14 +6713,14 @@
           <w:rFonts w:cs="Arial"/>
         </w:rPr>
       </w:pPr>
-      <w:bookmarkStart w:id="16" w:name="_Toc516172816"/>
+      <w:bookmarkStart w:id="15" w:name="_Toc516172816"/>
       <w:r>
         <w:rPr>
           <w:rFonts w:cs="Arial"/>
         </w:rPr>
         <w:t>USUÁRIOS DO SISTEMA</w:t>
       </w:r>
-      <w:bookmarkEnd w:id="16"/>
+      <w:bookmarkEnd w:id="15"/>
     </w:p>
     <w:p>
       <w:pPr>
@@ -6769,14 +6765,14 @@
           <w:rFonts w:cs="Arial"/>
         </w:rPr>
       </w:pPr>
-      <w:bookmarkStart w:id="17" w:name="_Toc516172817"/>
+      <w:bookmarkStart w:id="16" w:name="_Toc516172817"/>
       <w:r>
         <w:rPr>
           <w:rFonts w:cs="Arial"/>
         </w:rPr>
         <w:t>DESENVOLVEDORES DO SISTEMA</w:t>
       </w:r>
-      <w:bookmarkEnd w:id="17"/>
+      <w:bookmarkEnd w:id="16"/>
     </w:p>
     <w:p>
       <w:pPr>
@@ -6947,12 +6943,12 @@
         </w:numPr>
         <w:jc w:val="both"/>
       </w:pPr>
-      <w:bookmarkStart w:id="18" w:name="_Toc516172818"/>
+      <w:bookmarkStart w:id="17" w:name="_Toc516172818"/>
       <w:r>
         <w:lastRenderedPageBreak/>
         <w:t>REQUISITOS DO SISTEMA</w:t>
       </w:r>
-      <w:bookmarkEnd w:id="18"/>
+      <w:bookmarkEnd w:id="17"/>
     </w:p>
     <w:p>
       <w:pPr>
@@ -7008,11 +7004,11 @@
           <w:numId w:val="2"/>
         </w:numPr>
       </w:pPr>
-      <w:bookmarkStart w:id="19" w:name="_Toc516172819"/>
+      <w:bookmarkStart w:id="18" w:name="_Toc516172819"/>
       <w:r>
         <w:t>REQUISITOS FUNCIONAIS</w:t>
       </w:r>
-      <w:bookmarkEnd w:id="19"/>
+      <w:bookmarkEnd w:id="18"/>
     </w:p>
     <w:p>
       <w:pPr>
@@ -7690,23 +7686,7 @@
           <w:b w:val="0"/>
           <w:caps w:val="0"/>
         </w:rPr>
-        <w:t xml:space="preserve">O sistema deverá receber algum dos seguintes dados para efetuar a </w:t>
-      </w:r>
-      <w:proofErr w:type="gramStart"/>
-      <w:r>
-        <w:rPr>
-          <w:b w:val="0"/>
-          <w:caps w:val="0"/>
-        </w:rPr>
-        <w:t>alteração</w:t>
-      </w:r>
-      <w:proofErr w:type="gramEnd"/>
-      <w:r>
-        <w:rPr>
-          <w:b w:val="0"/>
-          <w:caps w:val="0"/>
-        </w:rPr>
-        <w:t>: CPF ou nome do funcionário.</w:t>
+        <w:t>O sistema deverá receber algum dos seguintes dados para efetuar a alteração: CPF ou nome do funcionário.</w:t>
       </w:r>
     </w:p>
     <w:p>
@@ -9961,6 +9941,29 @@
         <w:keepNext w:val="0"/>
         <w:widowControl w:val="0"/>
         <w:numPr>
+          <w:ilvl w:val="2"/>
+          <w:numId w:val="11"/>
+        </w:numPr>
+        <w:jc w:val="both"/>
+        <w:rPr>
+          <w:b w:val="0"/>
+          <w:caps w:val="0"/>
+        </w:rPr>
+      </w:pPr>
+      <w:r>
+        <w:rPr>
+          <w:b w:val="0"/>
+          <w:caps w:val="0"/>
+        </w:rPr>
+        <w:t>Caso o falecido seja o titular da conta, o sistema mostrará todos os dependentes maiores de idade para que o titular seja substituído, ou inativar conta, se não existir nenhum dependente maior de idade, a conta é inativada automaticamente.</w:t>
+      </w:r>
+    </w:p>
+    <w:p>
+      <w:pPr>
+        <w:pStyle w:val="EstiloNormalGrandeesquerda"/>
+        <w:keepNext w:val="0"/>
+        <w:widowControl w:val="0"/>
+        <w:numPr>
           <w:ilvl w:val="1"/>
           <w:numId w:val="11"/>
         </w:numPr>
@@ -10248,7 +10251,15 @@
           <w:b w:val="0"/>
           <w:caps w:val="0"/>
         </w:rPr>
-        <w:t>O sistema deverá ser capaz de subtrair do estoque de materiais caso o tipo da operação seja “saída”.</w:t>
+        <w:t xml:space="preserve">O sistema deverá ser capaz de subtrair do estoque de materiais caso o </w:t>
+      </w:r>
+      <w:r>
+        <w:rPr>
+          <w:b w:val="0"/>
+          <w:caps w:val="0"/>
+        </w:rPr>
+        <w:lastRenderedPageBreak/>
+        <w:t>tipo da operação seja “saída”.</w:t>
       </w:r>
     </w:p>
     <w:p>
@@ -10294,7 +10305,6 @@
           <w:b w:val="0"/>
           <w:caps w:val="0"/>
         </w:rPr>
-        <w:lastRenderedPageBreak/>
         <w:t xml:space="preserve">O sistema deverá ser capaz de adicionar ao estoque de materiais caso o tipo da operação seja “entrada”. </w:t>
       </w:r>
     </w:p>
@@ -10674,6 +10684,7 @@
           <w:b w:val="0"/>
           <w:caps w:val="0"/>
         </w:rPr>
+        <w:lastRenderedPageBreak/>
         <w:t>O sistema deverá apresentar todos os titulares com mensalidades pendentes cuja data de pagamento estejam em branco.</w:t>
       </w:r>
     </w:p>
@@ -10720,7 +10731,6 @@
           <w:b w:val="0"/>
           <w:caps w:val="0"/>
         </w:rPr>
-        <w:lastRenderedPageBreak/>
         <w:t>Para efetuar o pagamento, o sistema deverá receber os dados do titular e mensalidade selecionada pelo usuário junto dos seguintes dados: número de pagamento*, plano* (pré-cadastrado), valor* (pré-cadastrado), tipo de pagamento</w:t>
       </w:r>
       <w:r>
@@ -11152,7 +11162,15 @@
           <w:b w:val="0"/>
           <w:caps w:val="0"/>
         </w:rPr>
-        <w:t>período de falecimento (data inicial e data final).</w:t>
+        <w:t xml:space="preserve">período de </w:t>
+      </w:r>
+      <w:r>
+        <w:rPr>
+          <w:b w:val="0"/>
+          <w:caps w:val="0"/>
+        </w:rPr>
+        <w:lastRenderedPageBreak/>
+        <w:t>falecimento (data inicial e data final).</w:t>
       </w:r>
     </w:p>
     <w:p>
@@ -11175,15 +11193,7 @@
           <w:b w:val="0"/>
           <w:caps w:val="0"/>
         </w:rPr>
-        <w:t xml:space="preserve">O sistema deverá exibir todos os óbitos no período selecionado com os seguintes dados: nome do falecido, nome do titular, nome, local do óbito, data do óbito, horário do óbito, local do velório, data do velório, horário </w:t>
-      </w:r>
-      <w:r>
-        <w:rPr>
-          <w:b w:val="0"/>
-          <w:caps w:val="0"/>
-        </w:rPr>
-        <w:lastRenderedPageBreak/>
-        <w:t>do velório, local do enterro, data do enterro e horário do enterro.</w:t>
+        <w:t>O sistema deverá exibir todos os óbitos no período selecionado com os seguintes dados: nome do falecido, nome do titular, nome, local do óbito, data do óbito, horário do óbito, local do velório, data do velório, horário do velório, local do enterro, data do enterro e horário do enterro.</w:t>
       </w:r>
     </w:p>
     <w:p>
@@ -11583,14 +11593,14 @@
       <w:r>
         <w:t xml:space="preserve"> </w:t>
       </w:r>
-      <w:bookmarkStart w:id="20" w:name="_Toc516172820"/>
+      <w:bookmarkStart w:id="19" w:name="_Toc516172820"/>
       <w:r>
         <w:rPr>
           <w:rStyle w:val="Ttulo2Char"/>
         </w:rPr>
         <w:t>REQUISITOS NÃO FUNCIONAIS</w:t>
       </w:r>
-      <w:bookmarkEnd w:id="20"/>
+      <w:bookmarkEnd w:id="19"/>
     </w:p>
     <w:p>
       <w:pPr>
@@ -11599,7 +11609,6 @@
         <w:ind w:firstLine="709"/>
       </w:pPr>
       <w:r>
-        <w:lastRenderedPageBreak/>
         <w:tab/>
         <w:t>Os requisitos não funcionais são aqueles que não dizem respeito diretamente às funcionalidades fornecidas pelo sistema. Podem estar relacionados a propriedades de sistemas emergentes, como confiabilidade, tempo de resposta, espaço em disco, desempenho e outros atributos de qualidade do produto (PAULA FILHO, 2000).</w:t>
       </w:r>
@@ -11774,11 +11783,11 @@
         </w:numPr>
         <w:jc w:val="both"/>
       </w:pPr>
-      <w:bookmarkStart w:id="21" w:name="_Toc516172821"/>
+      <w:bookmarkStart w:id="20" w:name="_Toc516172821"/>
       <w:r>
         <w:t>ESPECIFICAÇÕES DOS REQUISITOS</w:t>
       </w:r>
-      <w:bookmarkEnd w:id="21"/>
+      <w:bookmarkEnd w:id="20"/>
     </w:p>
     <w:p>
       <w:pPr>
@@ -11826,11 +11835,11 @@
           <w:numId w:val="23"/>
         </w:numPr>
       </w:pPr>
-      <w:bookmarkStart w:id="22" w:name="_Toc516172822"/>
+      <w:bookmarkStart w:id="21" w:name="_Toc516172822"/>
       <w:r>
         <w:t>MODELO DE CASO DE USO</w:t>
       </w:r>
-      <w:bookmarkEnd w:id="22"/>
+      <w:bookmarkEnd w:id="21"/>
     </w:p>
     <w:p/>
     <w:p>
@@ -14573,6 +14582,15 @@
     <w:p>
       <w:pPr>
         <w:pStyle w:val="EstiloNormalGrandeesquerda"/>
+        <w:rPr>
+          <w:b w:val="0"/>
+          <w:caps w:val="0"/>
+        </w:rPr>
+      </w:pPr>
+    </w:p>
+    <w:p>
+      <w:pPr>
+        <w:pStyle w:val="EstiloNormalGrandeesquerda"/>
         <w:keepNext w:val="0"/>
         <w:widowControl w:val="0"/>
         <w:ind w:firstLine="709"/>
@@ -14612,32 +14630,11 @@
     <w:p>
       <w:pPr>
         <w:pStyle w:val="EstiloNormalGrandeesquerda"/>
-        <w:keepNext w:val="0"/>
-        <w:widowControl w:val="0"/>
-        <w:ind w:firstLine="709"/>
-        <w:jc w:val="both"/>
-        <w:rPr>
-          <w:b w:val="0"/>
-          <w:caps w:val="0"/>
-        </w:rPr>
-      </w:pPr>
-    </w:p>
-    <w:p>
-      <w:pPr>
-        <w:pStyle w:val="EstiloNormalGrandeesquerda"/>
-        <w:keepNext w:val="0"/>
-        <w:widowControl w:val="0"/>
-        <w:numPr>
-          <w:ilvl w:val="2"/>
-          <w:numId w:val="23"/>
-        </w:numPr>
-        <w:jc w:val="both"/>
-        <w:rPr>
-          <w:b w:val="0"/>
-          <w:caps w:val="0"/>
-        </w:rPr>
-      </w:pPr>
-      <w:commentRangeStart w:id="23"/>
+        <w:rPr>
+          <w:b w:val="0"/>
+          <w:caps w:val="0"/>
+        </w:rPr>
+      </w:pPr>
       <w:r>
         <w:rPr>
           <w:b w:val="0"/>
@@ -14645,17 +14642,6 @@
         </w:rPr>
         <w:lastRenderedPageBreak/>
         <w:t>CONTROLE DE EMPRESTIMO DE MATERIAIS</w:t>
-      </w:r>
-      <w:commentRangeEnd w:id="23"/>
-      <w:r>
-        <w:rPr>
-          <w:rStyle w:val="Refdecomentrio"/>
-          <w:rFonts w:eastAsiaTheme="minorHAnsi" w:cstheme="minorBidi"/>
-          <w:b w:val="0"/>
-          <w:bCs w:val="0"/>
-          <w:caps w:val="0"/>
-        </w:rPr>
-        <w:commentReference w:id="23"/>
       </w:r>
     </w:p>
     <w:p>
@@ -14720,7 +14706,7 @@
                     <pic:cNvPicPr/>
                   </pic:nvPicPr>
                   <pic:blipFill>
-                    <a:blip r:embed="rId37" cstate="print"/>
+                    <a:blip r:embed="rId36" cstate="print"/>
                     <a:stretch>
                       <a:fillRect/>
                     </a:stretch>
@@ -14943,7 +14929,7 @@
                     </pic:cNvPicPr>
                   </pic:nvPicPr>
                   <pic:blipFill>
-                    <a:blip r:embed="rId38" cstate="print"/>
+                    <a:blip r:embed="rId37" cstate="print"/>
                     <a:stretch>
                       <a:fillRect/>
                     </a:stretch>
@@ -15125,10 +15111,10 @@
                     <pic:cNvPicPr/>
                   </pic:nvPicPr>
                   <pic:blipFill>
-                    <a:blip r:embed="rId39" cstate="print">
+                    <a:blip r:embed="rId38" cstate="print">
                       <a:extLst>
                         <a:ext uri="{28A0092B-C50C-407E-A947-70E740481C1C}">
-                          <a14:useLocalDpi xmlns:a14="http://schemas.microsoft.com/office/drawing/2010/main" xmlns:wps="http://schemas.microsoft.com/office/word/2010/wordprocessingShape" xmlns:wpi="http://schemas.microsoft.com/office/word/2010/wordprocessingInk" xmlns:wpg="http://schemas.microsoft.com/office/word/2010/wordprocessingGroup" xmlns:w16se="http://schemas.microsoft.com/office/word/2015/wordml/symex" xmlns:w15="http://schemas.microsoft.com/office/word/2012/wordml" xmlns:w14="http://schemas.microsoft.com/office/word/2010/wordml" xmlns:w="http://schemas.openxmlformats.org/wordprocessingml/2006/main" xmlns:w10="urn:schemas-microsoft-com:office:word" xmlns:wp14="http://schemas.microsoft.com/office/word/2010/wordprocessingDrawing" xmlns:v="urn:schemas-microsoft-com:vml" xmlns:o="urn:schemas-microsoft-com:office:office" xmlns:mc="http://schemas.openxmlformats.org/markup-compatibility/2006" xmlns:cx="http://schemas.microsoft.com/office/drawing/2014/chartex" xmlns:wpc="http://schemas.microsoft.com/office/word/2010/wordprocessingCanvas" xmlns="" val="0"/>
+                          <a14:useLocalDpi xmlns="" xmlns:wpc="http://schemas.microsoft.com/office/word/2010/wordprocessingCanvas" xmlns:cx="http://schemas.microsoft.com/office/drawing/2014/chartex" xmlns:mc="http://schemas.openxmlformats.org/markup-compatibility/2006" xmlns:o="urn:schemas-microsoft-com:office:office" xmlns:v="urn:schemas-microsoft-com:vml" xmlns:wp14="http://schemas.microsoft.com/office/word/2010/wordprocessingDrawing" xmlns:w10="urn:schemas-microsoft-com:office:word" xmlns:w="http://schemas.openxmlformats.org/wordprocessingml/2006/main" xmlns:w14="http://schemas.microsoft.com/office/word/2010/wordml" xmlns:w15="http://schemas.microsoft.com/office/word/2012/wordml" xmlns:w16se="http://schemas.microsoft.com/office/word/2015/wordml/symex" xmlns:wpg="http://schemas.microsoft.com/office/word/2010/wordprocessingGroup" xmlns:wpi="http://schemas.microsoft.com/office/word/2010/wordprocessingInk" xmlns:wps="http://schemas.microsoft.com/office/word/2010/wordprocessingShape" xmlns:a14="http://schemas.microsoft.com/office/drawing/2010/main" val="0"/>
                         </a:ext>
                       </a:extLst>
                     </a:blip>
@@ -15329,7 +15315,7 @@
                     </pic:cNvPicPr>
                   </pic:nvPicPr>
                   <pic:blipFill>
-                    <a:blip r:embed="rId40" cstate="print"/>
+                    <a:blip r:embed="rId39" cstate="print"/>
                     <a:stretch>
                       <a:fillRect/>
                     </a:stretch>
@@ -15457,7 +15443,7 @@
                     <pic:cNvPicPr/>
                   </pic:nvPicPr>
                   <pic:blipFill>
-                    <a:blip r:embed="rId41" cstate="print"/>
+                    <a:blip r:embed="rId40" cstate="print"/>
                     <a:stretch>
                       <a:fillRect/>
                     </a:stretch>
@@ -15528,7 +15514,7 @@
                     </pic:cNvPicPr>
                   </pic:nvPicPr>
                   <pic:blipFill>
-                    <a:blip r:embed="rId42" cstate="print"/>
+                    <a:blip r:embed="rId41" cstate="print"/>
                     <a:stretch>
                       <a:fillRect/>
                     </a:stretch>
@@ -15687,7 +15673,7 @@
                     <pic:cNvPicPr/>
                   </pic:nvPicPr>
                   <pic:blipFill>
-                    <a:blip r:embed="rId43" cstate="print"/>
+                    <a:blip r:embed="rId42" cstate="print"/>
                     <a:stretch>
                       <a:fillRect/>
                     </a:stretch>
@@ -15744,7 +15730,7 @@
                     </pic:cNvPicPr>
                   </pic:nvPicPr>
                   <pic:blipFill>
-                    <a:blip r:embed="rId44" cstate="print"/>
+                    <a:blip r:embed="rId43" cstate="print"/>
                     <a:stretch>
                       <a:fillRect/>
                     </a:stretch>
@@ -15949,7 +15935,7 @@
                     <pic:cNvPicPr/>
                   </pic:nvPicPr>
                   <pic:blipFill>
-                    <a:blip r:embed="rId45" cstate="print"/>
+                    <a:blip r:embed="rId44" cstate="print"/>
                     <a:stretch>
                       <a:fillRect/>
                     </a:stretch>
@@ -16005,7 +15991,7 @@
                     </pic:cNvPicPr>
                   </pic:nvPicPr>
                   <pic:blipFill>
-                    <a:blip r:embed="rId46" cstate="print"/>
+                    <a:blip r:embed="rId45" cstate="print"/>
                     <a:stretch>
                       <a:fillRect/>
                     </a:stretch>
@@ -16044,12 +16030,12 @@
         </w:numPr>
         <w:jc w:val="both"/>
       </w:pPr>
-      <w:bookmarkStart w:id="24" w:name="_Toc516172823"/>
+      <w:bookmarkStart w:id="22" w:name="_Toc516172823"/>
       <w:r>
         <w:lastRenderedPageBreak/>
         <w:t>TELAS</w:t>
       </w:r>
-      <w:bookmarkEnd w:id="24"/>
+      <w:bookmarkEnd w:id="22"/>
     </w:p>
     <w:p>
       <w:pPr>
@@ -16068,11 +16054,11 @@
           <w:numId w:val="23"/>
         </w:numPr>
       </w:pPr>
-      <w:bookmarkStart w:id="25" w:name="_Toc516172824"/>
+      <w:bookmarkStart w:id="23" w:name="_Toc516172824"/>
       <w:r>
         <w:t>PROTÓTIPOS DAS TELAS</w:t>
       </w:r>
-      <w:bookmarkEnd w:id="25"/>
+      <w:bookmarkEnd w:id="23"/>
     </w:p>
     <w:p>
       <w:pPr>
@@ -16111,13 +16097,13 @@
         <w:ind w:left="1004"/>
         <w:jc w:val="both"/>
       </w:pPr>
-      <w:bookmarkStart w:id="26" w:name="_Toc516170985"/>
-      <w:bookmarkStart w:id="27" w:name="_Toc516172825"/>
+      <w:bookmarkStart w:id="24" w:name="_Toc516170985"/>
+      <w:bookmarkStart w:id="25" w:name="_Toc516172825"/>
       <w:r>
         <w:t>MANTER CONTAS</w:t>
       </w:r>
-      <w:bookmarkEnd w:id="26"/>
-      <w:bookmarkEnd w:id="27"/>
+      <w:bookmarkEnd w:id="24"/>
+      <w:bookmarkEnd w:id="25"/>
     </w:p>
     <w:p>
       <w:pPr>
@@ -16159,7 +16145,7 @@
                     </pic:cNvPicPr>
                   </pic:nvPicPr>
                   <pic:blipFill>
-                    <a:blip r:embed="rId47" cstate="print"/>
+                    <a:blip r:embed="rId46" cstate="print"/>
                     <a:stretch>
                       <a:fillRect/>
                     </a:stretch>
@@ -16213,8 +16199,8 @@
         </w:numPr>
         <w:jc w:val="both"/>
       </w:pPr>
-      <w:bookmarkStart w:id="28" w:name="_Toc516170986"/>
-      <w:bookmarkStart w:id="29" w:name="_Toc516172826"/>
+      <w:bookmarkStart w:id="26" w:name="_Toc516170986"/>
+      <w:bookmarkStart w:id="27" w:name="_Toc516172826"/>
       <w:r>
         <w:rPr>
           <w:noProof/>
@@ -16245,7 +16231,7 @@
                     <pic:cNvPicPr/>
                   </pic:nvPicPr>
                   <pic:blipFill>
-                    <a:blip r:embed="rId48" cstate="print"/>
+                    <a:blip r:embed="rId47" cstate="print"/>
                     <a:stretch>
                       <a:fillRect/>
                     </a:stretch>
@@ -16268,8 +16254,8 @@
       <w:r>
         <w:t>RECEBER PAGAMENTO DE MENSALIDADES</w:t>
       </w:r>
-      <w:bookmarkEnd w:id="28"/>
-      <w:bookmarkEnd w:id="29"/>
+      <w:bookmarkEnd w:id="26"/>
+      <w:bookmarkEnd w:id="27"/>
     </w:p>
     <w:p>
       <w:pPr>
@@ -16311,7 +16297,7 @@
                     <pic:cNvPicPr/>
                   </pic:nvPicPr>
                   <pic:blipFill>
-                    <a:blip r:embed="rId49" cstate="print"/>
+                    <a:blip r:embed="rId48" cstate="print"/>
                     <a:stretch>
                       <a:fillRect/>
                     </a:stretch>
@@ -16346,8 +16332,8 @@
         <w:pStyle w:val="Ttulo1"/>
         <w:jc w:val="both"/>
       </w:pPr>
-      <w:bookmarkStart w:id="30" w:name="_Toc516170987"/>
-      <w:bookmarkStart w:id="31" w:name="_Toc516172827"/>
+      <w:bookmarkStart w:id="28" w:name="_Toc516170987"/>
+      <w:bookmarkStart w:id="29" w:name="_Toc516172827"/>
     </w:p>
     <w:p/>
     <w:p>
@@ -16362,8 +16348,8 @@
       <w:r>
         <w:t>DIAGRAMAS</w:t>
       </w:r>
-      <w:bookmarkEnd w:id="30"/>
-      <w:bookmarkEnd w:id="31"/>
+      <w:bookmarkEnd w:id="28"/>
+      <w:bookmarkEnd w:id="29"/>
     </w:p>
     <w:p>
       <w:pPr>
@@ -16403,7 +16389,7 @@
                     <pic:cNvPicPr/>
                   </pic:nvPicPr>
                   <pic:blipFill>
-                    <a:blip r:embed="rId50" cstate="print"/>
+                    <a:blip r:embed="rId49" cstate="print"/>
                     <a:stretch>
                       <a:fillRect/>
                     </a:stretch>
@@ -16433,8 +16419,8 @@
         <w:ind w:left="720"/>
         <w:jc w:val="both"/>
       </w:pPr>
-      <w:bookmarkStart w:id="32" w:name="_Toc516170988"/>
-      <w:bookmarkStart w:id="33" w:name="_Toc516172828"/>
+      <w:bookmarkStart w:id="30" w:name="_Toc516170988"/>
+      <w:bookmarkStart w:id="31" w:name="_Toc516172828"/>
     </w:p>
     <w:p>
       <w:pPr>
@@ -16448,8 +16434,8 @@
       <w:r>
         <w:t>DIAGRAMA DE SEQUENCIA</w:t>
       </w:r>
-      <w:bookmarkEnd w:id="32"/>
-      <w:bookmarkEnd w:id="33"/>
+      <w:bookmarkEnd w:id="30"/>
+      <w:bookmarkEnd w:id="31"/>
     </w:p>
     <w:p/>
     <w:p>
@@ -16462,13 +16448,13 @@
         <w:ind w:left="1004"/>
         <w:jc w:val="both"/>
       </w:pPr>
-      <w:bookmarkStart w:id="34" w:name="_Toc516170989"/>
-      <w:bookmarkStart w:id="35" w:name="_Toc516172829"/>
+      <w:bookmarkStart w:id="32" w:name="_Toc516170989"/>
+      <w:bookmarkStart w:id="33" w:name="_Toc516172829"/>
       <w:r>
         <w:t>MANTER CONTAS</w:t>
       </w:r>
-      <w:bookmarkEnd w:id="34"/>
-      <w:bookmarkEnd w:id="35"/>
+      <w:bookmarkEnd w:id="32"/>
+      <w:bookmarkEnd w:id="33"/>
     </w:p>
     <w:p>
       <w:pPr>
@@ -16502,7 +16488,7 @@
                     <pic:cNvPicPr/>
                   </pic:nvPicPr>
                   <pic:blipFill>
-                    <a:blip r:embed="rId51" cstate="print"/>
+                    <a:blip r:embed="rId50" cstate="print"/>
                     <a:stretch>
                       <a:fillRect/>
                     </a:stretch>
@@ -16529,8 +16515,8 @@
         <w:ind w:left="1571"/>
         <w:jc w:val="both"/>
       </w:pPr>
-      <w:bookmarkStart w:id="36" w:name="_Toc516170990"/>
-      <w:bookmarkStart w:id="37" w:name="_Toc516172830"/>
+      <w:bookmarkStart w:id="34" w:name="_Toc516170990"/>
+      <w:bookmarkStart w:id="35" w:name="_Toc516172830"/>
     </w:p>
     <w:p>
       <w:pPr>
@@ -16544,8 +16530,8 @@
       <w:r>
         <w:t>RECEBER PAGAMENTOS MENSALIDADES</w:t>
       </w:r>
-      <w:bookmarkEnd w:id="36"/>
-      <w:bookmarkEnd w:id="37"/>
+      <w:bookmarkEnd w:id="34"/>
+      <w:bookmarkEnd w:id="35"/>
     </w:p>
     <w:p>
       <w:pPr>
@@ -16576,7 +16562,7 @@
                     <pic:cNvPicPr/>
                   </pic:nvPicPr>
                   <pic:blipFill>
-                    <a:blip r:embed="rId52" cstate="print"/>
+                    <a:blip r:embed="rId51" cstate="print"/>
                     <a:stretch>
                       <a:fillRect/>
                     </a:stretch>
@@ -16702,7 +16688,7 @@
                     <pic:cNvPicPr/>
                   </pic:nvPicPr>
                   <pic:blipFill>
-                    <a:blip r:embed="rId53" cstate="print"/>
+                    <a:blip r:embed="rId52" cstate="print"/>
                     <a:stretch>
                       <a:fillRect/>
                     </a:stretch>
@@ -16789,7 +16775,7 @@
                     <pic:cNvPicPr/>
                   </pic:nvPicPr>
                   <pic:blipFill>
-                    <a:blip r:embed="rId54" cstate="print"/>
+                    <a:blip r:embed="rId53" cstate="print"/>
                     <a:stretch>
                       <a:fillRect/>
                     </a:stretch>
@@ -16882,7 +16868,7 @@
           <w:lang w:eastAsia="pt-BR"/>
         </w:rPr>
       </w:pPr>
-      <w:bookmarkStart w:id="38" w:name="_GoBack"/>
+      <w:bookmarkStart w:id="36" w:name="_GoBack"/>
       <w:r>
         <w:rPr>
           <w:noProof/>
@@ -16913,10 +16899,10 @@
                     <pic:cNvPicPr/>
                   </pic:nvPicPr>
                   <pic:blipFill>
-                    <a:blip r:embed="rId55" cstate="print">
+                    <a:blip r:embed="rId54" cstate="print">
                       <a:extLst>
                         <a:ext uri="{28A0092B-C50C-407E-A947-70E740481C1C}">
-                          <a14:useLocalDpi xmlns:a14="http://schemas.microsoft.com/office/drawing/2010/main" xmlns:wps="http://schemas.microsoft.com/office/word/2010/wordprocessingShape" xmlns:wpi="http://schemas.microsoft.com/office/word/2010/wordprocessingInk" xmlns:wpg="http://schemas.microsoft.com/office/word/2010/wordprocessingGroup" xmlns:w16se="http://schemas.microsoft.com/office/word/2015/wordml/symex" xmlns:w15="http://schemas.microsoft.com/office/word/2012/wordml" xmlns:w14="http://schemas.microsoft.com/office/word/2010/wordml" xmlns:w="http://schemas.openxmlformats.org/wordprocessingml/2006/main" xmlns:w10="urn:schemas-microsoft-com:office:word" xmlns:wp14="http://schemas.microsoft.com/office/word/2010/wordprocessingDrawing" xmlns:v="urn:schemas-microsoft-com:vml" xmlns:o="urn:schemas-microsoft-com:office:office" xmlns:mc="http://schemas.openxmlformats.org/markup-compatibility/2006" xmlns:cx="http://schemas.microsoft.com/office/drawing/2014/chartex" xmlns:wpc="http://schemas.microsoft.com/office/word/2010/wordprocessingCanvas" xmlns="" val="0"/>
+                          <a14:useLocalDpi xmlns="" xmlns:wpc="http://schemas.microsoft.com/office/word/2010/wordprocessingCanvas" xmlns:cx="http://schemas.microsoft.com/office/drawing/2014/chartex" xmlns:mc="http://schemas.openxmlformats.org/markup-compatibility/2006" xmlns:o="urn:schemas-microsoft-com:office:office" xmlns:v="urn:schemas-microsoft-com:vml" xmlns:wp14="http://schemas.microsoft.com/office/word/2010/wordprocessingDrawing" xmlns:w10="urn:schemas-microsoft-com:office:word" xmlns:w="http://schemas.openxmlformats.org/wordprocessingml/2006/main" xmlns:w14="http://schemas.microsoft.com/office/word/2010/wordml" xmlns:w15="http://schemas.microsoft.com/office/word/2012/wordml" xmlns:w16se="http://schemas.microsoft.com/office/word/2015/wordml/symex" xmlns:wpg="http://schemas.microsoft.com/office/word/2010/wordprocessingGroup" xmlns:wpi="http://schemas.microsoft.com/office/word/2010/wordprocessingInk" xmlns:wps="http://schemas.microsoft.com/office/word/2010/wordprocessingShape" xmlns:a14="http://schemas.microsoft.com/office/drawing/2010/main" val="0"/>
                         </a:ext>
                       </a:extLst>
                     </a:blip>
@@ -16939,10 +16925,10 @@
           </wp:anchor>
         </w:drawing>
       </w:r>
-      <w:bookmarkEnd w:id="38"/>
+      <w:bookmarkEnd w:id="36"/>
     </w:p>
     <w:sectPr>
-      <w:headerReference w:type="default" r:id="rId56"/>
+      <w:headerReference w:type="default" r:id="rId55"/>
       <w:pgSz w:w="11906" w:h="16838"/>
       <w:pgMar w:top="1701" w:right="1134" w:bottom="1134" w:left="1701" w:header="1134" w:footer="567" w:gutter="0"/>
       <w:cols w:space="708"/>
@@ -16950,65 +16936,6 @@
     </w:sectPr>
   </w:body>
 </w:document>
-</file>
-
-<file path=word/comments.xml><?xml version="1.0" encoding="utf-8"?>
-<w:comments xmlns:ve="http://schemas.openxmlformats.org/markup-compatibility/2006" xmlns:o="urn:schemas-microsoft-com:office:office" xmlns:r="http://schemas.openxmlformats.org/officeDocument/2006/relationships" xmlns:m="http://schemas.openxmlformats.org/officeDocument/2006/math" xmlns:v="urn:schemas-microsoft-com:vml" xmlns:wp="http://schemas.openxmlformats.org/drawingml/2006/wordprocessingDrawing" xmlns:w10="urn:schemas-microsoft-com:office:word" xmlns:w="http://schemas.openxmlformats.org/wordprocessingml/2006/main" xmlns:wne="http://schemas.microsoft.com/office/word/2006/wordml">
-  <w:comment w:id="23" w:author="Silvia Helena" w:date="2018-06-27T13:04:00Z" w:initials="SH">
-    <w:p>
-      <w:pPr>
-        <w:pStyle w:val="Textodecomentrio"/>
-        <w:rPr>
-          <w:b/>
-          <w:caps/>
-        </w:rPr>
-      </w:pPr>
-      <w:r>
-        <w:rPr>
-          <w:rStyle w:val="Refdecomentrio"/>
-        </w:rPr>
-        <w:annotationRef/>
-      </w:r>
-    </w:p>
-    <w:p>
-      <w:pPr>
-        <w:pStyle w:val="Textodecomentrio"/>
-        <w:rPr>
-          <w:b/>
-          <w:caps/>
-        </w:rPr>
-      </w:pPr>
-    </w:p>
-    <w:p>
-      <w:pPr>
-        <w:pStyle w:val="Textodecomentrio"/>
-      </w:pPr>
-      <w:r>
-        <w:rPr>
-          <w:b/>
-          <w:caps/>
-        </w:rPr>
-        <w:t>por que esse requisito novamente</w:t>
-      </w:r>
-      <w:proofErr w:type="gramStart"/>
-      <w:r>
-        <w:rPr>
-          <w:b/>
-          <w:caps/>
-        </w:rPr>
-        <w:t>???</w:t>
-      </w:r>
-      <w:proofErr w:type="gramEnd"/>
-      <w:r>
-        <w:rPr>
-          <w:b/>
-          <w:caps/>
-        </w:rPr>
-        <w:t xml:space="preserve"> É OUTRO RAPAI</w:t>
-      </w:r>
-    </w:p>
-  </w:comment>
-</w:comments>
 </file>
 
 <file path=word/commentsExtended.xml><?xml version="1.0" encoding="utf-8"?>
@@ -17154,7 +17081,7 @@
           <w:rPr>
             <w:noProof/>
           </w:rPr>
-          <w:t>13</w:t>
+          <w:t>19</w:t>
         </w:r>
         <w:r>
           <w:rPr>
@@ -22035,7 +21962,7 @@
 </file>
 
 <file path=customXml/itemProps2.xml><?xml version="1.0" encoding="utf-8"?>
-<ds:datastoreItem xmlns:ds="http://schemas.openxmlformats.org/officeDocument/2006/customXml" ds:itemID="{490923B0-5DFD-438E-B4DF-7F7FDE623682}">
+<ds:datastoreItem xmlns:ds="http://schemas.openxmlformats.org/officeDocument/2006/customXml" ds:itemID="{AAEB8D42-7051-4136-9753-BFDBBEA2EF65}">
   <ds:schemaRefs>
     <ds:schemaRef ds:uri="http://schemas.openxmlformats.org/officeDocument/2006/bibliography"/>
   </ds:schemaRefs>

</xml_diff>

<commit_message>
Relatorios + Gerar Arquivo + Contrato + Melhorias
</commit_message>
<xml_diff>
--- a/GerenciamentoFunerario  CORRIGIDO.docx
+++ b/GerenciamentoFunerario  CORRIGIDO.docx
@@ -10616,6 +10616,42 @@
         <w:pStyle w:val="EstiloNormalGrandeesquerda"/>
         <w:keepNext w:val="0"/>
         <w:widowControl w:val="0"/>
+        <w:jc w:val="both"/>
+        <w:rPr>
+          <w:b w:val="0"/>
+          <w:caps w:val="0"/>
+        </w:rPr>
+      </w:pPr>
+    </w:p>
+    <w:p>
+      <w:pPr>
+        <w:pStyle w:val="EstiloNormalGrandeesquerda"/>
+        <w:keepNext w:val="0"/>
+        <w:widowControl w:val="0"/>
+        <w:jc w:val="both"/>
+        <w:rPr>
+          <w:b w:val="0"/>
+          <w:caps w:val="0"/>
+        </w:rPr>
+      </w:pPr>
+    </w:p>
+    <w:p>
+      <w:pPr>
+        <w:pStyle w:val="EstiloNormalGrandeesquerda"/>
+        <w:keepNext w:val="0"/>
+        <w:widowControl w:val="0"/>
+        <w:jc w:val="both"/>
+        <w:rPr>
+          <w:b w:val="0"/>
+          <w:caps w:val="0"/>
+        </w:rPr>
+      </w:pPr>
+    </w:p>
+    <w:p>
+      <w:pPr>
+        <w:pStyle w:val="EstiloNormalGrandeesquerda"/>
+        <w:keepNext w:val="0"/>
+        <w:widowControl w:val="0"/>
         <w:ind w:left="113"/>
         <w:jc w:val="both"/>
         <w:rPr>
@@ -10626,6 +10662,7 @@
         <w:rPr>
           <w:b w:val="0"/>
         </w:rPr>
+        <w:lastRenderedPageBreak/>
         <w:t>rf1</w:t>
       </w:r>
       <w:r>
@@ -10684,7 +10721,6 @@
           <w:b w:val="0"/>
           <w:caps w:val="0"/>
         </w:rPr>
-        <w:lastRenderedPageBreak/>
         <w:t>O sistema deverá apresentar todos os titulares com mensalidades pendentes cuja data de pagamento estejam em branco.</w:t>
       </w:r>
     </w:p>
@@ -10867,7 +10903,53 @@
           <w:b w:val="0"/>
           <w:caps w:val="0"/>
         </w:rPr>
-        <w:t>A situação “em débito” será para as contas que estão com até três meses de inadimplência.</w:t>
+        <w:t xml:space="preserve">A situação “em débito” será para as contas que estão </w:t>
+      </w:r>
+      <w:proofErr w:type="spellStart"/>
+      <w:r>
+        <w:rPr>
+          <w:b w:val="0"/>
+          <w:caps w:val="0"/>
+        </w:rPr>
+        <w:t>inadimplên</w:t>
+      </w:r>
+      <w:r>
+        <w:rPr>
+          <w:b w:val="0"/>
+          <w:caps w:val="0"/>
+        </w:rPr>
+        <w:t>tes</w:t>
+      </w:r>
+      <w:proofErr w:type="spellEnd"/>
+      <w:r>
+        <w:rPr>
+          <w:b w:val="0"/>
+          <w:caps w:val="0"/>
+        </w:rPr>
+        <w:t>.</w:t>
+      </w:r>
+    </w:p>
+    <w:p>
+      <w:pPr>
+        <w:pStyle w:val="EstiloNormalGrandeesquerda"/>
+        <w:keepNext w:val="0"/>
+        <w:widowControl w:val="0"/>
+        <w:numPr>
+          <w:ilvl w:val="1"/>
+          <w:numId w:val="28"/>
+        </w:numPr>
+        <w:jc w:val="both"/>
+        <w:rPr>
+          <w:b w:val="0"/>
+          <w:caps w:val="0"/>
+        </w:rPr>
+      </w:pPr>
+      <w:r>
+        <w:rPr>
+          <w:b w:val="0"/>
+          <w:caps w:val="0"/>
+        </w:rPr>
+        <w:t>O sistema deverá emitir um recibo ao término do pagamento.</w:t>
       </w:r>
     </w:p>
     <w:p>
@@ -10890,52 +10972,6 @@
           <w:b w:val="0"/>
           <w:caps w:val="0"/>
         </w:rPr>
-        <w:t>A situação “inativa” será para as contas que estão com mais de três meses de inadimplência.</w:t>
-      </w:r>
-    </w:p>
-    <w:p>
-      <w:pPr>
-        <w:pStyle w:val="EstiloNormalGrandeesquerda"/>
-        <w:keepNext w:val="0"/>
-        <w:widowControl w:val="0"/>
-        <w:numPr>
-          <w:ilvl w:val="1"/>
-          <w:numId w:val="28"/>
-        </w:numPr>
-        <w:jc w:val="both"/>
-        <w:rPr>
-          <w:b w:val="0"/>
-          <w:caps w:val="0"/>
-        </w:rPr>
-      </w:pPr>
-      <w:r>
-        <w:rPr>
-          <w:b w:val="0"/>
-          <w:caps w:val="0"/>
-        </w:rPr>
-        <w:t>O sistema deverá emitir um recibo ao término do pagamento.</w:t>
-      </w:r>
-    </w:p>
-    <w:p>
-      <w:pPr>
-        <w:pStyle w:val="EstiloNormalGrandeesquerda"/>
-        <w:keepNext w:val="0"/>
-        <w:widowControl w:val="0"/>
-        <w:numPr>
-          <w:ilvl w:val="2"/>
-          <w:numId w:val="28"/>
-        </w:numPr>
-        <w:jc w:val="both"/>
-        <w:rPr>
-          <w:b w:val="0"/>
-          <w:caps w:val="0"/>
-        </w:rPr>
-      </w:pPr>
-      <w:r>
-        <w:rPr>
-          <w:b w:val="0"/>
-          <w:caps w:val="0"/>
-        </w:rPr>
         <w:t>Para a emissão de recibo, o sistema deverá exibir os seguintes dados: número de pagamento, nome do titular da conta (pré-cadastrado), número da conta, valor, data de pagamento e mês de referência.</w:t>
       </w:r>
     </w:p>
@@ -10979,7 +11015,13 @@
         <w:rPr>
           <w:b w:val="0"/>
         </w:rPr>
-        <w:t>: emitir relatorio de contas em debitos</w:t>
+        <w:t xml:space="preserve">: emitir relatorio de contas </w:t>
+      </w:r>
+      <w:r>
+        <w:rPr>
+          <w:b w:val="0"/>
+        </w:rPr>
+        <w:t>POR SITUAÇÃO</w:t>
       </w:r>
     </w:p>
     <w:p>
@@ -11007,7 +11049,21 @@
           <w:b w:val="0"/>
           <w:caps w:val="0"/>
         </w:rPr>
-        <w:t>sistema deverá ser capaz de emitir um relatório dos clientes em débito.</w:t>
+        <w:t>sistema deverá ser capaz de emi</w:t>
+      </w:r>
+      <w:r>
+        <w:rPr>
+          <w:b w:val="0"/>
+          <w:caps w:val="0"/>
+        </w:rPr>
+        <w:t>tir um relatório das contas</w:t>
+      </w:r>
+      <w:r>
+        <w:rPr>
+          <w:b w:val="0"/>
+          <w:caps w:val="0"/>
+        </w:rPr>
+        <w:t>.</w:t>
       </w:r>
     </w:p>
     <w:p>
@@ -11029,14 +11085,21 @@
           <w:b w:val="0"/>
           <w:caps w:val="0"/>
         </w:rPr>
-        <w:t>Para a emissão o sistema poderá receber a entrada de período</w:t>
-      </w:r>
-      <w:r>
-        <w:rPr>
-          <w:b w:val="0"/>
-          <w:caps w:val="0"/>
-        </w:rPr>
-        <w:t xml:space="preserve"> (data inicial e data final)</w:t>
+        <w:t>Para a emissão o sistema poder</w:t>
+      </w:r>
+      <w:r>
+        <w:rPr>
+          <w:b w:val="0"/>
+          <w:caps w:val="0"/>
+        </w:rPr>
+        <w:t>á receber o filtro de situação da conta (‘Ativa’, ’Inativa’ ou ‘Em Débito’</w:t>
+      </w:r>
+      <w:r>
+        <w:rPr>
+          <w:b w:val="0"/>
+          <w:caps w:val="0"/>
+        </w:rPr>
+        <w:t>)</w:t>
       </w:r>
       <w:r>
         <w:rPr>
@@ -11066,7 +11129,58 @@
           <w:b w:val="0"/>
           <w:caps w:val="0"/>
         </w:rPr>
-        <w:t>O sistema deverá exibir de todas as contas com situação definida como “Em débito”, os seguintes dados: número da conta, nome do titular, plano, valor da mensalidade.</w:t>
+        <w:t xml:space="preserve">O sistema deverá exibir de todas </w:t>
+      </w:r>
+      <w:r>
+        <w:rPr>
+          <w:b w:val="0"/>
+          <w:caps w:val="0"/>
+        </w:rPr>
+        <w:t>as contas com situação definida</w:t>
+      </w:r>
+      <w:r>
+        <w:rPr>
+          <w:b w:val="0"/>
+          <w:caps w:val="0"/>
+        </w:rPr>
+        <w:t xml:space="preserve">, os seguintes dados: número da conta, nome do titular, </w:t>
+      </w:r>
+      <w:r>
+        <w:rPr>
+          <w:b w:val="0"/>
+          <w:caps w:val="0"/>
+        </w:rPr>
+        <w:t xml:space="preserve">data de inclusão, situação, dia de vencimento e </w:t>
+      </w:r>
+      <w:r>
+        <w:rPr>
+          <w:b w:val="0"/>
+          <w:caps w:val="0"/>
+        </w:rPr>
+        <w:t>plano.</w:t>
+      </w:r>
+    </w:p>
+    <w:p>
+      <w:pPr>
+        <w:pStyle w:val="EstiloNormalGrandeesquerda"/>
+        <w:keepNext w:val="0"/>
+        <w:widowControl w:val="0"/>
+        <w:numPr>
+          <w:ilvl w:val="1"/>
+          <w:numId w:val="29"/>
+        </w:numPr>
+        <w:jc w:val="both"/>
+        <w:rPr>
+          <w:b w:val="0"/>
+          <w:caps w:val="0"/>
+        </w:rPr>
+      </w:pPr>
+      <w:r>
+        <w:rPr>
+          <w:b w:val="0"/>
+          <w:caps w:val="0"/>
+        </w:rPr>
+        <w:t>O sistema deverá ser capaz de gerar arquivo Excel do relatório.</w:t>
       </w:r>
     </w:p>
     <w:p>
@@ -11148,21 +11262,14 @@
           <w:b w:val="0"/>
           <w:caps w:val="0"/>
         </w:rPr>
-        <w:t xml:space="preserve">O sistema deverá receber algum dos seguintes dados para efetuar a emissão de óbitos: nome do falecido* (pré-cadastrado) </w:t>
-      </w:r>
-      <w:r>
-        <w:rPr>
-          <w:b w:val="0"/>
-          <w:caps w:val="0"/>
-        </w:rPr>
-        <w:t xml:space="preserve">ou </w:t>
-      </w:r>
-      <w:r>
-        <w:rPr>
-          <w:b w:val="0"/>
-          <w:caps w:val="0"/>
-        </w:rPr>
-        <w:t xml:space="preserve">período de </w:t>
+        <w:t>O sistema deverá receber algum dos seguintes dados pa</w:t>
+      </w:r>
+      <w:r>
+        <w:rPr>
+          <w:b w:val="0"/>
+          <w:caps w:val="0"/>
+        </w:rPr>
+        <w:t xml:space="preserve">ra efetuar a </w:t>
       </w:r>
       <w:r>
         <w:rPr>
@@ -11170,7 +11277,14 @@
           <w:caps w:val="0"/>
         </w:rPr>
         <w:lastRenderedPageBreak/>
-        <w:t>falecimento (data inicial e data final).</w:t>
+        <w:t xml:space="preserve">emissão de óbitos o </w:t>
+      </w:r>
+      <w:r>
+        <w:rPr>
+          <w:b w:val="0"/>
+          <w:caps w:val="0"/>
+        </w:rPr>
+        <w:t>período de falecimento (data inicial e data final).</w:t>
       </w:r>
     </w:p>
     <w:p>
@@ -11193,7 +11307,44 @@
           <w:b w:val="0"/>
           <w:caps w:val="0"/>
         </w:rPr>
-        <w:t>O sistema deverá exibir todos os óbitos no período selecionado com os seguintes dados: nome do falecido, nome do titular, nome, local do óbito, data do óbito, horário do óbito, local do velório, data do velório, horário do velório, local do enterro, data do enterro e horário do enterro.</w:t>
+        <w:t xml:space="preserve">O sistema deverá exibir todos os óbitos no período selecionado com os seguintes dados: </w:t>
+      </w:r>
+      <w:r>
+        <w:rPr>
+          <w:b w:val="0"/>
+          <w:caps w:val="0"/>
+        </w:rPr>
+        <w:t xml:space="preserve">código, </w:t>
+      </w:r>
+      <w:r>
+        <w:rPr>
+          <w:b w:val="0"/>
+          <w:caps w:val="0"/>
+        </w:rPr>
+        <w:t>nome do falecido, nome, local do óbito, data do óbito, horário do óbito, local do velório, data do velório, horário do velório, local do enterro, data do enterro e horário do enterro.</w:t>
+      </w:r>
+    </w:p>
+    <w:p>
+      <w:pPr>
+        <w:pStyle w:val="EstiloNormalGrandeesquerda"/>
+        <w:keepNext w:val="0"/>
+        <w:widowControl w:val="0"/>
+        <w:numPr>
+          <w:ilvl w:val="1"/>
+          <w:numId w:val="30"/>
+        </w:numPr>
+        <w:jc w:val="both"/>
+        <w:rPr>
+          <w:b w:val="0"/>
+          <w:caps w:val="0"/>
+        </w:rPr>
+      </w:pPr>
+      <w:r>
+        <w:rPr>
+          <w:b w:val="0"/>
+          <w:caps w:val="0"/>
+        </w:rPr>
+        <w:t>O sistema deverá ser capaz de gerar arquivo Excel do relatório.</w:t>
       </w:r>
     </w:p>
     <w:p>
@@ -11281,7 +11432,21 @@
           <w:b w:val="0"/>
           <w:caps w:val="0"/>
         </w:rPr>
-        <w:t>O sistema deverá receber algum dos seguintes dados para efetuar a emissão do relatório: nome do material (pré-cadastrado) ou tipo de material (pré-cadastrado) ou fornecedor (pré-cadastrado).</w:t>
+        <w:t>O sistema deverá receber algum dos seguintes dados para efetuar a emissão do relatório</w:t>
+      </w:r>
+      <w:r>
+        <w:rPr>
+          <w:b w:val="0"/>
+          <w:caps w:val="0"/>
+        </w:rPr>
+        <w:t xml:space="preserve"> a categoria do material</w:t>
+      </w:r>
+      <w:r>
+        <w:rPr>
+          <w:b w:val="0"/>
+          <w:caps w:val="0"/>
+        </w:rPr>
+        <w:t>.</w:t>
       </w:r>
     </w:p>
     <w:p>
@@ -11312,126 +11477,65 @@
         <w:pStyle w:val="EstiloNormalGrandeesquerda"/>
         <w:keepNext w:val="0"/>
         <w:widowControl w:val="0"/>
-        <w:jc w:val="both"/>
-        <w:rPr>
-          <w:b w:val="0"/>
-        </w:rPr>
-      </w:pPr>
-    </w:p>
-    <w:p>
-      <w:pPr>
-        <w:pStyle w:val="EstiloNormalGrandeesquerda"/>
-        <w:keepNext w:val="0"/>
-        <w:widowControl w:val="0"/>
-        <w:jc w:val="both"/>
-        <w:rPr>
-          <w:b w:val="0"/>
-        </w:rPr>
-      </w:pPr>
-    </w:p>
-    <w:p>
-      <w:pPr>
-        <w:pStyle w:val="EstiloNormalGrandeesquerda"/>
-        <w:keepNext w:val="0"/>
-        <w:widowControl w:val="0"/>
-        <w:jc w:val="both"/>
-        <w:rPr>
-          <w:b w:val="0"/>
-        </w:rPr>
-      </w:pPr>
-    </w:p>
-    <w:p>
-      <w:pPr>
-        <w:pStyle w:val="EstiloNormalGrandeesquerda"/>
-        <w:keepNext w:val="0"/>
-        <w:widowControl w:val="0"/>
-        <w:jc w:val="both"/>
-        <w:rPr>
-          <w:b w:val="0"/>
-        </w:rPr>
-      </w:pPr>
-    </w:p>
-    <w:p>
-      <w:pPr>
-        <w:pStyle w:val="EstiloNormalGrandeesquerda"/>
-        <w:keepNext w:val="0"/>
-        <w:widowControl w:val="0"/>
-        <w:jc w:val="both"/>
-        <w:rPr>
-          <w:b w:val="0"/>
-          <w:caps w:val="0"/>
-        </w:rPr>
-      </w:pPr>
-    </w:p>
-    <w:p>
-      <w:pPr>
-        <w:pStyle w:val="EstiloNormalGrandeesquerda"/>
-        <w:keepNext w:val="0"/>
-        <w:widowControl w:val="0"/>
-        <w:jc w:val="both"/>
-        <w:rPr>
-          <w:b w:val="0"/>
-          <w:caps w:val="0"/>
-        </w:rPr>
-      </w:pPr>
-    </w:p>
-    <w:p>
-      <w:pPr>
-        <w:pStyle w:val="EstiloNormalGrandeesquerda"/>
-        <w:keepNext w:val="0"/>
-        <w:widowControl w:val="0"/>
-        <w:jc w:val="both"/>
-        <w:rPr>
-          <w:b w:val="0"/>
-          <w:caps w:val="0"/>
-        </w:rPr>
-      </w:pPr>
-    </w:p>
-    <w:p>
-      <w:pPr>
-        <w:pStyle w:val="EstiloNormalGrandeesquerda"/>
-        <w:keepNext w:val="0"/>
-        <w:widowControl w:val="0"/>
-        <w:jc w:val="both"/>
-        <w:rPr>
-          <w:b w:val="0"/>
-          <w:caps w:val="0"/>
-        </w:rPr>
-      </w:pPr>
-    </w:p>
-    <w:p>
-      <w:pPr>
-        <w:pStyle w:val="EstiloNormalGrandeesquerda"/>
-        <w:keepNext w:val="0"/>
-        <w:widowControl w:val="0"/>
-        <w:jc w:val="both"/>
-        <w:rPr>
-          <w:b w:val="0"/>
-          <w:caps w:val="0"/>
-        </w:rPr>
-      </w:pPr>
-    </w:p>
-    <w:p>
-      <w:pPr>
-        <w:pStyle w:val="EstiloNormalGrandeesquerda"/>
-        <w:keepNext w:val="0"/>
-        <w:widowControl w:val="0"/>
-        <w:jc w:val="both"/>
-        <w:rPr>
-          <w:b w:val="0"/>
-          <w:caps w:val="0"/>
-        </w:rPr>
-      </w:pPr>
-    </w:p>
-    <w:p>
-      <w:pPr>
-        <w:pStyle w:val="EstiloNormalGrandeesquerda"/>
-        <w:keepNext w:val="0"/>
-        <w:widowControl w:val="0"/>
-        <w:jc w:val="both"/>
-        <w:rPr>
-          <w:b w:val="0"/>
-          <w:caps w:val="0"/>
+        <w:numPr>
+          <w:ilvl w:val="1"/>
+          <w:numId w:val="31"/>
+        </w:numPr>
+        <w:jc w:val="both"/>
+        <w:rPr>
+          <w:b w:val="0"/>
+          <w:caps w:val="0"/>
+        </w:rPr>
+      </w:pPr>
+      <w:r>
+        <w:rPr>
+          <w:b w:val="0"/>
+          <w:caps w:val="0"/>
+        </w:rPr>
+        <w:t>O sistema deverá ser capaz de gerar arquivo Excel do relatório.</w:t>
+      </w:r>
+    </w:p>
+    <w:p>
+      <w:pPr>
+        <w:pStyle w:val="EstiloNormalGrandeesquerda"/>
+        <w:keepNext w:val="0"/>
+        <w:widowControl w:val="0"/>
+        <w:jc w:val="both"/>
+        <w:rPr>
+          <w:b w:val="0"/>
+        </w:rPr>
+      </w:pPr>
+    </w:p>
+    <w:p>
+      <w:pPr>
+        <w:pStyle w:val="EstiloNormalGrandeesquerda"/>
+        <w:keepNext w:val="0"/>
+        <w:widowControl w:val="0"/>
+        <w:jc w:val="both"/>
+        <w:rPr>
+          <w:b w:val="0"/>
+        </w:rPr>
+      </w:pPr>
+    </w:p>
+    <w:p>
+      <w:pPr>
+        <w:pStyle w:val="EstiloNormalGrandeesquerda"/>
+        <w:keepNext w:val="0"/>
+        <w:widowControl w:val="0"/>
+        <w:jc w:val="both"/>
+        <w:rPr>
+          <w:b w:val="0"/>
+        </w:rPr>
+      </w:pPr>
+    </w:p>
+    <w:p>
+      <w:pPr>
+        <w:pStyle w:val="EstiloNormalGrandeesquerda"/>
+        <w:keepNext w:val="0"/>
+        <w:widowControl w:val="0"/>
+        <w:jc w:val="both"/>
+        <w:rPr>
+          <w:b w:val="0"/>
         </w:rPr>
       </w:pPr>
     </w:p>
@@ -11610,7 +11714,11 @@
       </w:pPr>
       <w:r>
         <w:tab/>
-        <w:t>Os requisitos não funcionais são aqueles que não dizem respeito diretamente às funcionalidades fornecidas pelo sistema. Podem estar relacionados a propriedades de sistemas emergentes, como confiabilidade, tempo de resposta, espaço em disco, desempenho e outros atributos de qualidade do produto (PAULA FILHO, 2000).</w:t>
+        <w:t xml:space="preserve">Os requisitos não funcionais são aqueles que não dizem respeito </w:t>
+      </w:r>
+      <w:r>
+        <w:lastRenderedPageBreak/>
+        <w:t>diretamente às funcionalidades fornecidas pelo sistema. Podem estar relacionados a propriedades de sistemas emergentes, como confiabilidade, tempo de resposta, espaço em disco, desempenho e outros atributos de qualidade do produto (PAULA FILHO, 2000).</w:t>
       </w:r>
     </w:p>
     <w:p>
@@ -11724,6 +11832,14 @@
     </w:p>
     <w:p>
       <w:pPr>
+        <w:pStyle w:val="PargrafodaLista"/>
+        <w:widowControl w:val="0"/>
+        <w:spacing w:line="360" w:lineRule="auto"/>
+        <w:contextualSpacing w:val="0"/>
+      </w:pPr>
+    </w:p>
+    <w:p>
+      <w:pPr>
         <w:widowControl w:val="0"/>
         <w:spacing w:line="360" w:lineRule="auto"/>
       </w:pPr>
@@ -11758,7 +11874,13 @@
         <w:contextualSpacing w:val="0"/>
       </w:pPr>
       <w:r>
-        <w:t>Toda consulta de dados e emissão de relatórios deve ter a opção de exportar nos formatos de PDF e Excel.</w:t>
+        <w:t>Toda consulta de dados e emissão de relatórios deve ter a op</w:t>
+      </w:r>
+      <w:r>
+        <w:t xml:space="preserve">ção de exportar nos formatos </w:t>
+      </w:r>
+      <w:r>
+        <w:t>Excel.</w:t>
       </w:r>
     </w:p>
     <w:p>
@@ -11785,6 +11907,7 @@
       </w:pPr>
       <w:bookmarkStart w:id="20" w:name="_Toc516172821"/>
       <w:r>
+        <w:lastRenderedPageBreak/>
         <w:t>ESPECIFICAÇÕES DOS REQUISITOS</w:t>
       </w:r>
       <w:bookmarkEnd w:id="20"/>
@@ -17068,27 +17191,14 @@
           <w:pStyle w:val="Cabealho"/>
           <w:jc w:val="right"/>
         </w:pPr>
-        <w:r>
-          <w:fldChar w:fldCharType="begin"/>
-        </w:r>
-        <w:r>
-          <w:instrText>PAGE   \* MERGEFORMAT</w:instrText>
-        </w:r>
-        <w:r>
-          <w:fldChar w:fldCharType="separate"/>
-        </w:r>
-        <w:r>
-          <w:rPr>
-            <w:noProof/>
-          </w:rPr>
-          <w:t>19</w:t>
-        </w:r>
-        <w:r>
-          <w:rPr>
-            <w:noProof/>
-          </w:rPr>
-          <w:fldChar w:fldCharType="end"/>
-        </w:r>
+        <w:fldSimple w:instr="PAGE   \* MERGEFORMAT">
+          <w:r>
+            <w:rPr>
+              <w:noProof/>
+            </w:rPr>
+            <w:t>24</w:t>
+          </w:r>
+        </w:fldSimple>
       </w:p>
     </w:sdtContent>
   </w:sdt>
@@ -21962,7 +22072,7 @@
 </file>
 
 <file path=customXml/itemProps2.xml><?xml version="1.0" encoding="utf-8"?>
-<ds:datastoreItem xmlns:ds="http://schemas.openxmlformats.org/officeDocument/2006/customXml" ds:itemID="{AAEB8D42-7051-4136-9753-BFDBBEA2EF65}">
+<ds:datastoreItem xmlns:ds="http://schemas.openxmlformats.org/officeDocument/2006/customXml" ds:itemID="{004EA6F5-3396-46EB-8563-8AC267A69B4E}">
   <ds:schemaRefs>
     <ds:schemaRef ds:uri="http://schemas.openxmlformats.org/officeDocument/2006/bibliography"/>
   </ds:schemaRefs>

</xml_diff>

<commit_message>
Revert "Merge branch 'master' of https://github.com/vivangola/SistemaFunerario"
This reverts commit f8816e67d6090088973432a80c685e667c10dcdd, reversing
changes made to 6bd59253e8233b2bc2bebd945a2d2a497f858cff.
</commit_message>
<xml_diff>
--- a/GerenciamentoFunerario  CORRIGIDO.docx
+++ b/GerenciamentoFunerario  CORRIGIDO.docx
@@ -10616,42 +10616,6 @@
         <w:pStyle w:val="EstiloNormalGrandeesquerda"/>
         <w:keepNext w:val="0"/>
         <w:widowControl w:val="0"/>
-        <w:jc w:val="both"/>
-        <w:rPr>
-          <w:b w:val="0"/>
-          <w:caps w:val="0"/>
-        </w:rPr>
-      </w:pPr>
-    </w:p>
-    <w:p>
-      <w:pPr>
-        <w:pStyle w:val="EstiloNormalGrandeesquerda"/>
-        <w:keepNext w:val="0"/>
-        <w:widowControl w:val="0"/>
-        <w:jc w:val="both"/>
-        <w:rPr>
-          <w:b w:val="0"/>
-          <w:caps w:val="0"/>
-        </w:rPr>
-      </w:pPr>
-    </w:p>
-    <w:p>
-      <w:pPr>
-        <w:pStyle w:val="EstiloNormalGrandeesquerda"/>
-        <w:keepNext w:val="0"/>
-        <w:widowControl w:val="0"/>
-        <w:jc w:val="both"/>
-        <w:rPr>
-          <w:b w:val="0"/>
-          <w:caps w:val="0"/>
-        </w:rPr>
-      </w:pPr>
-    </w:p>
-    <w:p>
-      <w:pPr>
-        <w:pStyle w:val="EstiloNormalGrandeesquerda"/>
-        <w:keepNext w:val="0"/>
-        <w:widowControl w:val="0"/>
         <w:ind w:left="113"/>
         <w:jc w:val="both"/>
         <w:rPr>
@@ -10662,7 +10626,6 @@
         <w:rPr>
           <w:b w:val="0"/>
         </w:rPr>
-        <w:lastRenderedPageBreak/>
         <w:t>rf1</w:t>
       </w:r>
       <w:r>
@@ -10721,6 +10684,7 @@
           <w:b w:val="0"/>
           <w:caps w:val="0"/>
         </w:rPr>
+        <w:lastRenderedPageBreak/>
         <w:t>O sistema deverá apresentar todos os titulares com mensalidades pendentes cuja data de pagamento estejam em branco.</w:t>
       </w:r>
     </w:p>
@@ -10903,30 +10867,30 @@
           <w:b w:val="0"/>
           <w:caps w:val="0"/>
         </w:rPr>
-        <w:t xml:space="preserve">A situação “em débito” será para as contas que estão </w:t>
-      </w:r>
-      <w:proofErr w:type="spellStart"/>
-      <w:r>
-        <w:rPr>
-          <w:b w:val="0"/>
-          <w:caps w:val="0"/>
-        </w:rPr>
-        <w:t>inadimplên</w:t>
-      </w:r>
-      <w:r>
-        <w:rPr>
-          <w:b w:val="0"/>
-          <w:caps w:val="0"/>
-        </w:rPr>
-        <w:t>tes</w:t>
-      </w:r>
-      <w:proofErr w:type="spellEnd"/>
-      <w:r>
-        <w:rPr>
-          <w:b w:val="0"/>
-          <w:caps w:val="0"/>
-        </w:rPr>
-        <w:t>.</w:t>
+        <w:t>A situação “em débito” será para as contas que estão com até três meses de inadimplência.</w:t>
+      </w:r>
+    </w:p>
+    <w:p>
+      <w:pPr>
+        <w:pStyle w:val="EstiloNormalGrandeesquerda"/>
+        <w:keepNext w:val="0"/>
+        <w:widowControl w:val="0"/>
+        <w:numPr>
+          <w:ilvl w:val="2"/>
+          <w:numId w:val="28"/>
+        </w:numPr>
+        <w:jc w:val="both"/>
+        <w:rPr>
+          <w:b w:val="0"/>
+          <w:caps w:val="0"/>
+        </w:rPr>
+      </w:pPr>
+      <w:r>
+        <w:rPr>
+          <w:b w:val="0"/>
+          <w:caps w:val="0"/>
+        </w:rPr>
+        <w:t>A situação “inativa” será para as contas que estão com mais de três meses de inadimplência.</w:t>
       </w:r>
     </w:p>
     <w:p>
@@ -11015,13 +10979,7 @@
         <w:rPr>
           <w:b w:val="0"/>
         </w:rPr>
-        <w:t xml:space="preserve">: emitir relatorio de contas </w:t>
-      </w:r>
-      <w:r>
-        <w:rPr>
-          <w:b w:val="0"/>
-        </w:rPr>
-        <w:t>POR SITUAÇÃO</w:t>
+        <w:t>: emitir relatorio de contas em debitos</w:t>
       </w:r>
     </w:p>
     <w:p>
@@ -11049,21 +11007,7 @@
           <w:b w:val="0"/>
           <w:caps w:val="0"/>
         </w:rPr>
-        <w:t>sistema deverá ser capaz de emi</w:t>
-      </w:r>
-      <w:r>
-        <w:rPr>
-          <w:b w:val="0"/>
-          <w:caps w:val="0"/>
-        </w:rPr>
-        <w:t>tir um relatório das contas</w:t>
-      </w:r>
-      <w:r>
-        <w:rPr>
-          <w:b w:val="0"/>
-          <w:caps w:val="0"/>
-        </w:rPr>
-        <w:t>.</w:t>
+        <w:t>sistema deverá ser capaz de emitir um relatório dos clientes em débito.</w:t>
       </w:r>
     </w:p>
     <w:p>
@@ -11085,21 +11029,14 @@
           <w:b w:val="0"/>
           <w:caps w:val="0"/>
         </w:rPr>
-        <w:t>Para a emissão o sistema poder</w:t>
-      </w:r>
-      <w:r>
-        <w:rPr>
-          <w:b w:val="0"/>
-          <w:caps w:val="0"/>
-        </w:rPr>
-        <w:t>á receber o filtro de situação da conta (‘Ativa’, ’Inativa’ ou ‘Em Débito’</w:t>
-      </w:r>
-      <w:r>
-        <w:rPr>
-          <w:b w:val="0"/>
-          <w:caps w:val="0"/>
-        </w:rPr>
-        <w:t>)</w:t>
+        <w:t>Para a emissão o sistema poderá receber a entrada de período</w:t>
+      </w:r>
+      <w:r>
+        <w:rPr>
+          <w:b w:val="0"/>
+          <w:caps w:val="0"/>
+        </w:rPr>
+        <w:t xml:space="preserve"> (data inicial e data final)</w:t>
       </w:r>
       <w:r>
         <w:rPr>
@@ -11129,58 +11066,7 @@
           <w:b w:val="0"/>
           <w:caps w:val="0"/>
         </w:rPr>
-        <w:t xml:space="preserve">O sistema deverá exibir de todas </w:t>
-      </w:r>
-      <w:r>
-        <w:rPr>
-          <w:b w:val="0"/>
-          <w:caps w:val="0"/>
-        </w:rPr>
-        <w:t>as contas com situação definida</w:t>
-      </w:r>
-      <w:r>
-        <w:rPr>
-          <w:b w:val="0"/>
-          <w:caps w:val="0"/>
-        </w:rPr>
-        <w:t xml:space="preserve">, os seguintes dados: número da conta, nome do titular, </w:t>
-      </w:r>
-      <w:r>
-        <w:rPr>
-          <w:b w:val="0"/>
-          <w:caps w:val="0"/>
-        </w:rPr>
-        <w:t xml:space="preserve">data de inclusão, situação, dia de vencimento e </w:t>
-      </w:r>
-      <w:r>
-        <w:rPr>
-          <w:b w:val="0"/>
-          <w:caps w:val="0"/>
-        </w:rPr>
-        <w:t>plano.</w:t>
-      </w:r>
-    </w:p>
-    <w:p>
-      <w:pPr>
-        <w:pStyle w:val="EstiloNormalGrandeesquerda"/>
-        <w:keepNext w:val="0"/>
-        <w:widowControl w:val="0"/>
-        <w:numPr>
-          <w:ilvl w:val="1"/>
-          <w:numId w:val="29"/>
-        </w:numPr>
-        <w:jc w:val="both"/>
-        <w:rPr>
-          <w:b w:val="0"/>
-          <w:caps w:val="0"/>
-        </w:rPr>
-      </w:pPr>
-      <w:r>
-        <w:rPr>
-          <w:b w:val="0"/>
-          <w:caps w:val="0"/>
-        </w:rPr>
-        <w:t>O sistema deverá ser capaz de gerar arquivo Excel do relatório.</w:t>
+        <w:t>O sistema deverá exibir de todas as contas com situação definida como “Em débito”, os seguintes dados: número da conta, nome do titular, plano, valor da mensalidade.</w:t>
       </w:r>
     </w:p>
     <w:p>
@@ -11262,14 +11148,21 @@
           <w:b w:val="0"/>
           <w:caps w:val="0"/>
         </w:rPr>
-        <w:t>O sistema deverá receber algum dos seguintes dados pa</w:t>
-      </w:r>
-      <w:r>
-        <w:rPr>
-          <w:b w:val="0"/>
-          <w:caps w:val="0"/>
-        </w:rPr>
-        <w:t xml:space="preserve">ra efetuar a </w:t>
+        <w:t xml:space="preserve">O sistema deverá receber algum dos seguintes dados para efetuar a emissão de óbitos: nome do falecido* (pré-cadastrado) </w:t>
+      </w:r>
+      <w:r>
+        <w:rPr>
+          <w:b w:val="0"/>
+          <w:caps w:val="0"/>
+        </w:rPr>
+        <w:t xml:space="preserve">ou </w:t>
+      </w:r>
+      <w:r>
+        <w:rPr>
+          <w:b w:val="0"/>
+          <w:caps w:val="0"/>
+        </w:rPr>
+        <w:t xml:space="preserve">período de </w:t>
       </w:r>
       <w:r>
         <w:rPr>
@@ -11277,14 +11170,7 @@
           <w:caps w:val="0"/>
         </w:rPr>
         <w:lastRenderedPageBreak/>
-        <w:t xml:space="preserve">emissão de óbitos o </w:t>
-      </w:r>
-      <w:r>
-        <w:rPr>
-          <w:b w:val="0"/>
-          <w:caps w:val="0"/>
-        </w:rPr>
-        <w:t>período de falecimento (data inicial e data final).</w:t>
+        <w:t>falecimento (data inicial e data final).</w:t>
       </w:r>
     </w:p>
     <w:p>
@@ -11307,44 +11193,7 @@
           <w:b w:val="0"/>
           <w:caps w:val="0"/>
         </w:rPr>
-        <w:t xml:space="preserve">O sistema deverá exibir todos os óbitos no período selecionado com os seguintes dados: </w:t>
-      </w:r>
-      <w:r>
-        <w:rPr>
-          <w:b w:val="0"/>
-          <w:caps w:val="0"/>
-        </w:rPr>
-        <w:t xml:space="preserve">código, </w:t>
-      </w:r>
-      <w:r>
-        <w:rPr>
-          <w:b w:val="0"/>
-          <w:caps w:val="0"/>
-        </w:rPr>
-        <w:t>nome do falecido, nome, local do óbito, data do óbito, horário do óbito, local do velório, data do velório, horário do velório, local do enterro, data do enterro e horário do enterro.</w:t>
-      </w:r>
-    </w:p>
-    <w:p>
-      <w:pPr>
-        <w:pStyle w:val="EstiloNormalGrandeesquerda"/>
-        <w:keepNext w:val="0"/>
-        <w:widowControl w:val="0"/>
-        <w:numPr>
-          <w:ilvl w:val="1"/>
-          <w:numId w:val="30"/>
-        </w:numPr>
-        <w:jc w:val="both"/>
-        <w:rPr>
-          <w:b w:val="0"/>
-          <w:caps w:val="0"/>
-        </w:rPr>
-      </w:pPr>
-      <w:r>
-        <w:rPr>
-          <w:b w:val="0"/>
-          <w:caps w:val="0"/>
-        </w:rPr>
-        <w:t>O sistema deverá ser capaz de gerar arquivo Excel do relatório.</w:t>
+        <w:t>O sistema deverá exibir todos os óbitos no período selecionado com os seguintes dados: nome do falecido, nome do titular, nome, local do óbito, data do óbito, horário do óbito, local do velório, data do velório, horário do velório, local do enterro, data do enterro e horário do enterro.</w:t>
       </w:r>
     </w:p>
     <w:p>
@@ -11432,21 +11281,7 @@
           <w:b w:val="0"/>
           <w:caps w:val="0"/>
         </w:rPr>
-        <w:t>O sistema deverá receber algum dos seguintes dados para efetuar a emissão do relatório</w:t>
-      </w:r>
-      <w:r>
-        <w:rPr>
-          <w:b w:val="0"/>
-          <w:caps w:val="0"/>
-        </w:rPr>
-        <w:t xml:space="preserve"> a categoria do material</w:t>
-      </w:r>
-      <w:r>
-        <w:rPr>
-          <w:b w:val="0"/>
-          <w:caps w:val="0"/>
-        </w:rPr>
-        <w:t>.</w:t>
+        <w:t>O sistema deverá receber algum dos seguintes dados para efetuar a emissão do relatório: nome do material (pré-cadastrado) ou tipo de material (pré-cadastrado) ou fornecedor (pré-cadastrado).</w:t>
       </w:r>
     </w:p>
     <w:p>
@@ -11477,65 +11312,126 @@
         <w:pStyle w:val="EstiloNormalGrandeesquerda"/>
         <w:keepNext w:val="0"/>
         <w:widowControl w:val="0"/>
-        <w:numPr>
-          <w:ilvl w:val="1"/>
-          <w:numId w:val="31"/>
-        </w:numPr>
-        <w:jc w:val="both"/>
-        <w:rPr>
-          <w:b w:val="0"/>
-          <w:caps w:val="0"/>
-        </w:rPr>
-      </w:pPr>
-      <w:r>
-        <w:rPr>
-          <w:b w:val="0"/>
-          <w:caps w:val="0"/>
-        </w:rPr>
-        <w:t>O sistema deverá ser capaz de gerar arquivo Excel do relatório.</w:t>
-      </w:r>
-    </w:p>
-    <w:p>
-      <w:pPr>
-        <w:pStyle w:val="EstiloNormalGrandeesquerda"/>
-        <w:keepNext w:val="0"/>
-        <w:widowControl w:val="0"/>
-        <w:jc w:val="both"/>
-        <w:rPr>
-          <w:b w:val="0"/>
-        </w:rPr>
-      </w:pPr>
-    </w:p>
-    <w:p>
-      <w:pPr>
-        <w:pStyle w:val="EstiloNormalGrandeesquerda"/>
-        <w:keepNext w:val="0"/>
-        <w:widowControl w:val="0"/>
-        <w:jc w:val="both"/>
-        <w:rPr>
-          <w:b w:val="0"/>
-        </w:rPr>
-      </w:pPr>
-    </w:p>
-    <w:p>
-      <w:pPr>
-        <w:pStyle w:val="EstiloNormalGrandeesquerda"/>
-        <w:keepNext w:val="0"/>
-        <w:widowControl w:val="0"/>
-        <w:jc w:val="both"/>
-        <w:rPr>
-          <w:b w:val="0"/>
-        </w:rPr>
-      </w:pPr>
-    </w:p>
-    <w:p>
-      <w:pPr>
-        <w:pStyle w:val="EstiloNormalGrandeesquerda"/>
-        <w:keepNext w:val="0"/>
-        <w:widowControl w:val="0"/>
-        <w:jc w:val="both"/>
-        <w:rPr>
-          <w:b w:val="0"/>
+        <w:jc w:val="both"/>
+        <w:rPr>
+          <w:b w:val="0"/>
+        </w:rPr>
+      </w:pPr>
+    </w:p>
+    <w:p>
+      <w:pPr>
+        <w:pStyle w:val="EstiloNormalGrandeesquerda"/>
+        <w:keepNext w:val="0"/>
+        <w:widowControl w:val="0"/>
+        <w:jc w:val="both"/>
+        <w:rPr>
+          <w:b w:val="0"/>
+        </w:rPr>
+      </w:pPr>
+    </w:p>
+    <w:p>
+      <w:pPr>
+        <w:pStyle w:val="EstiloNormalGrandeesquerda"/>
+        <w:keepNext w:val="0"/>
+        <w:widowControl w:val="0"/>
+        <w:jc w:val="both"/>
+        <w:rPr>
+          <w:b w:val="0"/>
+        </w:rPr>
+      </w:pPr>
+    </w:p>
+    <w:p>
+      <w:pPr>
+        <w:pStyle w:val="EstiloNormalGrandeesquerda"/>
+        <w:keepNext w:val="0"/>
+        <w:widowControl w:val="0"/>
+        <w:jc w:val="both"/>
+        <w:rPr>
+          <w:b w:val="0"/>
+        </w:rPr>
+      </w:pPr>
+    </w:p>
+    <w:p>
+      <w:pPr>
+        <w:pStyle w:val="EstiloNormalGrandeesquerda"/>
+        <w:keepNext w:val="0"/>
+        <w:widowControl w:val="0"/>
+        <w:jc w:val="both"/>
+        <w:rPr>
+          <w:b w:val="0"/>
+          <w:caps w:val="0"/>
+        </w:rPr>
+      </w:pPr>
+    </w:p>
+    <w:p>
+      <w:pPr>
+        <w:pStyle w:val="EstiloNormalGrandeesquerda"/>
+        <w:keepNext w:val="0"/>
+        <w:widowControl w:val="0"/>
+        <w:jc w:val="both"/>
+        <w:rPr>
+          <w:b w:val="0"/>
+          <w:caps w:val="0"/>
+        </w:rPr>
+      </w:pPr>
+    </w:p>
+    <w:p>
+      <w:pPr>
+        <w:pStyle w:val="EstiloNormalGrandeesquerda"/>
+        <w:keepNext w:val="0"/>
+        <w:widowControl w:val="0"/>
+        <w:jc w:val="both"/>
+        <w:rPr>
+          <w:b w:val="0"/>
+          <w:caps w:val="0"/>
+        </w:rPr>
+      </w:pPr>
+    </w:p>
+    <w:p>
+      <w:pPr>
+        <w:pStyle w:val="EstiloNormalGrandeesquerda"/>
+        <w:keepNext w:val="0"/>
+        <w:widowControl w:val="0"/>
+        <w:jc w:val="both"/>
+        <w:rPr>
+          <w:b w:val="0"/>
+          <w:caps w:val="0"/>
+        </w:rPr>
+      </w:pPr>
+    </w:p>
+    <w:p>
+      <w:pPr>
+        <w:pStyle w:val="EstiloNormalGrandeesquerda"/>
+        <w:keepNext w:val="0"/>
+        <w:widowControl w:val="0"/>
+        <w:jc w:val="both"/>
+        <w:rPr>
+          <w:b w:val="0"/>
+          <w:caps w:val="0"/>
+        </w:rPr>
+      </w:pPr>
+    </w:p>
+    <w:p>
+      <w:pPr>
+        <w:pStyle w:val="EstiloNormalGrandeesquerda"/>
+        <w:keepNext w:val="0"/>
+        <w:widowControl w:val="0"/>
+        <w:jc w:val="both"/>
+        <w:rPr>
+          <w:b w:val="0"/>
+          <w:caps w:val="0"/>
+        </w:rPr>
+      </w:pPr>
+    </w:p>
+    <w:p>
+      <w:pPr>
+        <w:pStyle w:val="EstiloNormalGrandeesquerda"/>
+        <w:keepNext w:val="0"/>
+        <w:widowControl w:val="0"/>
+        <w:jc w:val="both"/>
+        <w:rPr>
+          <w:b w:val="0"/>
+          <w:caps w:val="0"/>
         </w:rPr>
       </w:pPr>
     </w:p>
@@ -11714,11 +11610,7 @@
       </w:pPr>
       <w:r>
         <w:tab/>
-        <w:t xml:space="preserve">Os requisitos não funcionais são aqueles que não dizem respeito </w:t>
-      </w:r>
-      <w:r>
-        <w:lastRenderedPageBreak/>
-        <w:t>diretamente às funcionalidades fornecidas pelo sistema. Podem estar relacionados a propriedades de sistemas emergentes, como confiabilidade, tempo de resposta, espaço em disco, desempenho e outros atributos de qualidade do produto (PAULA FILHO, 2000).</w:t>
+        <w:t>Os requisitos não funcionais são aqueles que não dizem respeito diretamente às funcionalidades fornecidas pelo sistema. Podem estar relacionados a propriedades de sistemas emergentes, como confiabilidade, tempo de resposta, espaço em disco, desempenho e outros atributos de qualidade do produto (PAULA FILHO, 2000).</w:t>
       </w:r>
     </w:p>
     <w:p>
@@ -11832,14 +11724,6 @@
     </w:p>
     <w:p>
       <w:pPr>
-        <w:pStyle w:val="PargrafodaLista"/>
-        <w:widowControl w:val="0"/>
-        <w:spacing w:line="360" w:lineRule="auto"/>
-        <w:contextualSpacing w:val="0"/>
-      </w:pPr>
-    </w:p>
-    <w:p>
-      <w:pPr>
         <w:widowControl w:val="0"/>
         <w:spacing w:line="360" w:lineRule="auto"/>
       </w:pPr>
@@ -11874,13 +11758,7 @@
         <w:contextualSpacing w:val="0"/>
       </w:pPr>
       <w:r>
-        <w:t>Toda consulta de dados e emissão de relatórios deve ter a op</w:t>
-      </w:r>
-      <w:r>
-        <w:t xml:space="preserve">ção de exportar nos formatos </w:t>
-      </w:r>
-      <w:r>
-        <w:t>Excel.</w:t>
+        <w:t>Toda consulta de dados e emissão de relatórios deve ter a opção de exportar nos formatos de PDF e Excel.</w:t>
       </w:r>
     </w:p>
     <w:p>
@@ -11907,7 +11785,6 @@
       </w:pPr>
       <w:bookmarkStart w:id="20" w:name="_Toc516172821"/>
       <w:r>
-        <w:lastRenderedPageBreak/>
         <w:t>ESPECIFICAÇÕES DOS REQUISITOS</w:t>
       </w:r>
       <w:bookmarkEnd w:id="20"/>
@@ -17191,14 +17068,27 @@
           <w:pStyle w:val="Cabealho"/>
           <w:jc w:val="right"/>
         </w:pPr>
-        <w:fldSimple w:instr="PAGE   \* MERGEFORMAT">
-          <w:r>
-            <w:rPr>
-              <w:noProof/>
-            </w:rPr>
-            <w:t>24</w:t>
-          </w:r>
-        </w:fldSimple>
+        <w:r>
+          <w:fldChar w:fldCharType="begin"/>
+        </w:r>
+        <w:r>
+          <w:instrText>PAGE   \* MERGEFORMAT</w:instrText>
+        </w:r>
+        <w:r>
+          <w:fldChar w:fldCharType="separate"/>
+        </w:r>
+        <w:r>
+          <w:rPr>
+            <w:noProof/>
+          </w:rPr>
+          <w:t>19</w:t>
+        </w:r>
+        <w:r>
+          <w:rPr>
+            <w:noProof/>
+          </w:rPr>
+          <w:fldChar w:fldCharType="end"/>
+        </w:r>
       </w:p>
     </w:sdtContent>
   </w:sdt>
@@ -22072,7 +21962,7 @@
 </file>
 
 <file path=customXml/itemProps2.xml><?xml version="1.0" encoding="utf-8"?>
-<ds:datastoreItem xmlns:ds="http://schemas.openxmlformats.org/officeDocument/2006/customXml" ds:itemID="{004EA6F5-3396-46EB-8563-8AC267A69B4E}">
+<ds:datastoreItem xmlns:ds="http://schemas.openxmlformats.org/officeDocument/2006/customXml" ds:itemID="{AAEB8D42-7051-4136-9753-BFDBBEA2EF65}">
   <ds:schemaRefs>
     <ds:schemaRef ds:uri="http://schemas.openxmlformats.org/officeDocument/2006/bibliography"/>
   </ds:schemaRefs>

</xml_diff>

<commit_message>
Revert "Revert "Merge branch 'master' of https://github.com/vivangola/SistemaFunerario""
This reverts commit 5053d88d2ad1881a4bd8156e5ec43125c49654a1.
</commit_message>
<xml_diff>
--- a/GerenciamentoFunerario  CORRIGIDO.docx
+++ b/GerenciamentoFunerario  CORRIGIDO.docx
@@ -10616,6 +10616,42 @@
         <w:pStyle w:val="EstiloNormalGrandeesquerda"/>
         <w:keepNext w:val="0"/>
         <w:widowControl w:val="0"/>
+        <w:jc w:val="both"/>
+        <w:rPr>
+          <w:b w:val="0"/>
+          <w:caps w:val="0"/>
+        </w:rPr>
+      </w:pPr>
+    </w:p>
+    <w:p>
+      <w:pPr>
+        <w:pStyle w:val="EstiloNormalGrandeesquerda"/>
+        <w:keepNext w:val="0"/>
+        <w:widowControl w:val="0"/>
+        <w:jc w:val="both"/>
+        <w:rPr>
+          <w:b w:val="0"/>
+          <w:caps w:val="0"/>
+        </w:rPr>
+      </w:pPr>
+    </w:p>
+    <w:p>
+      <w:pPr>
+        <w:pStyle w:val="EstiloNormalGrandeesquerda"/>
+        <w:keepNext w:val="0"/>
+        <w:widowControl w:val="0"/>
+        <w:jc w:val="both"/>
+        <w:rPr>
+          <w:b w:val="0"/>
+          <w:caps w:val="0"/>
+        </w:rPr>
+      </w:pPr>
+    </w:p>
+    <w:p>
+      <w:pPr>
+        <w:pStyle w:val="EstiloNormalGrandeesquerda"/>
+        <w:keepNext w:val="0"/>
+        <w:widowControl w:val="0"/>
         <w:ind w:left="113"/>
         <w:jc w:val="both"/>
         <w:rPr>
@@ -10626,6 +10662,7 @@
         <w:rPr>
           <w:b w:val="0"/>
         </w:rPr>
+        <w:lastRenderedPageBreak/>
         <w:t>rf1</w:t>
       </w:r>
       <w:r>
@@ -10684,7 +10721,6 @@
           <w:b w:val="0"/>
           <w:caps w:val="0"/>
         </w:rPr>
-        <w:lastRenderedPageBreak/>
         <w:t>O sistema deverá apresentar todos os titulares com mensalidades pendentes cuja data de pagamento estejam em branco.</w:t>
       </w:r>
     </w:p>
@@ -10867,7 +10903,53 @@
           <w:b w:val="0"/>
           <w:caps w:val="0"/>
         </w:rPr>
-        <w:t>A situação “em débito” será para as contas que estão com até três meses de inadimplência.</w:t>
+        <w:t xml:space="preserve">A situação “em débito” será para as contas que estão </w:t>
+      </w:r>
+      <w:proofErr w:type="spellStart"/>
+      <w:r>
+        <w:rPr>
+          <w:b w:val="0"/>
+          <w:caps w:val="0"/>
+        </w:rPr>
+        <w:t>inadimplên</w:t>
+      </w:r>
+      <w:r>
+        <w:rPr>
+          <w:b w:val="0"/>
+          <w:caps w:val="0"/>
+        </w:rPr>
+        <w:t>tes</w:t>
+      </w:r>
+      <w:proofErr w:type="spellEnd"/>
+      <w:r>
+        <w:rPr>
+          <w:b w:val="0"/>
+          <w:caps w:val="0"/>
+        </w:rPr>
+        <w:t>.</w:t>
+      </w:r>
+    </w:p>
+    <w:p>
+      <w:pPr>
+        <w:pStyle w:val="EstiloNormalGrandeesquerda"/>
+        <w:keepNext w:val="0"/>
+        <w:widowControl w:val="0"/>
+        <w:numPr>
+          <w:ilvl w:val="1"/>
+          <w:numId w:val="28"/>
+        </w:numPr>
+        <w:jc w:val="both"/>
+        <w:rPr>
+          <w:b w:val="0"/>
+          <w:caps w:val="0"/>
+        </w:rPr>
+      </w:pPr>
+      <w:r>
+        <w:rPr>
+          <w:b w:val="0"/>
+          <w:caps w:val="0"/>
+        </w:rPr>
+        <w:t>O sistema deverá emitir um recibo ao término do pagamento.</w:t>
       </w:r>
     </w:p>
     <w:p>
@@ -10890,52 +10972,6 @@
           <w:b w:val="0"/>
           <w:caps w:val="0"/>
         </w:rPr>
-        <w:t>A situação “inativa” será para as contas que estão com mais de três meses de inadimplência.</w:t>
-      </w:r>
-    </w:p>
-    <w:p>
-      <w:pPr>
-        <w:pStyle w:val="EstiloNormalGrandeesquerda"/>
-        <w:keepNext w:val="0"/>
-        <w:widowControl w:val="0"/>
-        <w:numPr>
-          <w:ilvl w:val="1"/>
-          <w:numId w:val="28"/>
-        </w:numPr>
-        <w:jc w:val="both"/>
-        <w:rPr>
-          <w:b w:val="0"/>
-          <w:caps w:val="0"/>
-        </w:rPr>
-      </w:pPr>
-      <w:r>
-        <w:rPr>
-          <w:b w:val="0"/>
-          <w:caps w:val="0"/>
-        </w:rPr>
-        <w:t>O sistema deverá emitir um recibo ao término do pagamento.</w:t>
-      </w:r>
-    </w:p>
-    <w:p>
-      <w:pPr>
-        <w:pStyle w:val="EstiloNormalGrandeesquerda"/>
-        <w:keepNext w:val="0"/>
-        <w:widowControl w:val="0"/>
-        <w:numPr>
-          <w:ilvl w:val="2"/>
-          <w:numId w:val="28"/>
-        </w:numPr>
-        <w:jc w:val="both"/>
-        <w:rPr>
-          <w:b w:val="0"/>
-          <w:caps w:val="0"/>
-        </w:rPr>
-      </w:pPr>
-      <w:r>
-        <w:rPr>
-          <w:b w:val="0"/>
-          <w:caps w:val="0"/>
-        </w:rPr>
         <w:t>Para a emissão de recibo, o sistema deverá exibir os seguintes dados: número de pagamento, nome do titular da conta (pré-cadastrado), número da conta, valor, data de pagamento e mês de referência.</w:t>
       </w:r>
     </w:p>
@@ -10979,7 +11015,13 @@
         <w:rPr>
           <w:b w:val="0"/>
         </w:rPr>
-        <w:t>: emitir relatorio de contas em debitos</w:t>
+        <w:t xml:space="preserve">: emitir relatorio de contas </w:t>
+      </w:r>
+      <w:r>
+        <w:rPr>
+          <w:b w:val="0"/>
+        </w:rPr>
+        <w:t>POR SITUAÇÃO</w:t>
       </w:r>
     </w:p>
     <w:p>
@@ -11007,7 +11049,21 @@
           <w:b w:val="0"/>
           <w:caps w:val="0"/>
         </w:rPr>
-        <w:t>sistema deverá ser capaz de emitir um relatório dos clientes em débito.</w:t>
+        <w:t>sistema deverá ser capaz de emi</w:t>
+      </w:r>
+      <w:r>
+        <w:rPr>
+          <w:b w:val="0"/>
+          <w:caps w:val="0"/>
+        </w:rPr>
+        <w:t>tir um relatório das contas</w:t>
+      </w:r>
+      <w:r>
+        <w:rPr>
+          <w:b w:val="0"/>
+          <w:caps w:val="0"/>
+        </w:rPr>
+        <w:t>.</w:t>
       </w:r>
     </w:p>
     <w:p>
@@ -11029,14 +11085,21 @@
           <w:b w:val="0"/>
           <w:caps w:val="0"/>
         </w:rPr>
-        <w:t>Para a emissão o sistema poderá receber a entrada de período</w:t>
-      </w:r>
-      <w:r>
-        <w:rPr>
-          <w:b w:val="0"/>
-          <w:caps w:val="0"/>
-        </w:rPr>
-        <w:t xml:space="preserve"> (data inicial e data final)</w:t>
+        <w:t>Para a emissão o sistema poder</w:t>
+      </w:r>
+      <w:r>
+        <w:rPr>
+          <w:b w:val="0"/>
+          <w:caps w:val="0"/>
+        </w:rPr>
+        <w:t>á receber o filtro de situação da conta (‘Ativa’, ’Inativa’ ou ‘Em Débito’</w:t>
+      </w:r>
+      <w:r>
+        <w:rPr>
+          <w:b w:val="0"/>
+          <w:caps w:val="0"/>
+        </w:rPr>
+        <w:t>)</w:t>
       </w:r>
       <w:r>
         <w:rPr>
@@ -11066,7 +11129,58 @@
           <w:b w:val="0"/>
           <w:caps w:val="0"/>
         </w:rPr>
-        <w:t>O sistema deverá exibir de todas as contas com situação definida como “Em débito”, os seguintes dados: número da conta, nome do titular, plano, valor da mensalidade.</w:t>
+        <w:t xml:space="preserve">O sistema deverá exibir de todas </w:t>
+      </w:r>
+      <w:r>
+        <w:rPr>
+          <w:b w:val="0"/>
+          <w:caps w:val="0"/>
+        </w:rPr>
+        <w:t>as contas com situação definida</w:t>
+      </w:r>
+      <w:r>
+        <w:rPr>
+          <w:b w:val="0"/>
+          <w:caps w:val="0"/>
+        </w:rPr>
+        <w:t xml:space="preserve">, os seguintes dados: número da conta, nome do titular, </w:t>
+      </w:r>
+      <w:r>
+        <w:rPr>
+          <w:b w:val="0"/>
+          <w:caps w:val="0"/>
+        </w:rPr>
+        <w:t xml:space="preserve">data de inclusão, situação, dia de vencimento e </w:t>
+      </w:r>
+      <w:r>
+        <w:rPr>
+          <w:b w:val="0"/>
+          <w:caps w:val="0"/>
+        </w:rPr>
+        <w:t>plano.</w:t>
+      </w:r>
+    </w:p>
+    <w:p>
+      <w:pPr>
+        <w:pStyle w:val="EstiloNormalGrandeesquerda"/>
+        <w:keepNext w:val="0"/>
+        <w:widowControl w:val="0"/>
+        <w:numPr>
+          <w:ilvl w:val="1"/>
+          <w:numId w:val="29"/>
+        </w:numPr>
+        <w:jc w:val="both"/>
+        <w:rPr>
+          <w:b w:val="0"/>
+          <w:caps w:val="0"/>
+        </w:rPr>
+      </w:pPr>
+      <w:r>
+        <w:rPr>
+          <w:b w:val="0"/>
+          <w:caps w:val="0"/>
+        </w:rPr>
+        <w:t>O sistema deverá ser capaz de gerar arquivo Excel do relatório.</w:t>
       </w:r>
     </w:p>
     <w:p>
@@ -11148,21 +11262,14 @@
           <w:b w:val="0"/>
           <w:caps w:val="0"/>
         </w:rPr>
-        <w:t xml:space="preserve">O sistema deverá receber algum dos seguintes dados para efetuar a emissão de óbitos: nome do falecido* (pré-cadastrado) </w:t>
-      </w:r>
-      <w:r>
-        <w:rPr>
-          <w:b w:val="0"/>
-          <w:caps w:val="0"/>
-        </w:rPr>
-        <w:t xml:space="preserve">ou </w:t>
-      </w:r>
-      <w:r>
-        <w:rPr>
-          <w:b w:val="0"/>
-          <w:caps w:val="0"/>
-        </w:rPr>
-        <w:t xml:space="preserve">período de </w:t>
+        <w:t>O sistema deverá receber algum dos seguintes dados pa</w:t>
+      </w:r>
+      <w:r>
+        <w:rPr>
+          <w:b w:val="0"/>
+          <w:caps w:val="0"/>
+        </w:rPr>
+        <w:t xml:space="preserve">ra efetuar a </w:t>
       </w:r>
       <w:r>
         <w:rPr>
@@ -11170,7 +11277,14 @@
           <w:caps w:val="0"/>
         </w:rPr>
         <w:lastRenderedPageBreak/>
-        <w:t>falecimento (data inicial e data final).</w:t>
+        <w:t xml:space="preserve">emissão de óbitos o </w:t>
+      </w:r>
+      <w:r>
+        <w:rPr>
+          <w:b w:val="0"/>
+          <w:caps w:val="0"/>
+        </w:rPr>
+        <w:t>período de falecimento (data inicial e data final).</w:t>
       </w:r>
     </w:p>
     <w:p>
@@ -11193,7 +11307,44 @@
           <w:b w:val="0"/>
           <w:caps w:val="0"/>
         </w:rPr>
-        <w:t>O sistema deverá exibir todos os óbitos no período selecionado com os seguintes dados: nome do falecido, nome do titular, nome, local do óbito, data do óbito, horário do óbito, local do velório, data do velório, horário do velório, local do enterro, data do enterro e horário do enterro.</w:t>
+        <w:t xml:space="preserve">O sistema deverá exibir todos os óbitos no período selecionado com os seguintes dados: </w:t>
+      </w:r>
+      <w:r>
+        <w:rPr>
+          <w:b w:val="0"/>
+          <w:caps w:val="0"/>
+        </w:rPr>
+        <w:t xml:space="preserve">código, </w:t>
+      </w:r>
+      <w:r>
+        <w:rPr>
+          <w:b w:val="0"/>
+          <w:caps w:val="0"/>
+        </w:rPr>
+        <w:t>nome do falecido, nome, local do óbito, data do óbito, horário do óbito, local do velório, data do velório, horário do velório, local do enterro, data do enterro e horário do enterro.</w:t>
+      </w:r>
+    </w:p>
+    <w:p>
+      <w:pPr>
+        <w:pStyle w:val="EstiloNormalGrandeesquerda"/>
+        <w:keepNext w:val="0"/>
+        <w:widowControl w:val="0"/>
+        <w:numPr>
+          <w:ilvl w:val="1"/>
+          <w:numId w:val="30"/>
+        </w:numPr>
+        <w:jc w:val="both"/>
+        <w:rPr>
+          <w:b w:val="0"/>
+          <w:caps w:val="0"/>
+        </w:rPr>
+      </w:pPr>
+      <w:r>
+        <w:rPr>
+          <w:b w:val="0"/>
+          <w:caps w:val="0"/>
+        </w:rPr>
+        <w:t>O sistema deverá ser capaz de gerar arquivo Excel do relatório.</w:t>
       </w:r>
     </w:p>
     <w:p>
@@ -11281,7 +11432,21 @@
           <w:b w:val="0"/>
           <w:caps w:val="0"/>
         </w:rPr>
-        <w:t>O sistema deverá receber algum dos seguintes dados para efetuar a emissão do relatório: nome do material (pré-cadastrado) ou tipo de material (pré-cadastrado) ou fornecedor (pré-cadastrado).</w:t>
+        <w:t>O sistema deverá receber algum dos seguintes dados para efetuar a emissão do relatório</w:t>
+      </w:r>
+      <w:r>
+        <w:rPr>
+          <w:b w:val="0"/>
+          <w:caps w:val="0"/>
+        </w:rPr>
+        <w:t xml:space="preserve"> a categoria do material</w:t>
+      </w:r>
+      <w:r>
+        <w:rPr>
+          <w:b w:val="0"/>
+          <w:caps w:val="0"/>
+        </w:rPr>
+        <w:t>.</w:t>
       </w:r>
     </w:p>
     <w:p>
@@ -11312,126 +11477,65 @@
         <w:pStyle w:val="EstiloNormalGrandeesquerda"/>
         <w:keepNext w:val="0"/>
         <w:widowControl w:val="0"/>
-        <w:jc w:val="both"/>
-        <w:rPr>
-          <w:b w:val="0"/>
-        </w:rPr>
-      </w:pPr>
-    </w:p>
-    <w:p>
-      <w:pPr>
-        <w:pStyle w:val="EstiloNormalGrandeesquerda"/>
-        <w:keepNext w:val="0"/>
-        <w:widowControl w:val="0"/>
-        <w:jc w:val="both"/>
-        <w:rPr>
-          <w:b w:val="0"/>
-        </w:rPr>
-      </w:pPr>
-    </w:p>
-    <w:p>
-      <w:pPr>
-        <w:pStyle w:val="EstiloNormalGrandeesquerda"/>
-        <w:keepNext w:val="0"/>
-        <w:widowControl w:val="0"/>
-        <w:jc w:val="both"/>
-        <w:rPr>
-          <w:b w:val="0"/>
-        </w:rPr>
-      </w:pPr>
-    </w:p>
-    <w:p>
-      <w:pPr>
-        <w:pStyle w:val="EstiloNormalGrandeesquerda"/>
-        <w:keepNext w:val="0"/>
-        <w:widowControl w:val="0"/>
-        <w:jc w:val="both"/>
-        <w:rPr>
-          <w:b w:val="0"/>
-        </w:rPr>
-      </w:pPr>
-    </w:p>
-    <w:p>
-      <w:pPr>
-        <w:pStyle w:val="EstiloNormalGrandeesquerda"/>
-        <w:keepNext w:val="0"/>
-        <w:widowControl w:val="0"/>
-        <w:jc w:val="both"/>
-        <w:rPr>
-          <w:b w:val="0"/>
-          <w:caps w:val="0"/>
-        </w:rPr>
-      </w:pPr>
-    </w:p>
-    <w:p>
-      <w:pPr>
-        <w:pStyle w:val="EstiloNormalGrandeesquerda"/>
-        <w:keepNext w:val="0"/>
-        <w:widowControl w:val="0"/>
-        <w:jc w:val="both"/>
-        <w:rPr>
-          <w:b w:val="0"/>
-          <w:caps w:val="0"/>
-        </w:rPr>
-      </w:pPr>
-    </w:p>
-    <w:p>
-      <w:pPr>
-        <w:pStyle w:val="EstiloNormalGrandeesquerda"/>
-        <w:keepNext w:val="0"/>
-        <w:widowControl w:val="0"/>
-        <w:jc w:val="both"/>
-        <w:rPr>
-          <w:b w:val="0"/>
-          <w:caps w:val="0"/>
-        </w:rPr>
-      </w:pPr>
-    </w:p>
-    <w:p>
-      <w:pPr>
-        <w:pStyle w:val="EstiloNormalGrandeesquerda"/>
-        <w:keepNext w:val="0"/>
-        <w:widowControl w:val="0"/>
-        <w:jc w:val="both"/>
-        <w:rPr>
-          <w:b w:val="0"/>
-          <w:caps w:val="0"/>
-        </w:rPr>
-      </w:pPr>
-    </w:p>
-    <w:p>
-      <w:pPr>
-        <w:pStyle w:val="EstiloNormalGrandeesquerda"/>
-        <w:keepNext w:val="0"/>
-        <w:widowControl w:val="0"/>
-        <w:jc w:val="both"/>
-        <w:rPr>
-          <w:b w:val="0"/>
-          <w:caps w:val="0"/>
-        </w:rPr>
-      </w:pPr>
-    </w:p>
-    <w:p>
-      <w:pPr>
-        <w:pStyle w:val="EstiloNormalGrandeesquerda"/>
-        <w:keepNext w:val="0"/>
-        <w:widowControl w:val="0"/>
-        <w:jc w:val="both"/>
-        <w:rPr>
-          <w:b w:val="0"/>
-          <w:caps w:val="0"/>
-        </w:rPr>
-      </w:pPr>
-    </w:p>
-    <w:p>
-      <w:pPr>
-        <w:pStyle w:val="EstiloNormalGrandeesquerda"/>
-        <w:keepNext w:val="0"/>
-        <w:widowControl w:val="0"/>
-        <w:jc w:val="both"/>
-        <w:rPr>
-          <w:b w:val="0"/>
-          <w:caps w:val="0"/>
+        <w:numPr>
+          <w:ilvl w:val="1"/>
+          <w:numId w:val="31"/>
+        </w:numPr>
+        <w:jc w:val="both"/>
+        <w:rPr>
+          <w:b w:val="0"/>
+          <w:caps w:val="0"/>
+        </w:rPr>
+      </w:pPr>
+      <w:r>
+        <w:rPr>
+          <w:b w:val="0"/>
+          <w:caps w:val="0"/>
+        </w:rPr>
+        <w:t>O sistema deverá ser capaz de gerar arquivo Excel do relatório.</w:t>
+      </w:r>
+    </w:p>
+    <w:p>
+      <w:pPr>
+        <w:pStyle w:val="EstiloNormalGrandeesquerda"/>
+        <w:keepNext w:val="0"/>
+        <w:widowControl w:val="0"/>
+        <w:jc w:val="both"/>
+        <w:rPr>
+          <w:b w:val="0"/>
+        </w:rPr>
+      </w:pPr>
+    </w:p>
+    <w:p>
+      <w:pPr>
+        <w:pStyle w:val="EstiloNormalGrandeesquerda"/>
+        <w:keepNext w:val="0"/>
+        <w:widowControl w:val="0"/>
+        <w:jc w:val="both"/>
+        <w:rPr>
+          <w:b w:val="0"/>
+        </w:rPr>
+      </w:pPr>
+    </w:p>
+    <w:p>
+      <w:pPr>
+        <w:pStyle w:val="EstiloNormalGrandeesquerda"/>
+        <w:keepNext w:val="0"/>
+        <w:widowControl w:val="0"/>
+        <w:jc w:val="both"/>
+        <w:rPr>
+          <w:b w:val="0"/>
+        </w:rPr>
+      </w:pPr>
+    </w:p>
+    <w:p>
+      <w:pPr>
+        <w:pStyle w:val="EstiloNormalGrandeesquerda"/>
+        <w:keepNext w:val="0"/>
+        <w:widowControl w:val="0"/>
+        <w:jc w:val="both"/>
+        <w:rPr>
+          <w:b w:val="0"/>
         </w:rPr>
       </w:pPr>
     </w:p>
@@ -11610,7 +11714,11 @@
       </w:pPr>
       <w:r>
         <w:tab/>
-        <w:t>Os requisitos não funcionais são aqueles que não dizem respeito diretamente às funcionalidades fornecidas pelo sistema. Podem estar relacionados a propriedades de sistemas emergentes, como confiabilidade, tempo de resposta, espaço em disco, desempenho e outros atributos de qualidade do produto (PAULA FILHO, 2000).</w:t>
+        <w:t xml:space="preserve">Os requisitos não funcionais são aqueles que não dizem respeito </w:t>
+      </w:r>
+      <w:r>
+        <w:lastRenderedPageBreak/>
+        <w:t>diretamente às funcionalidades fornecidas pelo sistema. Podem estar relacionados a propriedades de sistemas emergentes, como confiabilidade, tempo de resposta, espaço em disco, desempenho e outros atributos de qualidade do produto (PAULA FILHO, 2000).</w:t>
       </w:r>
     </w:p>
     <w:p>
@@ -11724,6 +11832,14 @@
     </w:p>
     <w:p>
       <w:pPr>
+        <w:pStyle w:val="PargrafodaLista"/>
+        <w:widowControl w:val="0"/>
+        <w:spacing w:line="360" w:lineRule="auto"/>
+        <w:contextualSpacing w:val="0"/>
+      </w:pPr>
+    </w:p>
+    <w:p>
+      <w:pPr>
         <w:widowControl w:val="0"/>
         <w:spacing w:line="360" w:lineRule="auto"/>
       </w:pPr>
@@ -11758,7 +11874,13 @@
         <w:contextualSpacing w:val="0"/>
       </w:pPr>
       <w:r>
-        <w:t>Toda consulta de dados e emissão de relatórios deve ter a opção de exportar nos formatos de PDF e Excel.</w:t>
+        <w:t>Toda consulta de dados e emissão de relatórios deve ter a op</w:t>
+      </w:r>
+      <w:r>
+        <w:t xml:space="preserve">ção de exportar nos formatos </w:t>
+      </w:r>
+      <w:r>
+        <w:t>Excel.</w:t>
       </w:r>
     </w:p>
     <w:p>
@@ -11785,6 +11907,7 @@
       </w:pPr>
       <w:bookmarkStart w:id="20" w:name="_Toc516172821"/>
       <w:r>
+        <w:lastRenderedPageBreak/>
         <w:t>ESPECIFICAÇÕES DOS REQUISITOS</w:t>
       </w:r>
       <w:bookmarkEnd w:id="20"/>
@@ -17068,27 +17191,14 @@
           <w:pStyle w:val="Cabealho"/>
           <w:jc w:val="right"/>
         </w:pPr>
-        <w:r>
-          <w:fldChar w:fldCharType="begin"/>
-        </w:r>
-        <w:r>
-          <w:instrText>PAGE   \* MERGEFORMAT</w:instrText>
-        </w:r>
-        <w:r>
-          <w:fldChar w:fldCharType="separate"/>
-        </w:r>
-        <w:r>
-          <w:rPr>
-            <w:noProof/>
-          </w:rPr>
-          <w:t>19</w:t>
-        </w:r>
-        <w:r>
-          <w:rPr>
-            <w:noProof/>
-          </w:rPr>
-          <w:fldChar w:fldCharType="end"/>
-        </w:r>
+        <w:fldSimple w:instr="PAGE   \* MERGEFORMAT">
+          <w:r>
+            <w:rPr>
+              <w:noProof/>
+            </w:rPr>
+            <w:t>24</w:t>
+          </w:r>
+        </w:fldSimple>
       </w:p>
     </w:sdtContent>
   </w:sdt>
@@ -21962,7 +22072,7 @@
 </file>
 
 <file path=customXml/itemProps2.xml><?xml version="1.0" encoding="utf-8"?>
-<ds:datastoreItem xmlns:ds="http://schemas.openxmlformats.org/officeDocument/2006/customXml" ds:itemID="{AAEB8D42-7051-4136-9753-BFDBBEA2EF65}">
+<ds:datastoreItem xmlns:ds="http://schemas.openxmlformats.org/officeDocument/2006/customXml" ds:itemID="{004EA6F5-3396-46EB-8563-8AC267A69B4E}">
   <ds:schemaRefs>
     <ds:schemaRef ds:uri="http://schemas.openxmlformats.org/officeDocument/2006/bibliography"/>
   </ds:schemaRefs>

</xml_diff>